<commit_message>
Comentarios sobre contenidos MA_08_09_CO
Al hacer la primer revisión del cuaderno de estudio se ven algunas
inconsistencias, se escriben los comentarios y se regresa al autor.
</commit_message>
<xml_diff>
--- a/fuentes/contenidos/grado08/guion09/MA_08_09_CO.docx
+++ b/fuentes/contenidos/grado08/guion09/MA_08_09_CO.docx
@@ -9,8 +9,8 @@
         <w:tblLook w:val="04A0" w:firstRow="1" w:lastRow="0" w:firstColumn="1" w:lastColumn="0" w:noHBand="0" w:noVBand="1"/>
       </w:tblPr>
       <w:tblGrid>
-        <w:gridCol w:w="1936"/>
-        <w:gridCol w:w="6892"/>
+        <w:gridCol w:w="1934"/>
+        <w:gridCol w:w="6894"/>
       </w:tblGrid>
       <w:tr>
         <w:tc>
@@ -27,8 +27,6 @@
                 <w:rFonts w:ascii="Times New Roman" w:hAnsi="Times New Roman" w:cs="Times New Roman"/>
               </w:rPr>
             </w:pPr>
-            <w:bookmarkStart w:id="0" w:name="_GoBack"/>
-            <w:bookmarkEnd w:id="0"/>
             <w:r>
               <w:rPr>
                 <w:rFonts w:ascii="Times New Roman" w:hAnsi="Times New Roman" w:cs="Times New Roman"/>
@@ -57,7 +55,31 @@
                 <w:sz w:val="22"/>
                 <w:szCs w:val="22"/>
               </w:rPr>
-              <w:t>Triángulos y Cuadriláteros</w:t>
+              <w:t>Los t</w:t>
+            </w:r>
+            <w:r>
+              <w:rPr>
+                <w:b/>
+                <w:sz w:val="22"/>
+                <w:szCs w:val="22"/>
+              </w:rPr>
+              <w:t xml:space="preserve">riángulos y </w:t>
+            </w:r>
+            <w:r>
+              <w:rPr>
+                <w:b/>
+                <w:sz w:val="22"/>
+                <w:szCs w:val="22"/>
+              </w:rPr>
+              <w:t>los c</w:t>
+            </w:r>
+            <w:r>
+              <w:rPr>
+                <w:b/>
+                <w:sz w:val="22"/>
+                <w:szCs w:val="22"/>
+              </w:rPr>
+              <w:t>uadriláteros</w:t>
             </w:r>
           </w:p>
         </w:tc>
@@ -152,7 +174,27 @@
               <w:rPr>
                 <w:rFonts w:ascii="Times New Roman" w:hAnsi="Times New Roman" w:cs="Times New Roman"/>
               </w:rPr>
-              <w:t>Los triángulos y los cuadriláteros son las figuras geométricas que más aplicaciones tienen en campos como la ingeniería, el arte y la arquitectura. En esta sección caracterizaremos cada uno de estos polígonos y estudiaremos sus propiedades.</w:t>
+              <w:t xml:space="preserve">Los triángulos y los cuadriláteros son las figuras geométricas que más aplicaciones tienen en campos como la ingeniería, el arte y la arquitectura. En </w:t>
+            </w:r>
+            <w:commentRangeStart w:id="0"/>
+            <w:r>
+              <w:rPr>
+                <w:rFonts w:ascii="Times New Roman" w:hAnsi="Times New Roman" w:cs="Times New Roman"/>
+              </w:rPr>
+              <w:t xml:space="preserve">esta sección </w:t>
+            </w:r>
+            <w:commentRangeEnd w:id="0"/>
+            <w:r>
+              <w:rPr>
+                <w:rStyle w:val="Refdecomentario"/>
+              </w:rPr>
+              <w:commentReference w:id="0"/>
+            </w:r>
+            <w:r>
+              <w:rPr>
+                <w:rFonts w:ascii="Times New Roman" w:hAnsi="Times New Roman" w:cs="Times New Roman"/>
+              </w:rPr>
+              <w:t>caracterizaremos cada uno de estos polígonos y estudiaremos sus propiedades.</w:t>
             </w:r>
           </w:p>
         </w:tc>
@@ -206,7 +248,14 @@
           <w:rFonts w:ascii="Times" w:hAnsi="Times"/>
           <w:b/>
         </w:rPr>
-        <w:t>Triángulos</w:t>
+        <w:t>Los t</w:t>
+      </w:r>
+      <w:r>
+        <w:rPr>
+          <w:rFonts w:ascii="Times" w:hAnsi="Times"/>
+          <w:b/>
+        </w:rPr>
+        <w:t>riángulos</w:t>
       </w:r>
     </w:p>
     <w:p>
@@ -447,6 +496,8 @@
         </w:rPr>
         <w:t>, se denotan por la misma letra del vértice o usando letras del alfabeto griego.</w:t>
       </w:r>
+      <w:bookmarkStart w:id="1" w:name="_GoBack"/>
+      <w:bookmarkEnd w:id="1"/>
     </w:p>
     <w:p>
       <w:pPr>
@@ -542,7 +593,29 @@
                 <w:rFonts w:ascii="Times New Roman" w:hAnsi="Times New Roman" w:cs="Times New Roman"/>
                 <w:color w:val="000000"/>
               </w:rPr>
-              <w:t>MA_G08_09_IMG01</w:t>
+              <w:t>MA_</w:t>
+            </w:r>
+            <w:commentRangeStart w:id="2"/>
+            <w:r>
+              <w:rPr>
+                <w:rFonts w:ascii="Times New Roman" w:hAnsi="Times New Roman" w:cs="Times New Roman"/>
+                <w:color w:val="000000"/>
+              </w:rPr>
+              <w:t>G</w:t>
+            </w:r>
+            <w:commentRangeEnd w:id="2"/>
+            <w:r>
+              <w:rPr>
+                <w:rStyle w:val="Refdecomentario"/>
+              </w:rPr>
+              <w:commentReference w:id="2"/>
+            </w:r>
+            <w:r>
+              <w:rPr>
+                <w:rFonts w:ascii="Times New Roman" w:hAnsi="Times New Roman" w:cs="Times New Roman"/>
+                <w:color w:val="000000"/>
+              </w:rPr>
+              <w:t>08_09_IMG01</w:t>
             </w:r>
           </w:p>
         </w:tc>
@@ -591,7 +664,7 @@
                 <w:lang w:val="es-CO" w:eastAsia="es-CO"/>
               </w:rPr>
               <w:drawing>
-                <wp:inline distT="0" distB="0" distL="0" distR="0">
+                <wp:inline distT="0" distB="0" distL="0" distR="0" wp14:anchorId="38D783D4" wp14:editId="3EE93541">
                   <wp:extent cx="4327802" cy="2291862"/>
                   <wp:effectExtent l="0" t="0" r="0" b="0"/>
                   <wp:docPr id="1" name="Imagen 1" descr="C:\Users\MIGUEL MUÑOZ\AppData\Local\Temp\geogebra.png"/>
@@ -608,7 +681,7 @@
                           </pic:cNvPicPr>
                         </pic:nvPicPr>
                         <pic:blipFill>
-                          <a:blip r:embed="rId6" cstate="print">
+                          <a:blip r:embed="rId8" cstate="print">
                             <a:extLst>
                               <a:ext uri="{28A0092B-C50C-407E-A947-70E740481C1C}">
                                 <a14:useLocalDpi xmlns:a14="http://schemas.microsoft.com/office/drawing/2010/main" val="0"/>
@@ -647,12 +720,20 @@
                 <w:color w:val="000000"/>
               </w:rPr>
             </w:pPr>
+            <w:commentRangeStart w:id="3"/>
             <w:r>
               <w:rPr>
                 <w:rFonts w:ascii="Times New Roman" w:hAnsi="Times New Roman" w:cs="Times New Roman"/>
                 <w:color w:val="000000"/>
               </w:rPr>
               <w:t>Nota al diseñador. Indicar en la figura cuales son cada uno de los elementos que componen el triángulo</w:t>
+            </w:r>
+            <w:commentRangeEnd w:id="3"/>
+            <w:r>
+              <w:rPr>
+                <w:rStyle w:val="Refdecomentario"/>
+              </w:rPr>
+              <w:commentReference w:id="3"/>
             </w:r>
           </w:p>
         </w:tc>
@@ -678,18 +759,52 @@
                 <w:szCs w:val="18"/>
               </w:rPr>
               <w:lastRenderedPageBreak/>
-              <w:t>Código Shutterstock (o URL</w:t>
-            </w:r>
-            <w:r>
-              <w:rPr>
-                <w:rFonts w:ascii="Times New Roman" w:hAnsi="Times New Roman" w:cs="Times New Roman"/>
-                <w:b/>
-                <w:color w:val="000000"/>
-                <w:sz w:val="18"/>
-                <w:szCs w:val="18"/>
-              </w:rPr>
-              <w:t xml:space="preserve"> o la ruta en AulaPlaneta</w:t>
-            </w:r>
+              <w:t xml:space="preserve">Código </w:t>
+            </w:r>
+            <w:proofErr w:type="spellStart"/>
+            <w:r>
+              <w:rPr>
+                <w:rFonts w:ascii="Times New Roman" w:hAnsi="Times New Roman" w:cs="Times New Roman"/>
+                <w:b/>
+                <w:color w:val="000000"/>
+                <w:sz w:val="18"/>
+                <w:szCs w:val="18"/>
+              </w:rPr>
+              <w:t>Shutterstock</w:t>
+            </w:r>
+            <w:proofErr w:type="spellEnd"/>
+            <w:r>
+              <w:rPr>
+                <w:rFonts w:ascii="Times New Roman" w:hAnsi="Times New Roman" w:cs="Times New Roman"/>
+                <w:b/>
+                <w:color w:val="000000"/>
+                <w:sz w:val="18"/>
+                <w:szCs w:val="18"/>
+              </w:rPr>
+              <w:t xml:space="preserve"> (o URL</w:t>
+            </w:r>
+            <w:r>
+              <w:rPr>
+                <w:rFonts w:ascii="Times New Roman" w:hAnsi="Times New Roman" w:cs="Times New Roman"/>
+                <w:b/>
+                <w:color w:val="000000"/>
+                <w:sz w:val="18"/>
+                <w:szCs w:val="18"/>
+              </w:rPr>
+              <w:t xml:space="preserve"> o la ruta en </w:t>
+            </w:r>
+            <w:proofErr w:type="spellStart"/>
+            <w:r>
+              <w:rPr>
+                <w:rFonts w:ascii="Times New Roman" w:hAnsi="Times New Roman" w:cs="Times New Roman"/>
+                <w:b/>
+                <w:color w:val="000000"/>
+                <w:sz w:val="18"/>
+                <w:szCs w:val="18"/>
+              </w:rPr>
+              <w:t>AulaPlaneta</w:t>
+            </w:r>
+            <w:proofErr w:type="spellEnd"/>
             <w:r>
               <w:rPr>
                 <w:rFonts w:ascii="Times New Roman" w:hAnsi="Times New Roman" w:cs="Times New Roman"/>
@@ -756,7 +871,22 @@
                 <w:rFonts w:ascii="Times New Roman" w:hAnsi="Times New Roman" w:cs="Times New Roman"/>
                 <w:color w:val="000000"/>
               </w:rPr>
-              <w:t xml:space="preserve"> Elementos que componen un triángulo</w:t>
+              <w:t xml:space="preserve"> Elementos que componen un </w:t>
+            </w:r>
+            <w:commentRangeStart w:id="4"/>
+            <w:r>
+              <w:rPr>
+                <w:rFonts w:ascii="Times New Roman" w:hAnsi="Times New Roman" w:cs="Times New Roman"/>
+                <w:color w:val="000000"/>
+              </w:rPr>
+              <w:t>triángulo</w:t>
+            </w:r>
+            <w:commentRangeEnd w:id="4"/>
+            <w:r>
+              <w:rPr>
+                <w:rStyle w:val="Refdecomentario"/>
+              </w:rPr>
+              <w:commentReference w:id="4"/>
             </w:r>
           </w:p>
         </w:tc>
@@ -947,7 +1077,21 @@
               <w:rPr>
                 <w:rFonts w:ascii="Times" w:hAnsi="Times"/>
               </w:rPr>
-              <w:t xml:space="preserve">es un polígono de tres lados determinado por tres puntos no colineales denominados vértices del triángulo.   </w:t>
+              <w:t xml:space="preserve">es un polígono de tres lados determinado por tres puntos no </w:t>
+            </w:r>
+            <w:proofErr w:type="spellStart"/>
+            <w:r>
+              <w:rPr>
+                <w:rFonts w:ascii="Times" w:hAnsi="Times"/>
+              </w:rPr>
+              <w:t>colineales</w:t>
+            </w:r>
+            <w:proofErr w:type="spellEnd"/>
+            <w:r>
+              <w:rPr>
+                <w:rFonts w:ascii="Times" w:hAnsi="Times"/>
+              </w:rPr>
+              <w:t xml:space="preserve"> denominados vértices del triángulo.   </w:t>
             </w:r>
           </w:p>
         </w:tc>
@@ -1160,7 +1304,14 @@
           <w:rFonts w:ascii="Times" w:hAnsi="Times"/>
           <w:b/>
         </w:rPr>
-        <w:t>Ángulos internos de un triángulo</w:t>
+        <w:t>Los á</w:t>
+      </w:r>
+      <w:r>
+        <w:rPr>
+          <w:rFonts w:ascii="Times" w:hAnsi="Times"/>
+          <w:b/>
+        </w:rPr>
+        <w:t>ngulos internos de un triángulo</w:t>
       </w:r>
     </w:p>
     <w:p>
@@ -1400,7 +1551,7 @@
                 <w:lang w:val="es-CO" w:eastAsia="es-CO"/>
               </w:rPr>
               <w:drawing>
-                <wp:inline distT="0" distB="0" distL="0" distR="0" wp14:anchorId="2DE0905C" wp14:editId="1B0EEB8C">
+                <wp:inline distT="0" distB="0" distL="0" distR="0" wp14:anchorId="13ACE545" wp14:editId="6AE435B2">
                   <wp:extent cx="3392121" cy="2004646"/>
                   <wp:effectExtent l="0" t="0" r="0" b="0"/>
                   <wp:docPr id="4" name="Imagen 4" descr="C:\Users\MIGUEL MUÑOZ\AppData\Local\Temp\geogebra.png"/>
@@ -1417,7 +1568,7 @@
                           </pic:cNvPicPr>
                         </pic:nvPicPr>
                         <pic:blipFill>
-                          <a:blip r:embed="rId7">
+                          <a:blip r:embed="rId9">
                             <a:extLst>
                               <a:ext uri="{28A0092B-C50C-407E-A947-70E740481C1C}">
                                 <a14:useLocalDpi xmlns:a14="http://schemas.microsoft.com/office/drawing/2010/main" val="0"/>
@@ -1472,18 +1623,52 @@
                 <w:szCs w:val="18"/>
               </w:rPr>
               <w:lastRenderedPageBreak/>
-              <w:t>Código Shutterstock (o URL</w:t>
-            </w:r>
-            <w:r>
-              <w:rPr>
-                <w:rFonts w:ascii="Times New Roman" w:hAnsi="Times New Roman" w:cs="Times New Roman"/>
-                <w:b/>
-                <w:color w:val="000000"/>
-                <w:sz w:val="18"/>
-                <w:szCs w:val="18"/>
-              </w:rPr>
-              <w:t xml:space="preserve"> o la ruta en AulaPlaneta</w:t>
-            </w:r>
+              <w:t xml:space="preserve">Código </w:t>
+            </w:r>
+            <w:proofErr w:type="spellStart"/>
+            <w:r>
+              <w:rPr>
+                <w:rFonts w:ascii="Times New Roman" w:hAnsi="Times New Roman" w:cs="Times New Roman"/>
+                <w:b/>
+                <w:color w:val="000000"/>
+                <w:sz w:val="18"/>
+                <w:szCs w:val="18"/>
+              </w:rPr>
+              <w:t>Shutterstock</w:t>
+            </w:r>
+            <w:proofErr w:type="spellEnd"/>
+            <w:r>
+              <w:rPr>
+                <w:rFonts w:ascii="Times New Roman" w:hAnsi="Times New Roman" w:cs="Times New Roman"/>
+                <w:b/>
+                <w:color w:val="000000"/>
+                <w:sz w:val="18"/>
+                <w:szCs w:val="18"/>
+              </w:rPr>
+              <w:t xml:space="preserve"> (o URL</w:t>
+            </w:r>
+            <w:r>
+              <w:rPr>
+                <w:rFonts w:ascii="Times New Roman" w:hAnsi="Times New Roman" w:cs="Times New Roman"/>
+                <w:b/>
+                <w:color w:val="000000"/>
+                <w:sz w:val="18"/>
+                <w:szCs w:val="18"/>
+              </w:rPr>
+              <w:t xml:space="preserve"> o la ruta en </w:t>
+            </w:r>
+            <w:proofErr w:type="spellStart"/>
+            <w:r>
+              <w:rPr>
+                <w:rFonts w:ascii="Times New Roman" w:hAnsi="Times New Roman" w:cs="Times New Roman"/>
+                <w:b/>
+                <w:color w:val="000000"/>
+                <w:sz w:val="18"/>
+                <w:szCs w:val="18"/>
+              </w:rPr>
+              <w:t>AulaPlaneta</w:t>
+            </w:r>
+            <w:proofErr w:type="spellEnd"/>
             <w:r>
               <w:rPr>
                 <w:rFonts w:ascii="Times New Roman" w:hAnsi="Times New Roman" w:cs="Times New Roman"/>
@@ -1550,7 +1735,37 @@
                 <w:rFonts w:ascii="Times New Roman" w:hAnsi="Times New Roman" w:cs="Times New Roman"/>
                 <w:color w:val="000000"/>
               </w:rPr>
-              <w:t xml:space="preserve"> Ángulos internos de un triángulo</w:t>
+              <w:t xml:space="preserve"> </w:t>
+            </w:r>
+            <w:commentRangeStart w:id="5"/>
+            <w:r>
+              <w:rPr>
+                <w:rFonts w:ascii="Times New Roman" w:hAnsi="Times New Roman" w:cs="Times New Roman"/>
+                <w:color w:val="000000"/>
+              </w:rPr>
+              <w:t xml:space="preserve">Ángulos internos de un </w:t>
+            </w:r>
+            <w:commentRangeStart w:id="6"/>
+            <w:r>
+              <w:rPr>
+                <w:rFonts w:ascii="Times New Roman" w:hAnsi="Times New Roman" w:cs="Times New Roman"/>
+                <w:color w:val="000000"/>
+              </w:rPr>
+              <w:t>triángulo</w:t>
+            </w:r>
+            <w:commentRangeEnd w:id="5"/>
+            <w:r>
+              <w:rPr>
+                <w:rStyle w:val="Refdecomentario"/>
+              </w:rPr>
+              <w:commentReference w:id="5"/>
+            </w:r>
+            <w:commentRangeEnd w:id="6"/>
+            <w:r>
+              <w:rPr>
+                <w:rStyle w:val="Refdecomentario"/>
+              </w:rPr>
+              <w:commentReference w:id="6"/>
             </w:r>
           </w:p>
         </w:tc>
@@ -1575,6 +1790,17 @@
         <w:spacing w:after="0"/>
         <w:rPr>
           <w:rFonts w:ascii="Times" w:hAnsi="Times"/>
+        </w:rPr>
+      </w:pPr>
+    </w:p>
+    <w:p>
+      <w:pPr>
+        <w:tabs>
+          <w:tab w:val="right" w:pos="8498"/>
+        </w:tabs>
+        <w:spacing w:after="0"/>
+        <w:rPr>
+          <w:rFonts w:ascii="Times" w:hAnsi="Times"/>
           <w:b/>
         </w:rPr>
       </w:pPr>
@@ -1624,36 +1850,51 @@
           <w:rFonts w:ascii="Times" w:hAnsi="Times"/>
           <w:b/>
         </w:rPr>
-        <w:t>Ángulos externos de un triángulo</w:t>
-      </w:r>
-    </w:p>
-    <w:p>
-      <w:pPr>
-        <w:tabs>
-          <w:tab w:val="right" w:pos="8498"/>
-        </w:tabs>
-        <w:spacing w:after="0"/>
-        <w:rPr>
-          <w:rFonts w:ascii="Times" w:hAnsi="Times"/>
-          <w:b/>
-        </w:rPr>
-      </w:pPr>
-    </w:p>
-    <w:p>
-      <w:pPr>
-        <w:tabs>
-          <w:tab w:val="right" w:pos="8498"/>
-        </w:tabs>
-        <w:spacing w:after="0"/>
-        <w:rPr>
-          <w:rFonts w:ascii="Times" w:hAnsi="Times"/>
-        </w:rPr>
-      </w:pPr>
+        <w:t>Los án</w:t>
+      </w:r>
+      <w:r>
+        <w:rPr>
+          <w:rFonts w:ascii="Times" w:hAnsi="Times"/>
+          <w:b/>
+        </w:rPr>
+        <w:t>gulos externos de un triángulo</w:t>
+      </w:r>
+    </w:p>
+    <w:p>
+      <w:pPr>
+        <w:tabs>
+          <w:tab w:val="right" w:pos="8498"/>
+        </w:tabs>
+        <w:spacing w:after="0"/>
+        <w:rPr>
+          <w:rFonts w:ascii="Times" w:hAnsi="Times"/>
+          <w:b/>
+        </w:rPr>
+      </w:pPr>
+    </w:p>
+    <w:p>
+      <w:pPr>
+        <w:tabs>
+          <w:tab w:val="right" w:pos="8498"/>
+        </w:tabs>
+        <w:spacing w:after="0"/>
+        <w:rPr>
+          <w:rFonts w:ascii="Times" w:hAnsi="Times"/>
+        </w:rPr>
+      </w:pPr>
+      <w:commentRangeStart w:id="7"/>
       <w:r>
         <w:rPr>
           <w:rFonts w:ascii="Times" w:hAnsi="Times"/>
         </w:rPr>
         <w:t>Los ángulos exteriores de un triángulo se forman a partir de uno de sus lados y la prolongación de otro de sus lados. Para mencionarlos se usa el símbolo de ángulo y la letra del vértice que lo forma acompañado de una comilla simple.</w:t>
+      </w:r>
+      <w:commentRangeEnd w:id="7"/>
+      <w:r>
+        <w:rPr>
+          <w:rStyle w:val="Refdecomentario"/>
+        </w:rPr>
+        <w:commentReference w:id="7"/>
       </w:r>
     </w:p>
     <w:p>
@@ -1826,7 +2067,7 @@
                 <w:lang w:val="es-CO" w:eastAsia="es-CO"/>
               </w:rPr>
               <w:drawing>
-                <wp:inline distT="0" distB="0" distL="0" distR="0" wp14:anchorId="50FA9418" wp14:editId="381041A6">
+                <wp:inline distT="0" distB="0" distL="0" distR="0" wp14:anchorId="4FECDF41" wp14:editId="4D3DA88A">
                   <wp:extent cx="3900588" cy="2502877"/>
                   <wp:effectExtent l="0" t="0" r="0" b="0"/>
                   <wp:docPr id="7" name="Imagen 7" descr="C:\Users\MIGUEL MUÑOZ\AppData\Local\Temp\geogebra.png"/>
@@ -1843,7 +2084,7 @@
                           </pic:cNvPicPr>
                         </pic:nvPicPr>
                         <pic:blipFill>
-                          <a:blip r:embed="rId8" cstate="print">
+                          <a:blip r:embed="rId10" cstate="print">
                             <a:extLst>
                               <a:ext uri="{28A0092B-C50C-407E-A947-70E740481C1C}">
                                 <a14:useLocalDpi xmlns:a14="http://schemas.microsoft.com/office/drawing/2010/main" val="0"/>
@@ -1897,18 +2138,52 @@
                 <w:sz w:val="18"/>
                 <w:szCs w:val="18"/>
               </w:rPr>
-              <w:t>Código Shutterstock (o URL</w:t>
-            </w:r>
-            <w:r>
-              <w:rPr>
-                <w:rFonts w:ascii="Times New Roman" w:hAnsi="Times New Roman" w:cs="Times New Roman"/>
-                <w:b/>
-                <w:color w:val="000000"/>
-                <w:sz w:val="18"/>
-                <w:szCs w:val="18"/>
-              </w:rPr>
-              <w:t xml:space="preserve"> o la ruta en AulaPlaneta</w:t>
-            </w:r>
+              <w:t xml:space="preserve">Código </w:t>
+            </w:r>
+            <w:proofErr w:type="spellStart"/>
+            <w:r>
+              <w:rPr>
+                <w:rFonts w:ascii="Times New Roman" w:hAnsi="Times New Roman" w:cs="Times New Roman"/>
+                <w:b/>
+                <w:color w:val="000000"/>
+                <w:sz w:val="18"/>
+                <w:szCs w:val="18"/>
+              </w:rPr>
+              <w:t>Shutterstock</w:t>
+            </w:r>
+            <w:proofErr w:type="spellEnd"/>
+            <w:r>
+              <w:rPr>
+                <w:rFonts w:ascii="Times New Roman" w:hAnsi="Times New Roman" w:cs="Times New Roman"/>
+                <w:b/>
+                <w:color w:val="000000"/>
+                <w:sz w:val="18"/>
+                <w:szCs w:val="18"/>
+              </w:rPr>
+              <w:t xml:space="preserve"> (o URL</w:t>
+            </w:r>
+            <w:r>
+              <w:rPr>
+                <w:rFonts w:ascii="Times New Roman" w:hAnsi="Times New Roman" w:cs="Times New Roman"/>
+                <w:b/>
+                <w:color w:val="000000"/>
+                <w:sz w:val="18"/>
+                <w:szCs w:val="18"/>
+              </w:rPr>
+              <w:t xml:space="preserve"> o la ruta en </w:t>
+            </w:r>
+            <w:proofErr w:type="spellStart"/>
+            <w:r>
+              <w:rPr>
+                <w:rFonts w:ascii="Times New Roman" w:hAnsi="Times New Roman" w:cs="Times New Roman"/>
+                <w:b/>
+                <w:color w:val="000000"/>
+                <w:sz w:val="18"/>
+                <w:szCs w:val="18"/>
+              </w:rPr>
+              <w:t>AulaPlaneta</w:t>
+            </w:r>
+            <w:proofErr w:type="spellEnd"/>
             <w:r>
               <w:rPr>
                 <w:rFonts w:ascii="Times New Roman" w:hAnsi="Times New Roman" w:cs="Times New Roman"/>
@@ -1975,7 +2250,22 @@
                 <w:rFonts w:ascii="Times New Roman" w:hAnsi="Times New Roman" w:cs="Times New Roman"/>
                 <w:color w:val="000000"/>
               </w:rPr>
-              <w:t>Ángulos exteriores de un triángulo</w:t>
+              <w:t xml:space="preserve">Ángulos exteriores de un </w:t>
+            </w:r>
+            <w:commentRangeStart w:id="8"/>
+            <w:r>
+              <w:rPr>
+                <w:rFonts w:ascii="Times New Roman" w:hAnsi="Times New Roman" w:cs="Times New Roman"/>
+                <w:color w:val="000000"/>
+              </w:rPr>
+              <w:t>triángulo</w:t>
+            </w:r>
+            <w:commentRangeEnd w:id="8"/>
+            <w:r>
+              <w:rPr>
+                <w:rStyle w:val="Refdecomentario"/>
+              </w:rPr>
+              <w:commentReference w:id="8"/>
             </w:r>
           </w:p>
         </w:tc>
@@ -2061,7 +2351,14 @@
           <w:rFonts w:ascii="Times" w:hAnsi="Times"/>
           <w:b/>
         </w:rPr>
-        <w:t>Propiedades de los triángulos</w:t>
+        <w:t>Las p</w:t>
+      </w:r>
+      <w:r>
+        <w:rPr>
+          <w:rFonts w:ascii="Times" w:hAnsi="Times"/>
+          <w:b/>
+        </w:rPr>
+        <w:t>ropiedades de los triángulos</w:t>
       </w:r>
     </w:p>
     <w:p>
@@ -2120,6 +2417,7 @@
           <w:rFonts w:ascii="Times" w:hAnsi="Times"/>
           <w:b/>
         </w:rPr>
+        <w:lastRenderedPageBreak/>
         <w:t>Propiedad 1</w:t>
       </w:r>
       <w:r>
@@ -2417,7 +2715,7 @@
                 <w:lang w:val="es-CO" w:eastAsia="es-CO"/>
               </w:rPr>
               <w:drawing>
-                <wp:inline distT="0" distB="0" distL="0" distR="0">
+                <wp:inline distT="0" distB="0" distL="0" distR="0" wp14:anchorId="51778D80" wp14:editId="727C3965">
                   <wp:extent cx="3043726" cy="2444262"/>
                   <wp:effectExtent l="0" t="0" r="0" b="0"/>
                   <wp:docPr id="27" name="Imagen 27" descr="C:\Users\MIGUEL MUÑOZ\AppData\Local\Temp\geogebra.png"/>
@@ -2434,7 +2732,7 @@
                           </pic:cNvPicPr>
                         </pic:nvPicPr>
                         <pic:blipFill>
-                          <a:blip r:embed="rId9" cstate="print">
+                          <a:blip r:embed="rId11" cstate="print">
                             <a:extLst>
                               <a:ext uri="{28A0092B-C50C-407E-A947-70E740481C1C}">
                                 <a14:useLocalDpi xmlns:a14="http://schemas.microsoft.com/office/drawing/2010/main" val="0"/>
@@ -2488,18 +2786,52 @@
                 <w:sz w:val="18"/>
                 <w:szCs w:val="18"/>
               </w:rPr>
-              <w:t>Código Shutterstock (o URL</w:t>
-            </w:r>
-            <w:r>
-              <w:rPr>
-                <w:rFonts w:ascii="Times New Roman" w:hAnsi="Times New Roman" w:cs="Times New Roman"/>
-                <w:b/>
-                <w:color w:val="000000"/>
-                <w:sz w:val="18"/>
-                <w:szCs w:val="18"/>
-              </w:rPr>
-              <w:t xml:space="preserve"> o la ruta en AulaPlaneta</w:t>
-            </w:r>
+              <w:t xml:space="preserve">Código </w:t>
+            </w:r>
+            <w:proofErr w:type="spellStart"/>
+            <w:r>
+              <w:rPr>
+                <w:rFonts w:ascii="Times New Roman" w:hAnsi="Times New Roman" w:cs="Times New Roman"/>
+                <w:b/>
+                <w:color w:val="000000"/>
+                <w:sz w:val="18"/>
+                <w:szCs w:val="18"/>
+              </w:rPr>
+              <w:t>Shutterstock</w:t>
+            </w:r>
+            <w:proofErr w:type="spellEnd"/>
+            <w:r>
+              <w:rPr>
+                <w:rFonts w:ascii="Times New Roman" w:hAnsi="Times New Roman" w:cs="Times New Roman"/>
+                <w:b/>
+                <w:color w:val="000000"/>
+                <w:sz w:val="18"/>
+                <w:szCs w:val="18"/>
+              </w:rPr>
+              <w:t xml:space="preserve"> (o URL</w:t>
+            </w:r>
+            <w:r>
+              <w:rPr>
+                <w:rFonts w:ascii="Times New Roman" w:hAnsi="Times New Roman" w:cs="Times New Roman"/>
+                <w:b/>
+                <w:color w:val="000000"/>
+                <w:sz w:val="18"/>
+                <w:szCs w:val="18"/>
+              </w:rPr>
+              <w:t xml:space="preserve"> o la ruta en </w:t>
+            </w:r>
+            <w:proofErr w:type="spellStart"/>
+            <w:r>
+              <w:rPr>
+                <w:rFonts w:ascii="Times New Roman" w:hAnsi="Times New Roman" w:cs="Times New Roman"/>
+                <w:b/>
+                <w:color w:val="000000"/>
+                <w:sz w:val="18"/>
+                <w:szCs w:val="18"/>
+              </w:rPr>
+              <w:t>AulaPlaneta</w:t>
+            </w:r>
+            <w:proofErr w:type="spellEnd"/>
             <w:r>
               <w:rPr>
                 <w:rFonts w:ascii="Times New Roman" w:hAnsi="Times New Roman" w:cs="Times New Roman"/>
@@ -3191,7 +3523,6 @@
                 <w:b/>
                 <w:color w:val="FFFFFF" w:themeColor="background1"/>
               </w:rPr>
-              <w:lastRenderedPageBreak/>
               <w:t>Imagen (fotografía, gráfica o ilustración)</w:t>
             </w:r>
           </w:p>
@@ -3303,7 +3634,7 @@
                 <w:lang w:val="es-CO" w:eastAsia="es-CO"/>
               </w:rPr>
               <w:drawing>
-                <wp:inline distT="0" distB="0" distL="0" distR="0">
+                <wp:inline distT="0" distB="0" distL="0" distR="0" wp14:anchorId="22B2C5FD" wp14:editId="3F623CC6">
                   <wp:extent cx="3786554" cy="2849114"/>
                   <wp:effectExtent l="0" t="0" r="0" b="0"/>
                   <wp:docPr id="29" name="Imagen 29" descr="C:\Users\MIGUEL MUÑOZ\AppData\Local\Temp\geogebra.png"/>
@@ -3320,7 +3651,7 @@
                           </pic:cNvPicPr>
                         </pic:nvPicPr>
                         <pic:blipFill>
-                          <a:blip r:embed="rId10" cstate="print">
+                          <a:blip r:embed="rId12" cstate="print">
                             <a:extLst>
                               <a:ext uri="{28A0092B-C50C-407E-A947-70E740481C1C}">
                                 <a14:useLocalDpi xmlns:a14="http://schemas.microsoft.com/office/drawing/2010/main" val="0"/>
@@ -3374,18 +3705,52 @@
                 <w:sz w:val="18"/>
                 <w:szCs w:val="18"/>
               </w:rPr>
-              <w:t>Código Shutterstock (o URL</w:t>
-            </w:r>
-            <w:r>
-              <w:rPr>
-                <w:rFonts w:ascii="Times New Roman" w:hAnsi="Times New Roman" w:cs="Times New Roman"/>
-                <w:b/>
-                <w:color w:val="000000"/>
-                <w:sz w:val="18"/>
-                <w:szCs w:val="18"/>
-              </w:rPr>
-              <w:t xml:space="preserve"> o la ruta en AulaPlaneta</w:t>
-            </w:r>
+              <w:t xml:space="preserve">Código </w:t>
+            </w:r>
+            <w:proofErr w:type="spellStart"/>
+            <w:r>
+              <w:rPr>
+                <w:rFonts w:ascii="Times New Roman" w:hAnsi="Times New Roman" w:cs="Times New Roman"/>
+                <w:b/>
+                <w:color w:val="000000"/>
+                <w:sz w:val="18"/>
+                <w:szCs w:val="18"/>
+              </w:rPr>
+              <w:t>Shutterstock</w:t>
+            </w:r>
+            <w:proofErr w:type="spellEnd"/>
+            <w:r>
+              <w:rPr>
+                <w:rFonts w:ascii="Times New Roman" w:hAnsi="Times New Roman" w:cs="Times New Roman"/>
+                <w:b/>
+                <w:color w:val="000000"/>
+                <w:sz w:val="18"/>
+                <w:szCs w:val="18"/>
+              </w:rPr>
+              <w:t xml:space="preserve"> (o URL</w:t>
+            </w:r>
+            <w:r>
+              <w:rPr>
+                <w:rFonts w:ascii="Times New Roman" w:hAnsi="Times New Roman" w:cs="Times New Roman"/>
+                <w:b/>
+                <w:color w:val="000000"/>
+                <w:sz w:val="18"/>
+                <w:szCs w:val="18"/>
+              </w:rPr>
+              <w:t xml:space="preserve"> o la ruta en </w:t>
+            </w:r>
+            <w:proofErr w:type="spellStart"/>
+            <w:r>
+              <w:rPr>
+                <w:rFonts w:ascii="Times New Roman" w:hAnsi="Times New Roman" w:cs="Times New Roman"/>
+                <w:b/>
+                <w:color w:val="000000"/>
+                <w:sz w:val="18"/>
+                <w:szCs w:val="18"/>
+              </w:rPr>
+              <w:t>AulaPlaneta</w:t>
+            </w:r>
+            <w:proofErr w:type="spellEnd"/>
             <w:r>
               <w:rPr>
                 <w:rFonts w:ascii="Times New Roman" w:hAnsi="Times New Roman" w:cs="Times New Roman"/>
@@ -4190,7 +4555,7 @@
                 <w:lang w:val="es-CO" w:eastAsia="es-CO"/>
               </w:rPr>
               <w:drawing>
-                <wp:inline distT="0" distB="0" distL="0" distR="0">
+                <wp:inline distT="0" distB="0" distL="0" distR="0" wp14:anchorId="36C244CF" wp14:editId="55D67A9C">
                   <wp:extent cx="3903784" cy="2541163"/>
                   <wp:effectExtent l="0" t="0" r="1905" b="0"/>
                   <wp:docPr id="30" name="Imagen 30" descr="C:\Users\MIGUEL MUÑOZ\AppData\Local\Temp\geogebra.png"/>
@@ -4207,7 +4572,7 @@
                           </pic:cNvPicPr>
                         </pic:nvPicPr>
                         <pic:blipFill>
-                          <a:blip r:embed="rId11" cstate="print">
+                          <a:blip r:embed="rId13" cstate="print">
                             <a:extLst>
                               <a:ext uri="{28A0092B-C50C-407E-A947-70E740481C1C}">
                                 <a14:useLocalDpi xmlns:a14="http://schemas.microsoft.com/office/drawing/2010/main" val="0"/>
@@ -4261,18 +4626,52 @@
                 <w:sz w:val="18"/>
                 <w:szCs w:val="18"/>
               </w:rPr>
-              <w:t>Código Shutterstock (o URL</w:t>
-            </w:r>
-            <w:r>
-              <w:rPr>
-                <w:rFonts w:ascii="Times New Roman" w:hAnsi="Times New Roman" w:cs="Times New Roman"/>
-                <w:b/>
-                <w:color w:val="000000"/>
-                <w:sz w:val="18"/>
-                <w:szCs w:val="18"/>
-              </w:rPr>
-              <w:t xml:space="preserve"> o la ruta en AulaPlaneta</w:t>
-            </w:r>
+              <w:t xml:space="preserve">Código </w:t>
+            </w:r>
+            <w:proofErr w:type="spellStart"/>
+            <w:r>
+              <w:rPr>
+                <w:rFonts w:ascii="Times New Roman" w:hAnsi="Times New Roman" w:cs="Times New Roman"/>
+                <w:b/>
+                <w:color w:val="000000"/>
+                <w:sz w:val="18"/>
+                <w:szCs w:val="18"/>
+              </w:rPr>
+              <w:t>Shutterstock</w:t>
+            </w:r>
+            <w:proofErr w:type="spellEnd"/>
+            <w:r>
+              <w:rPr>
+                <w:rFonts w:ascii="Times New Roman" w:hAnsi="Times New Roman" w:cs="Times New Roman"/>
+                <w:b/>
+                <w:color w:val="000000"/>
+                <w:sz w:val="18"/>
+                <w:szCs w:val="18"/>
+              </w:rPr>
+              <w:t xml:space="preserve"> (o URL</w:t>
+            </w:r>
+            <w:r>
+              <w:rPr>
+                <w:rFonts w:ascii="Times New Roman" w:hAnsi="Times New Roman" w:cs="Times New Roman"/>
+                <w:b/>
+                <w:color w:val="000000"/>
+                <w:sz w:val="18"/>
+                <w:szCs w:val="18"/>
+              </w:rPr>
+              <w:t xml:space="preserve"> o la ruta en </w:t>
+            </w:r>
+            <w:proofErr w:type="spellStart"/>
+            <w:r>
+              <w:rPr>
+                <w:rFonts w:ascii="Times New Roman" w:hAnsi="Times New Roman" w:cs="Times New Roman"/>
+                <w:b/>
+                <w:color w:val="000000"/>
+                <w:sz w:val="18"/>
+                <w:szCs w:val="18"/>
+              </w:rPr>
+              <w:t>AulaPlaneta</w:t>
+            </w:r>
+            <w:proofErr w:type="spellEnd"/>
             <w:r>
               <w:rPr>
                 <w:rFonts w:ascii="Times New Roman" w:hAnsi="Times New Roman" w:cs="Times New Roman"/>
@@ -4944,7 +5343,7 @@
                 <w:lang w:val="es-CO" w:eastAsia="es-CO"/>
               </w:rPr>
               <w:drawing>
-                <wp:inline distT="0" distB="0" distL="0" distR="0">
+                <wp:inline distT="0" distB="0" distL="0" distR="0" wp14:anchorId="202AA278" wp14:editId="1EA7895F">
                   <wp:extent cx="3153704" cy="2494409"/>
                   <wp:effectExtent l="0" t="0" r="0" b="0"/>
                   <wp:docPr id="31" name="Imagen 31" descr="C:\Users\MIGUEL MUÑOZ\AppData\Local\Temp\geogebra.png"/>
@@ -4961,7 +5360,7 @@
                           </pic:cNvPicPr>
                         </pic:nvPicPr>
                         <pic:blipFill>
-                          <a:blip r:embed="rId12" cstate="print">
+                          <a:blip r:embed="rId14" cstate="print">
                             <a:extLst>
                               <a:ext uri="{28A0092B-C50C-407E-A947-70E740481C1C}">
                                 <a14:useLocalDpi xmlns:a14="http://schemas.microsoft.com/office/drawing/2010/main" val="0"/>
@@ -5015,18 +5414,52 @@
                 <w:sz w:val="18"/>
                 <w:szCs w:val="18"/>
               </w:rPr>
-              <w:t>Código Shutterstock (o URL</w:t>
-            </w:r>
-            <w:r>
-              <w:rPr>
-                <w:rFonts w:ascii="Times New Roman" w:hAnsi="Times New Roman" w:cs="Times New Roman"/>
-                <w:b/>
-                <w:color w:val="000000"/>
-                <w:sz w:val="18"/>
-                <w:szCs w:val="18"/>
-              </w:rPr>
-              <w:t xml:space="preserve"> o la ruta en AulaPlaneta</w:t>
-            </w:r>
+              <w:t xml:space="preserve">Código </w:t>
+            </w:r>
+            <w:proofErr w:type="spellStart"/>
+            <w:r>
+              <w:rPr>
+                <w:rFonts w:ascii="Times New Roman" w:hAnsi="Times New Roman" w:cs="Times New Roman"/>
+                <w:b/>
+                <w:color w:val="000000"/>
+                <w:sz w:val="18"/>
+                <w:szCs w:val="18"/>
+              </w:rPr>
+              <w:t>Shutterstock</w:t>
+            </w:r>
+            <w:proofErr w:type="spellEnd"/>
+            <w:r>
+              <w:rPr>
+                <w:rFonts w:ascii="Times New Roman" w:hAnsi="Times New Roman" w:cs="Times New Roman"/>
+                <w:b/>
+                <w:color w:val="000000"/>
+                <w:sz w:val="18"/>
+                <w:szCs w:val="18"/>
+              </w:rPr>
+              <w:t xml:space="preserve"> (o URL</w:t>
+            </w:r>
+            <w:r>
+              <w:rPr>
+                <w:rFonts w:ascii="Times New Roman" w:hAnsi="Times New Roman" w:cs="Times New Roman"/>
+                <w:b/>
+                <w:color w:val="000000"/>
+                <w:sz w:val="18"/>
+                <w:szCs w:val="18"/>
+              </w:rPr>
+              <w:t xml:space="preserve"> o la ruta en </w:t>
+            </w:r>
+            <w:proofErr w:type="spellStart"/>
+            <w:r>
+              <w:rPr>
+                <w:rFonts w:ascii="Times New Roman" w:hAnsi="Times New Roman" w:cs="Times New Roman"/>
+                <w:b/>
+                <w:color w:val="000000"/>
+                <w:sz w:val="18"/>
+                <w:szCs w:val="18"/>
+              </w:rPr>
+              <w:t>AulaPlaneta</w:t>
+            </w:r>
+            <w:proofErr w:type="spellEnd"/>
             <w:r>
               <w:rPr>
                 <w:rFonts w:ascii="Times New Roman" w:hAnsi="Times New Roman" w:cs="Times New Roman"/>
@@ -5122,8 +5555,8 @@
           <w:rFonts w:ascii="Times" w:hAnsi="Times"/>
         </w:rPr>
         <w:sectPr>
-          <w:headerReference w:type="even" r:id="rId13"/>
-          <w:headerReference w:type="default" r:id="rId14"/>
+          <w:headerReference w:type="even" r:id="rId15"/>
+          <w:headerReference w:type="default" r:id="rId16"/>
           <w:pgSz w:w="12240" w:h="15840"/>
           <w:pgMar w:top="1417" w:right="1701" w:bottom="1417" w:left="1701" w:header="708" w:footer="708" w:gutter="0"/>
           <w:cols w:space="708"/>
@@ -5570,7 +6003,7 @@
                 <w:lang w:val="es-CO" w:eastAsia="es-CO"/>
               </w:rPr>
               <w:drawing>
-                <wp:inline distT="0" distB="0" distL="0" distR="0">
+                <wp:inline distT="0" distB="0" distL="0" distR="0" wp14:anchorId="1C4DC8B2" wp14:editId="6F191D91">
                   <wp:extent cx="3440690" cy="1201615"/>
                   <wp:effectExtent l="0" t="0" r="7620" b="0"/>
                   <wp:docPr id="5" name="Imagen 5" descr="C:\Users\MIGUEL MUÑOZ\AppData\Local\Temp\geogebra.png"/>
@@ -5587,7 +6020,7 @@
                           </pic:cNvPicPr>
                         </pic:nvPicPr>
                         <pic:blipFill>
-                          <a:blip r:embed="rId15" cstate="print">
+                          <a:blip r:embed="rId17" cstate="print">
                             <a:extLst>
                               <a:ext uri="{28A0092B-C50C-407E-A947-70E740481C1C}">
                                 <a14:useLocalDpi xmlns:a14="http://schemas.microsoft.com/office/drawing/2010/main" val="0"/>
@@ -5641,18 +6074,52 @@
                 <w:sz w:val="18"/>
                 <w:szCs w:val="18"/>
               </w:rPr>
-              <w:t>Código Shutterstock (o URL</w:t>
-            </w:r>
-            <w:r>
-              <w:rPr>
-                <w:rFonts w:ascii="Times New Roman" w:hAnsi="Times New Roman" w:cs="Times New Roman"/>
-                <w:b/>
-                <w:color w:val="000000"/>
-                <w:sz w:val="18"/>
-                <w:szCs w:val="18"/>
-              </w:rPr>
-              <w:t xml:space="preserve"> o la ruta en AulaPlaneta</w:t>
-            </w:r>
+              <w:t xml:space="preserve">Código </w:t>
+            </w:r>
+            <w:proofErr w:type="spellStart"/>
+            <w:r>
+              <w:rPr>
+                <w:rFonts w:ascii="Times New Roman" w:hAnsi="Times New Roman" w:cs="Times New Roman"/>
+                <w:b/>
+                <w:color w:val="000000"/>
+                <w:sz w:val="18"/>
+                <w:szCs w:val="18"/>
+              </w:rPr>
+              <w:t>Shutterstock</w:t>
+            </w:r>
+            <w:proofErr w:type="spellEnd"/>
+            <w:r>
+              <w:rPr>
+                <w:rFonts w:ascii="Times New Roman" w:hAnsi="Times New Roman" w:cs="Times New Roman"/>
+                <w:b/>
+                <w:color w:val="000000"/>
+                <w:sz w:val="18"/>
+                <w:szCs w:val="18"/>
+              </w:rPr>
+              <w:t xml:space="preserve"> (o URL</w:t>
+            </w:r>
+            <w:r>
+              <w:rPr>
+                <w:rFonts w:ascii="Times New Roman" w:hAnsi="Times New Roman" w:cs="Times New Roman"/>
+                <w:b/>
+                <w:color w:val="000000"/>
+                <w:sz w:val="18"/>
+                <w:szCs w:val="18"/>
+              </w:rPr>
+              <w:t xml:space="preserve"> o la ruta en </w:t>
+            </w:r>
+            <w:proofErr w:type="spellStart"/>
+            <w:r>
+              <w:rPr>
+                <w:rFonts w:ascii="Times New Roman" w:hAnsi="Times New Roman" w:cs="Times New Roman"/>
+                <w:b/>
+                <w:color w:val="000000"/>
+                <w:sz w:val="18"/>
+                <w:szCs w:val="18"/>
+              </w:rPr>
+              <w:t>AulaPlaneta</w:t>
+            </w:r>
+            <w:proofErr w:type="spellEnd"/>
             <w:r>
               <w:rPr>
                 <w:rFonts w:ascii="Times New Roman" w:hAnsi="Times New Roman" w:cs="Times New Roman"/>
@@ -6874,7 +7341,7 @@
                 <w:lang w:val="es-CO" w:eastAsia="es-CO"/>
               </w:rPr>
               <w:drawing>
-                <wp:inline distT="0" distB="0" distL="0" distR="0">
+                <wp:inline distT="0" distB="0" distL="0" distR="0" wp14:anchorId="319039C4" wp14:editId="0504D1DF">
                   <wp:extent cx="3238500" cy="2593944"/>
                   <wp:effectExtent l="0" t="0" r="0" b="0"/>
                   <wp:docPr id="28" name="Imagen 28" descr="C:\Users\MIGUEL MUÑOZ\AppData\Local\Temp\geogebra.png"/>
@@ -6891,7 +7358,7 @@
                           </pic:cNvPicPr>
                         </pic:nvPicPr>
                         <pic:blipFill>
-                          <a:blip r:embed="rId16" cstate="print">
+                          <a:blip r:embed="rId18" cstate="print">
                             <a:extLst>
                               <a:ext uri="{28A0092B-C50C-407E-A947-70E740481C1C}">
                                 <a14:useLocalDpi xmlns:a14="http://schemas.microsoft.com/office/drawing/2010/main" val="0"/>
@@ -6946,18 +7413,52 @@
                 <w:szCs w:val="18"/>
               </w:rPr>
               <w:lastRenderedPageBreak/>
-              <w:t>Código Shutterstock (o URL</w:t>
-            </w:r>
-            <w:r>
-              <w:rPr>
-                <w:rFonts w:ascii="Times New Roman" w:hAnsi="Times New Roman" w:cs="Times New Roman"/>
-                <w:b/>
-                <w:color w:val="000000"/>
-                <w:sz w:val="18"/>
-                <w:szCs w:val="18"/>
-              </w:rPr>
-              <w:t xml:space="preserve"> o la ruta en AulaPlaneta</w:t>
-            </w:r>
+              <w:t xml:space="preserve">Código </w:t>
+            </w:r>
+            <w:proofErr w:type="spellStart"/>
+            <w:r>
+              <w:rPr>
+                <w:rFonts w:ascii="Times New Roman" w:hAnsi="Times New Roman" w:cs="Times New Roman"/>
+                <w:b/>
+                <w:color w:val="000000"/>
+                <w:sz w:val="18"/>
+                <w:szCs w:val="18"/>
+              </w:rPr>
+              <w:t>Shutterstock</w:t>
+            </w:r>
+            <w:proofErr w:type="spellEnd"/>
+            <w:r>
+              <w:rPr>
+                <w:rFonts w:ascii="Times New Roman" w:hAnsi="Times New Roman" w:cs="Times New Roman"/>
+                <w:b/>
+                <w:color w:val="000000"/>
+                <w:sz w:val="18"/>
+                <w:szCs w:val="18"/>
+              </w:rPr>
+              <w:t xml:space="preserve"> (o URL</w:t>
+            </w:r>
+            <w:r>
+              <w:rPr>
+                <w:rFonts w:ascii="Times New Roman" w:hAnsi="Times New Roman" w:cs="Times New Roman"/>
+                <w:b/>
+                <w:color w:val="000000"/>
+                <w:sz w:val="18"/>
+                <w:szCs w:val="18"/>
+              </w:rPr>
+              <w:t xml:space="preserve"> o la ruta en </w:t>
+            </w:r>
+            <w:proofErr w:type="spellStart"/>
+            <w:r>
+              <w:rPr>
+                <w:rFonts w:ascii="Times New Roman" w:hAnsi="Times New Roman" w:cs="Times New Roman"/>
+                <w:b/>
+                <w:color w:val="000000"/>
+                <w:sz w:val="18"/>
+                <w:szCs w:val="18"/>
+              </w:rPr>
+              <w:t>AulaPlaneta</w:t>
+            </w:r>
+            <w:proofErr w:type="spellEnd"/>
             <w:r>
               <w:rPr>
                 <w:rFonts w:ascii="Times New Roman" w:hAnsi="Times New Roman" w:cs="Times New Roman"/>
@@ -7773,7 +8274,7 @@
                 <w:lang w:val="es-CO" w:eastAsia="es-CO"/>
               </w:rPr>
               <w:drawing>
-                <wp:inline distT="0" distB="0" distL="0" distR="0">
+                <wp:inline distT="0" distB="0" distL="0" distR="0" wp14:anchorId="24F41E4C" wp14:editId="443B0B9F">
                   <wp:extent cx="3824016" cy="1524000"/>
                   <wp:effectExtent l="0" t="0" r="5080" b="0"/>
                   <wp:docPr id="12" name="Imagen 12" descr="C:\Users\MIGUEL MUÑOZ\AppData\Local\Temp\geogebra.png"/>
@@ -7790,7 +8291,7 @@
                           </pic:cNvPicPr>
                         </pic:nvPicPr>
                         <pic:blipFill>
-                          <a:blip r:embed="rId17" cstate="print">
+                          <a:blip r:embed="rId19" cstate="print">
                             <a:extLst>
                               <a:ext uri="{28A0092B-C50C-407E-A947-70E740481C1C}">
                                 <a14:useLocalDpi xmlns:a14="http://schemas.microsoft.com/office/drawing/2010/main" val="0"/>
@@ -7844,18 +8345,52 @@
                 <w:sz w:val="18"/>
                 <w:szCs w:val="18"/>
               </w:rPr>
-              <w:t>Código Shutterstock (o URL</w:t>
-            </w:r>
-            <w:r>
-              <w:rPr>
-                <w:rFonts w:ascii="Times New Roman" w:hAnsi="Times New Roman" w:cs="Times New Roman"/>
-                <w:b/>
-                <w:color w:val="000000"/>
-                <w:sz w:val="18"/>
-                <w:szCs w:val="18"/>
-              </w:rPr>
-              <w:t xml:space="preserve"> o la ruta en AulaPlaneta</w:t>
-            </w:r>
+              <w:t xml:space="preserve">Código </w:t>
+            </w:r>
+            <w:proofErr w:type="spellStart"/>
+            <w:r>
+              <w:rPr>
+                <w:rFonts w:ascii="Times New Roman" w:hAnsi="Times New Roman" w:cs="Times New Roman"/>
+                <w:b/>
+                <w:color w:val="000000"/>
+                <w:sz w:val="18"/>
+                <w:szCs w:val="18"/>
+              </w:rPr>
+              <w:t>Shutterstock</w:t>
+            </w:r>
+            <w:proofErr w:type="spellEnd"/>
+            <w:r>
+              <w:rPr>
+                <w:rFonts w:ascii="Times New Roman" w:hAnsi="Times New Roman" w:cs="Times New Roman"/>
+                <w:b/>
+                <w:color w:val="000000"/>
+                <w:sz w:val="18"/>
+                <w:szCs w:val="18"/>
+              </w:rPr>
+              <w:t xml:space="preserve"> (o URL</w:t>
+            </w:r>
+            <w:r>
+              <w:rPr>
+                <w:rFonts w:ascii="Times New Roman" w:hAnsi="Times New Roman" w:cs="Times New Roman"/>
+                <w:b/>
+                <w:color w:val="000000"/>
+                <w:sz w:val="18"/>
+                <w:szCs w:val="18"/>
+              </w:rPr>
+              <w:t xml:space="preserve"> o la ruta en </w:t>
+            </w:r>
+            <w:proofErr w:type="spellStart"/>
+            <w:r>
+              <w:rPr>
+                <w:rFonts w:ascii="Times New Roman" w:hAnsi="Times New Roman" w:cs="Times New Roman"/>
+                <w:b/>
+                <w:color w:val="000000"/>
+                <w:sz w:val="18"/>
+                <w:szCs w:val="18"/>
+              </w:rPr>
+              <w:t>AulaPlaneta</w:t>
+            </w:r>
+            <w:proofErr w:type="spellEnd"/>
             <w:r>
               <w:rPr>
                 <w:rFonts w:ascii="Times New Roman" w:hAnsi="Times New Roman" w:cs="Times New Roman"/>
@@ -8450,7 +8985,14 @@
           <w:rFonts w:ascii="Times" w:hAnsi="Times"/>
           <w:b/>
         </w:rPr>
-        <w:t>Construcción de triángulos</w:t>
+        <w:t>La c</w:t>
+      </w:r>
+      <w:r>
+        <w:rPr>
+          <w:rFonts w:ascii="Times" w:hAnsi="Times"/>
+          <w:b/>
+        </w:rPr>
+        <w:t>onstrucción de triángulos</w:t>
       </w:r>
     </w:p>
     <w:p>
@@ -8782,7 +9324,7 @@
                 <w:lang w:val="es-CO" w:eastAsia="es-CO"/>
               </w:rPr>
               <w:drawing>
-                <wp:inline distT="0" distB="0" distL="0" distR="0">
+                <wp:inline distT="0" distB="0" distL="0" distR="0" wp14:anchorId="2839AD94" wp14:editId="47C4BFF0">
                   <wp:extent cx="2303780" cy="521970"/>
                   <wp:effectExtent l="0" t="0" r="0" b="0"/>
                   <wp:docPr id="8" name="Imagen 8" descr="C:\Users\MIGUEL MUÑOZ\AppData\Local\Temp\geogebra.png"/>
@@ -8799,7 +9341,7 @@
                           </pic:cNvPicPr>
                         </pic:nvPicPr>
                         <pic:blipFill>
-                          <a:blip r:embed="rId18" cstate="print">
+                          <a:blip r:embed="rId20" cstate="print">
                             <a:extLst>
                               <a:ext uri="{28A0092B-C50C-407E-A947-70E740481C1C}">
                                 <a14:useLocalDpi xmlns:a14="http://schemas.microsoft.com/office/drawing/2010/main" val="0"/>
@@ -8853,18 +9395,52 @@
                 <w:sz w:val="18"/>
                 <w:szCs w:val="18"/>
               </w:rPr>
-              <w:t>Código Shutterstock (o URL</w:t>
-            </w:r>
-            <w:r>
-              <w:rPr>
-                <w:rFonts w:ascii="Times New Roman" w:hAnsi="Times New Roman" w:cs="Times New Roman"/>
-                <w:b/>
-                <w:color w:val="000000"/>
-                <w:sz w:val="18"/>
-                <w:szCs w:val="18"/>
-              </w:rPr>
-              <w:t xml:space="preserve"> o la ruta en AulaPlaneta</w:t>
-            </w:r>
+              <w:t xml:space="preserve">Código </w:t>
+            </w:r>
+            <w:proofErr w:type="spellStart"/>
+            <w:r>
+              <w:rPr>
+                <w:rFonts w:ascii="Times New Roman" w:hAnsi="Times New Roman" w:cs="Times New Roman"/>
+                <w:b/>
+                <w:color w:val="000000"/>
+                <w:sz w:val="18"/>
+                <w:szCs w:val="18"/>
+              </w:rPr>
+              <w:t>Shutterstock</w:t>
+            </w:r>
+            <w:proofErr w:type="spellEnd"/>
+            <w:r>
+              <w:rPr>
+                <w:rFonts w:ascii="Times New Roman" w:hAnsi="Times New Roman" w:cs="Times New Roman"/>
+                <w:b/>
+                <w:color w:val="000000"/>
+                <w:sz w:val="18"/>
+                <w:szCs w:val="18"/>
+              </w:rPr>
+              <w:t xml:space="preserve"> (o URL</w:t>
+            </w:r>
+            <w:r>
+              <w:rPr>
+                <w:rFonts w:ascii="Times New Roman" w:hAnsi="Times New Roman" w:cs="Times New Roman"/>
+                <w:b/>
+                <w:color w:val="000000"/>
+                <w:sz w:val="18"/>
+                <w:szCs w:val="18"/>
+              </w:rPr>
+              <w:t xml:space="preserve"> o la ruta en </w:t>
+            </w:r>
+            <w:proofErr w:type="spellStart"/>
+            <w:r>
+              <w:rPr>
+                <w:rFonts w:ascii="Times New Roman" w:hAnsi="Times New Roman" w:cs="Times New Roman"/>
+                <w:b/>
+                <w:color w:val="000000"/>
+                <w:sz w:val="18"/>
+                <w:szCs w:val="18"/>
+              </w:rPr>
+              <w:t>AulaPlaneta</w:t>
+            </w:r>
+            <w:proofErr w:type="spellEnd"/>
             <w:r>
               <w:rPr>
                 <w:rFonts w:ascii="Times New Roman" w:hAnsi="Times New Roman" w:cs="Times New Roman"/>
@@ -9105,7 +9681,7 @@
                 <w:lang w:val="es-CO" w:eastAsia="es-CO"/>
               </w:rPr>
               <w:drawing>
-                <wp:inline distT="0" distB="0" distL="0" distR="0">
+                <wp:inline distT="0" distB="0" distL="0" distR="0" wp14:anchorId="6204245D" wp14:editId="53F3FD3E">
                   <wp:extent cx="2889885" cy="2795905"/>
                   <wp:effectExtent l="0" t="0" r="0" b="4445"/>
                   <wp:docPr id="9" name="Imagen 9" descr="C:\Users\MIGUEL MUÑOZ\AppData\Local\Temp\geogebra.png"/>
@@ -9122,7 +9698,7 @@
                           </pic:cNvPicPr>
                         </pic:nvPicPr>
                         <pic:blipFill>
-                          <a:blip r:embed="rId19" cstate="print">
+                          <a:blip r:embed="rId21" cstate="print">
                             <a:extLst>
                               <a:ext uri="{28A0092B-C50C-407E-A947-70E740481C1C}">
                                 <a14:useLocalDpi xmlns:a14="http://schemas.microsoft.com/office/drawing/2010/main" val="0"/>
@@ -9191,18 +9767,52 @@
                 <w:sz w:val="18"/>
                 <w:szCs w:val="18"/>
               </w:rPr>
-              <w:t>Código Shutterstock (o URL</w:t>
-            </w:r>
-            <w:r>
-              <w:rPr>
-                <w:rFonts w:ascii="Times New Roman" w:hAnsi="Times New Roman" w:cs="Times New Roman"/>
-                <w:b/>
-                <w:color w:val="000000"/>
-                <w:sz w:val="18"/>
-                <w:szCs w:val="18"/>
-              </w:rPr>
-              <w:t xml:space="preserve"> o la ruta en AulaPlaneta</w:t>
-            </w:r>
+              <w:t xml:space="preserve">Código </w:t>
+            </w:r>
+            <w:proofErr w:type="spellStart"/>
+            <w:r>
+              <w:rPr>
+                <w:rFonts w:ascii="Times New Roman" w:hAnsi="Times New Roman" w:cs="Times New Roman"/>
+                <w:b/>
+                <w:color w:val="000000"/>
+                <w:sz w:val="18"/>
+                <w:szCs w:val="18"/>
+              </w:rPr>
+              <w:t>Shutterstock</w:t>
+            </w:r>
+            <w:proofErr w:type="spellEnd"/>
+            <w:r>
+              <w:rPr>
+                <w:rFonts w:ascii="Times New Roman" w:hAnsi="Times New Roman" w:cs="Times New Roman"/>
+                <w:b/>
+                <w:color w:val="000000"/>
+                <w:sz w:val="18"/>
+                <w:szCs w:val="18"/>
+              </w:rPr>
+              <w:t xml:space="preserve"> (o URL</w:t>
+            </w:r>
+            <w:r>
+              <w:rPr>
+                <w:rFonts w:ascii="Times New Roman" w:hAnsi="Times New Roman" w:cs="Times New Roman"/>
+                <w:b/>
+                <w:color w:val="000000"/>
+                <w:sz w:val="18"/>
+                <w:szCs w:val="18"/>
+              </w:rPr>
+              <w:t xml:space="preserve"> o la ruta en </w:t>
+            </w:r>
+            <w:proofErr w:type="spellStart"/>
+            <w:r>
+              <w:rPr>
+                <w:rFonts w:ascii="Times New Roman" w:hAnsi="Times New Roman" w:cs="Times New Roman"/>
+                <w:b/>
+                <w:color w:val="000000"/>
+                <w:sz w:val="18"/>
+                <w:szCs w:val="18"/>
+              </w:rPr>
+              <w:t>AulaPlaneta</w:t>
+            </w:r>
+            <w:proofErr w:type="spellEnd"/>
             <w:r>
               <w:rPr>
                 <w:rFonts w:ascii="Times New Roman" w:hAnsi="Times New Roman" w:cs="Times New Roman"/>
@@ -9442,7 +10052,7 @@
                 <w:lang w:val="es-CO" w:eastAsia="es-CO"/>
               </w:rPr>
               <w:drawing>
-                <wp:inline distT="0" distB="0" distL="0" distR="0">
+                <wp:inline distT="0" distB="0" distL="0" distR="0" wp14:anchorId="52471E38" wp14:editId="0D5F3D5D">
                   <wp:extent cx="3405505" cy="2596515"/>
                   <wp:effectExtent l="0" t="0" r="0" b="0"/>
                   <wp:docPr id="11" name="Imagen 11" descr="C:\Users\MIGUEL MUÑOZ\AppData\Local\Temp\geogebra.png"/>
@@ -9459,7 +10069,7 @@
                           </pic:cNvPicPr>
                         </pic:nvPicPr>
                         <pic:blipFill>
-                          <a:blip r:embed="rId20" cstate="print">
+                          <a:blip r:embed="rId22" cstate="print">
                             <a:extLst>
                               <a:ext uri="{28A0092B-C50C-407E-A947-70E740481C1C}">
                                 <a14:useLocalDpi xmlns:a14="http://schemas.microsoft.com/office/drawing/2010/main" val="0"/>
@@ -9530,18 +10140,52 @@
                 <w:szCs w:val="18"/>
               </w:rPr>
               <w:lastRenderedPageBreak/>
-              <w:t>Código Shutterstock (o URL</w:t>
-            </w:r>
-            <w:r>
-              <w:rPr>
-                <w:rFonts w:ascii="Times New Roman" w:hAnsi="Times New Roman" w:cs="Times New Roman"/>
-                <w:b/>
-                <w:color w:val="000000"/>
-                <w:sz w:val="18"/>
-                <w:szCs w:val="18"/>
-              </w:rPr>
-              <w:t xml:space="preserve"> o la ruta en AulaPlaneta</w:t>
-            </w:r>
+              <w:t xml:space="preserve">Código </w:t>
+            </w:r>
+            <w:proofErr w:type="spellStart"/>
+            <w:r>
+              <w:rPr>
+                <w:rFonts w:ascii="Times New Roman" w:hAnsi="Times New Roman" w:cs="Times New Roman"/>
+                <w:b/>
+                <w:color w:val="000000"/>
+                <w:sz w:val="18"/>
+                <w:szCs w:val="18"/>
+              </w:rPr>
+              <w:t>Shutterstock</w:t>
+            </w:r>
+            <w:proofErr w:type="spellEnd"/>
+            <w:r>
+              <w:rPr>
+                <w:rFonts w:ascii="Times New Roman" w:hAnsi="Times New Roman" w:cs="Times New Roman"/>
+                <w:b/>
+                <w:color w:val="000000"/>
+                <w:sz w:val="18"/>
+                <w:szCs w:val="18"/>
+              </w:rPr>
+              <w:t xml:space="preserve"> (o URL</w:t>
+            </w:r>
+            <w:r>
+              <w:rPr>
+                <w:rFonts w:ascii="Times New Roman" w:hAnsi="Times New Roman" w:cs="Times New Roman"/>
+                <w:b/>
+                <w:color w:val="000000"/>
+                <w:sz w:val="18"/>
+                <w:szCs w:val="18"/>
+              </w:rPr>
+              <w:t xml:space="preserve"> o la ruta en </w:t>
+            </w:r>
+            <w:proofErr w:type="spellStart"/>
+            <w:r>
+              <w:rPr>
+                <w:rFonts w:ascii="Times New Roman" w:hAnsi="Times New Roman" w:cs="Times New Roman"/>
+                <w:b/>
+                <w:color w:val="000000"/>
+                <w:sz w:val="18"/>
+                <w:szCs w:val="18"/>
+              </w:rPr>
+              <w:t>AulaPlaneta</w:t>
+            </w:r>
+            <w:proofErr w:type="spellEnd"/>
             <w:r>
               <w:rPr>
                 <w:rFonts w:ascii="Times New Roman" w:hAnsi="Times New Roman" w:cs="Times New Roman"/>
@@ -9841,7 +10485,7 @@
                 <w:lang w:val="es-CO" w:eastAsia="es-CO"/>
               </w:rPr>
               <w:drawing>
-                <wp:inline distT="0" distB="0" distL="0" distR="0">
+                <wp:inline distT="0" distB="0" distL="0" distR="0" wp14:anchorId="19C1C54C" wp14:editId="39BAA40A">
                   <wp:extent cx="3042285" cy="2614295"/>
                   <wp:effectExtent l="0" t="0" r="5715" b="0"/>
                   <wp:docPr id="13" name="Imagen 13" descr="C:\Users\MIGUEL MUÑOZ\AppData\Local\Temp\geogebra.png"/>
@@ -9858,7 +10502,7 @@
                           </pic:cNvPicPr>
                         </pic:nvPicPr>
                         <pic:blipFill>
-                          <a:blip r:embed="rId21" cstate="print">
+                          <a:blip r:embed="rId23" cstate="print">
                             <a:extLst>
                               <a:ext uri="{28A0092B-C50C-407E-A947-70E740481C1C}">
                                 <a14:useLocalDpi xmlns:a14="http://schemas.microsoft.com/office/drawing/2010/main" val="0"/>
@@ -9920,18 +10564,52 @@
                 <w:sz w:val="18"/>
                 <w:szCs w:val="18"/>
               </w:rPr>
-              <w:t>Código Shutterstock (o URL</w:t>
-            </w:r>
-            <w:r>
-              <w:rPr>
-                <w:rFonts w:ascii="Times New Roman" w:hAnsi="Times New Roman" w:cs="Times New Roman"/>
-                <w:b/>
-                <w:color w:val="000000"/>
-                <w:sz w:val="18"/>
-                <w:szCs w:val="18"/>
-              </w:rPr>
-              <w:t xml:space="preserve"> o la ruta en AulaPlaneta</w:t>
-            </w:r>
+              <w:t xml:space="preserve">Código </w:t>
+            </w:r>
+            <w:proofErr w:type="spellStart"/>
+            <w:r>
+              <w:rPr>
+                <w:rFonts w:ascii="Times New Roman" w:hAnsi="Times New Roman" w:cs="Times New Roman"/>
+                <w:b/>
+                <w:color w:val="000000"/>
+                <w:sz w:val="18"/>
+                <w:szCs w:val="18"/>
+              </w:rPr>
+              <w:t>Shutterstock</w:t>
+            </w:r>
+            <w:proofErr w:type="spellEnd"/>
+            <w:r>
+              <w:rPr>
+                <w:rFonts w:ascii="Times New Roman" w:hAnsi="Times New Roman" w:cs="Times New Roman"/>
+                <w:b/>
+                <w:color w:val="000000"/>
+                <w:sz w:val="18"/>
+                <w:szCs w:val="18"/>
+              </w:rPr>
+              <w:t xml:space="preserve"> (o URL</w:t>
+            </w:r>
+            <w:r>
+              <w:rPr>
+                <w:rFonts w:ascii="Times New Roman" w:hAnsi="Times New Roman" w:cs="Times New Roman"/>
+                <w:b/>
+                <w:color w:val="000000"/>
+                <w:sz w:val="18"/>
+                <w:szCs w:val="18"/>
+              </w:rPr>
+              <w:t xml:space="preserve"> o la ruta en </w:t>
+            </w:r>
+            <w:proofErr w:type="spellStart"/>
+            <w:r>
+              <w:rPr>
+                <w:rFonts w:ascii="Times New Roman" w:hAnsi="Times New Roman" w:cs="Times New Roman"/>
+                <w:b/>
+                <w:color w:val="000000"/>
+                <w:sz w:val="18"/>
+                <w:szCs w:val="18"/>
+              </w:rPr>
+              <w:t>AulaPlaneta</w:t>
+            </w:r>
+            <w:proofErr w:type="spellEnd"/>
             <w:r>
               <w:rPr>
                 <w:rFonts w:ascii="Times New Roman" w:hAnsi="Times New Roman" w:cs="Times New Roman"/>
@@ -10218,7 +10896,7 @@
               </w:rPr>
               <w:lastRenderedPageBreak/>
               <w:drawing>
-                <wp:inline distT="0" distB="0" distL="0" distR="0">
+                <wp:inline distT="0" distB="0" distL="0" distR="0" wp14:anchorId="4833ECA6" wp14:editId="0B0A6E0E">
                   <wp:extent cx="2748915" cy="539115"/>
                   <wp:effectExtent l="0" t="0" r="0" b="0"/>
                   <wp:docPr id="17" name="Imagen 17" descr="C:\Users\MIGUEL MUÑOZ\AppData\Local\Temp\geogebra.png"/>
@@ -10235,7 +10913,7 @@
                           </pic:cNvPicPr>
                         </pic:nvPicPr>
                         <pic:blipFill>
-                          <a:blip r:embed="rId22" cstate="print">
+                          <a:blip r:embed="rId24" cstate="print">
                             <a:extLst>
                               <a:ext uri="{28A0092B-C50C-407E-A947-70E740481C1C}">
                                 <a14:useLocalDpi xmlns:a14="http://schemas.microsoft.com/office/drawing/2010/main" val="0"/>
@@ -10290,18 +10968,52 @@
                 <w:szCs w:val="18"/>
               </w:rPr>
               <w:lastRenderedPageBreak/>
-              <w:t>Código Shutterstock (o URL</w:t>
-            </w:r>
-            <w:r>
-              <w:rPr>
-                <w:rFonts w:ascii="Times New Roman" w:hAnsi="Times New Roman" w:cs="Times New Roman"/>
-                <w:b/>
-                <w:color w:val="000000"/>
-                <w:sz w:val="18"/>
-                <w:szCs w:val="18"/>
-              </w:rPr>
-              <w:t xml:space="preserve"> o la ruta en AulaPlaneta</w:t>
-            </w:r>
+              <w:t xml:space="preserve">Código </w:t>
+            </w:r>
+            <w:proofErr w:type="spellStart"/>
+            <w:r>
+              <w:rPr>
+                <w:rFonts w:ascii="Times New Roman" w:hAnsi="Times New Roman" w:cs="Times New Roman"/>
+                <w:b/>
+                <w:color w:val="000000"/>
+                <w:sz w:val="18"/>
+                <w:szCs w:val="18"/>
+              </w:rPr>
+              <w:t>Shutterstock</w:t>
+            </w:r>
+            <w:proofErr w:type="spellEnd"/>
+            <w:r>
+              <w:rPr>
+                <w:rFonts w:ascii="Times New Roman" w:hAnsi="Times New Roman" w:cs="Times New Roman"/>
+                <w:b/>
+                <w:color w:val="000000"/>
+                <w:sz w:val="18"/>
+                <w:szCs w:val="18"/>
+              </w:rPr>
+              <w:t xml:space="preserve"> (o URL</w:t>
+            </w:r>
+            <w:r>
+              <w:rPr>
+                <w:rFonts w:ascii="Times New Roman" w:hAnsi="Times New Roman" w:cs="Times New Roman"/>
+                <w:b/>
+                <w:color w:val="000000"/>
+                <w:sz w:val="18"/>
+                <w:szCs w:val="18"/>
+              </w:rPr>
+              <w:t xml:space="preserve"> o la ruta en </w:t>
+            </w:r>
+            <w:proofErr w:type="spellStart"/>
+            <w:r>
+              <w:rPr>
+                <w:rFonts w:ascii="Times New Roman" w:hAnsi="Times New Roman" w:cs="Times New Roman"/>
+                <w:b/>
+                <w:color w:val="000000"/>
+                <w:sz w:val="18"/>
+                <w:szCs w:val="18"/>
+              </w:rPr>
+              <w:t>AulaPlaneta</w:t>
+            </w:r>
+            <w:proofErr w:type="spellEnd"/>
             <w:r>
               <w:rPr>
                 <w:rFonts w:ascii="Times New Roman" w:hAnsi="Times New Roman" w:cs="Times New Roman"/>
@@ -10553,7 +11265,7 @@
                 <w:lang w:val="es-CO" w:eastAsia="es-CO"/>
               </w:rPr>
               <w:drawing>
-                <wp:inline distT="0" distB="0" distL="0" distR="0">
+                <wp:inline distT="0" distB="0" distL="0" distR="0" wp14:anchorId="2A2CC915" wp14:editId="132AF4BC">
                   <wp:extent cx="3722370" cy="2567305"/>
                   <wp:effectExtent l="0" t="0" r="0" b="4445"/>
                   <wp:docPr id="18" name="Imagen 18" descr="C:\Users\MIGUEL MUÑOZ\AppData\Local\Temp\geogebra.png"/>
@@ -10570,7 +11282,7 @@
                           </pic:cNvPicPr>
                         </pic:nvPicPr>
                         <pic:blipFill>
-                          <a:blip r:embed="rId23" cstate="print">
+                          <a:blip r:embed="rId25" cstate="print">
                             <a:extLst>
                               <a:ext uri="{28A0092B-C50C-407E-A947-70E740481C1C}">
                                 <a14:useLocalDpi xmlns:a14="http://schemas.microsoft.com/office/drawing/2010/main" val="0"/>
@@ -10639,18 +11351,52 @@
                 <w:sz w:val="18"/>
                 <w:szCs w:val="18"/>
               </w:rPr>
-              <w:t>Código Shutterstock (o URL</w:t>
-            </w:r>
-            <w:r>
-              <w:rPr>
-                <w:rFonts w:ascii="Times New Roman" w:hAnsi="Times New Roman" w:cs="Times New Roman"/>
-                <w:b/>
-                <w:color w:val="000000"/>
-                <w:sz w:val="18"/>
-                <w:szCs w:val="18"/>
-              </w:rPr>
-              <w:t xml:space="preserve"> o la ruta en AulaPlaneta</w:t>
-            </w:r>
+              <w:t xml:space="preserve">Código </w:t>
+            </w:r>
+            <w:proofErr w:type="spellStart"/>
+            <w:r>
+              <w:rPr>
+                <w:rFonts w:ascii="Times New Roman" w:hAnsi="Times New Roman" w:cs="Times New Roman"/>
+                <w:b/>
+                <w:color w:val="000000"/>
+                <w:sz w:val="18"/>
+                <w:szCs w:val="18"/>
+              </w:rPr>
+              <w:t>Shutterstock</w:t>
+            </w:r>
+            <w:proofErr w:type="spellEnd"/>
+            <w:r>
+              <w:rPr>
+                <w:rFonts w:ascii="Times New Roman" w:hAnsi="Times New Roman" w:cs="Times New Roman"/>
+                <w:b/>
+                <w:color w:val="000000"/>
+                <w:sz w:val="18"/>
+                <w:szCs w:val="18"/>
+              </w:rPr>
+              <w:t xml:space="preserve"> (o URL</w:t>
+            </w:r>
+            <w:r>
+              <w:rPr>
+                <w:rFonts w:ascii="Times New Roman" w:hAnsi="Times New Roman" w:cs="Times New Roman"/>
+                <w:b/>
+                <w:color w:val="000000"/>
+                <w:sz w:val="18"/>
+                <w:szCs w:val="18"/>
+              </w:rPr>
+              <w:t xml:space="preserve"> o la ruta en </w:t>
+            </w:r>
+            <w:proofErr w:type="spellStart"/>
+            <w:r>
+              <w:rPr>
+                <w:rFonts w:ascii="Times New Roman" w:hAnsi="Times New Roman" w:cs="Times New Roman"/>
+                <w:b/>
+                <w:color w:val="000000"/>
+                <w:sz w:val="18"/>
+                <w:szCs w:val="18"/>
+              </w:rPr>
+              <w:t>AulaPlaneta</w:t>
+            </w:r>
+            <w:proofErr w:type="spellEnd"/>
             <w:r>
               <w:rPr>
                 <w:rFonts w:ascii="Times New Roman" w:hAnsi="Times New Roman" w:cs="Times New Roman"/>
@@ -10902,7 +11648,7 @@
                 <w:lang w:val="es-CO" w:eastAsia="es-CO"/>
               </w:rPr>
               <w:drawing>
-                <wp:inline distT="0" distB="0" distL="0" distR="0">
+                <wp:inline distT="0" distB="0" distL="0" distR="0" wp14:anchorId="71FB9C6C" wp14:editId="5CACCA0D">
                   <wp:extent cx="3768725" cy="2555875"/>
                   <wp:effectExtent l="0" t="0" r="0" b="0"/>
                   <wp:docPr id="19" name="Imagen 19" descr="C:\Users\MIGUEL MUÑOZ\AppData\Local\Temp\geogebra.png"/>
@@ -10919,7 +11665,7 @@
                           </pic:cNvPicPr>
                         </pic:nvPicPr>
                         <pic:blipFill>
-                          <a:blip r:embed="rId24" cstate="print">
+                          <a:blip r:embed="rId26" cstate="print">
                             <a:extLst>
                               <a:ext uri="{28A0092B-C50C-407E-A947-70E740481C1C}">
                                 <a14:useLocalDpi xmlns:a14="http://schemas.microsoft.com/office/drawing/2010/main" val="0"/>
@@ -10973,18 +11719,52 @@
                 <w:sz w:val="18"/>
                 <w:szCs w:val="18"/>
               </w:rPr>
-              <w:t>Código Shutterstock (o URL</w:t>
-            </w:r>
-            <w:r>
-              <w:rPr>
-                <w:rFonts w:ascii="Times New Roman" w:hAnsi="Times New Roman" w:cs="Times New Roman"/>
-                <w:b/>
-                <w:color w:val="000000"/>
-                <w:sz w:val="18"/>
-                <w:szCs w:val="18"/>
-              </w:rPr>
-              <w:t xml:space="preserve"> o la ruta en AulaPlaneta</w:t>
-            </w:r>
+              <w:t xml:space="preserve">Código </w:t>
+            </w:r>
+            <w:proofErr w:type="spellStart"/>
+            <w:r>
+              <w:rPr>
+                <w:rFonts w:ascii="Times New Roman" w:hAnsi="Times New Roman" w:cs="Times New Roman"/>
+                <w:b/>
+                <w:color w:val="000000"/>
+                <w:sz w:val="18"/>
+                <w:szCs w:val="18"/>
+              </w:rPr>
+              <w:t>Shutterstock</w:t>
+            </w:r>
+            <w:proofErr w:type="spellEnd"/>
+            <w:r>
+              <w:rPr>
+                <w:rFonts w:ascii="Times New Roman" w:hAnsi="Times New Roman" w:cs="Times New Roman"/>
+                <w:b/>
+                <w:color w:val="000000"/>
+                <w:sz w:val="18"/>
+                <w:szCs w:val="18"/>
+              </w:rPr>
+              <w:t xml:space="preserve"> (o URL</w:t>
+            </w:r>
+            <w:r>
+              <w:rPr>
+                <w:rFonts w:ascii="Times New Roman" w:hAnsi="Times New Roman" w:cs="Times New Roman"/>
+                <w:b/>
+                <w:color w:val="000000"/>
+                <w:sz w:val="18"/>
+                <w:szCs w:val="18"/>
+              </w:rPr>
+              <w:t xml:space="preserve"> o la ruta en </w:t>
+            </w:r>
+            <w:proofErr w:type="spellStart"/>
+            <w:r>
+              <w:rPr>
+                <w:rFonts w:ascii="Times New Roman" w:hAnsi="Times New Roman" w:cs="Times New Roman"/>
+                <w:b/>
+                <w:color w:val="000000"/>
+                <w:sz w:val="18"/>
+                <w:szCs w:val="18"/>
+              </w:rPr>
+              <w:t>AulaPlaneta</w:t>
+            </w:r>
+            <w:proofErr w:type="spellEnd"/>
             <w:r>
               <w:rPr>
                 <w:rFonts w:ascii="Times New Roman" w:hAnsi="Times New Roman" w:cs="Times New Roman"/>
@@ -11283,7 +12063,7 @@
                 <w:lang w:val="es-CO" w:eastAsia="es-CO"/>
               </w:rPr>
               <w:drawing>
-                <wp:inline distT="0" distB="0" distL="0" distR="0">
+                <wp:inline distT="0" distB="0" distL="0" distR="0" wp14:anchorId="6BD0476F" wp14:editId="3051710D">
                   <wp:extent cx="3188677" cy="425104"/>
                   <wp:effectExtent l="0" t="0" r="0" b="0"/>
                   <wp:docPr id="21" name="Imagen 21" descr="C:\Users\MIGUEL MUÑOZ\AppData\Local\Temp\geogebra.png"/>
@@ -11300,7 +12080,7 @@
                           </pic:cNvPicPr>
                         </pic:nvPicPr>
                         <pic:blipFill>
-                          <a:blip r:embed="rId25" cstate="print">
+                          <a:blip r:embed="rId27" cstate="print">
                             <a:extLst>
                               <a:ext uri="{28A0092B-C50C-407E-A947-70E740481C1C}">
                                 <a14:useLocalDpi xmlns:a14="http://schemas.microsoft.com/office/drawing/2010/main" val="0"/>
@@ -11354,18 +12134,52 @@
                 <w:sz w:val="18"/>
                 <w:szCs w:val="18"/>
               </w:rPr>
-              <w:t>Código Shutterstock (o URL</w:t>
-            </w:r>
-            <w:r>
-              <w:rPr>
-                <w:rFonts w:ascii="Times New Roman" w:hAnsi="Times New Roman" w:cs="Times New Roman"/>
-                <w:b/>
-                <w:color w:val="000000"/>
-                <w:sz w:val="18"/>
-                <w:szCs w:val="18"/>
-              </w:rPr>
-              <w:t xml:space="preserve"> o la ruta en AulaPlaneta</w:t>
-            </w:r>
+              <w:t xml:space="preserve">Código </w:t>
+            </w:r>
+            <w:proofErr w:type="spellStart"/>
+            <w:r>
+              <w:rPr>
+                <w:rFonts w:ascii="Times New Roman" w:hAnsi="Times New Roman" w:cs="Times New Roman"/>
+                <w:b/>
+                <w:color w:val="000000"/>
+                <w:sz w:val="18"/>
+                <w:szCs w:val="18"/>
+              </w:rPr>
+              <w:t>Shutterstock</w:t>
+            </w:r>
+            <w:proofErr w:type="spellEnd"/>
+            <w:r>
+              <w:rPr>
+                <w:rFonts w:ascii="Times New Roman" w:hAnsi="Times New Roman" w:cs="Times New Roman"/>
+                <w:b/>
+                <w:color w:val="000000"/>
+                <w:sz w:val="18"/>
+                <w:szCs w:val="18"/>
+              </w:rPr>
+              <w:t xml:space="preserve"> (o URL</w:t>
+            </w:r>
+            <w:r>
+              <w:rPr>
+                <w:rFonts w:ascii="Times New Roman" w:hAnsi="Times New Roman" w:cs="Times New Roman"/>
+                <w:b/>
+                <w:color w:val="000000"/>
+                <w:sz w:val="18"/>
+                <w:szCs w:val="18"/>
+              </w:rPr>
+              <w:t xml:space="preserve"> o la ruta en </w:t>
+            </w:r>
+            <w:proofErr w:type="spellStart"/>
+            <w:r>
+              <w:rPr>
+                <w:rFonts w:ascii="Times New Roman" w:hAnsi="Times New Roman" w:cs="Times New Roman"/>
+                <w:b/>
+                <w:color w:val="000000"/>
+                <w:sz w:val="18"/>
+                <w:szCs w:val="18"/>
+              </w:rPr>
+              <w:t>AulaPlaneta</w:t>
+            </w:r>
+            <w:proofErr w:type="spellEnd"/>
             <w:r>
               <w:rPr>
                 <w:rFonts w:ascii="Times New Roman" w:hAnsi="Times New Roman" w:cs="Times New Roman"/>
@@ -11655,7 +12469,7 @@
                 <w:lang w:val="es-CO" w:eastAsia="es-CO"/>
               </w:rPr>
               <w:drawing>
-                <wp:inline distT="0" distB="0" distL="0" distR="0">
+                <wp:inline distT="0" distB="0" distL="0" distR="0" wp14:anchorId="3F6ABFC9" wp14:editId="7D4C6778">
                   <wp:extent cx="2971800" cy="1081547"/>
                   <wp:effectExtent l="0" t="0" r="0" b="0"/>
                   <wp:docPr id="22" name="Imagen 22" descr="C:\Users\MIGUEL MUÑOZ\AppData\Local\Temp\geogebra.png"/>
@@ -11672,7 +12486,7 @@
                           </pic:cNvPicPr>
                         </pic:nvPicPr>
                         <pic:blipFill>
-                          <a:blip r:embed="rId26" cstate="print">
+                          <a:blip r:embed="rId28" cstate="print">
                             <a:extLst>
                               <a:ext uri="{28A0092B-C50C-407E-A947-70E740481C1C}">
                                 <a14:useLocalDpi xmlns:a14="http://schemas.microsoft.com/office/drawing/2010/main" val="0"/>
@@ -11726,18 +12540,52 @@
                 <w:sz w:val="18"/>
                 <w:szCs w:val="18"/>
               </w:rPr>
-              <w:t>Código Shutterstock (o URL</w:t>
-            </w:r>
-            <w:r>
-              <w:rPr>
-                <w:rFonts w:ascii="Times New Roman" w:hAnsi="Times New Roman" w:cs="Times New Roman"/>
-                <w:b/>
-                <w:color w:val="000000"/>
-                <w:sz w:val="18"/>
-                <w:szCs w:val="18"/>
-              </w:rPr>
-              <w:t xml:space="preserve"> o la ruta en AulaPlaneta</w:t>
-            </w:r>
+              <w:t xml:space="preserve">Código </w:t>
+            </w:r>
+            <w:proofErr w:type="spellStart"/>
+            <w:r>
+              <w:rPr>
+                <w:rFonts w:ascii="Times New Roman" w:hAnsi="Times New Roman" w:cs="Times New Roman"/>
+                <w:b/>
+                <w:color w:val="000000"/>
+                <w:sz w:val="18"/>
+                <w:szCs w:val="18"/>
+              </w:rPr>
+              <w:t>Shutterstock</w:t>
+            </w:r>
+            <w:proofErr w:type="spellEnd"/>
+            <w:r>
+              <w:rPr>
+                <w:rFonts w:ascii="Times New Roman" w:hAnsi="Times New Roman" w:cs="Times New Roman"/>
+                <w:b/>
+                <w:color w:val="000000"/>
+                <w:sz w:val="18"/>
+                <w:szCs w:val="18"/>
+              </w:rPr>
+              <w:t xml:space="preserve"> (o URL</w:t>
+            </w:r>
+            <w:r>
+              <w:rPr>
+                <w:rFonts w:ascii="Times New Roman" w:hAnsi="Times New Roman" w:cs="Times New Roman"/>
+                <w:b/>
+                <w:color w:val="000000"/>
+                <w:sz w:val="18"/>
+                <w:szCs w:val="18"/>
+              </w:rPr>
+              <w:t xml:space="preserve"> o la ruta en </w:t>
+            </w:r>
+            <w:proofErr w:type="spellStart"/>
+            <w:r>
+              <w:rPr>
+                <w:rFonts w:ascii="Times New Roman" w:hAnsi="Times New Roman" w:cs="Times New Roman"/>
+                <w:b/>
+                <w:color w:val="000000"/>
+                <w:sz w:val="18"/>
+                <w:szCs w:val="18"/>
+              </w:rPr>
+              <w:t>AulaPlaneta</w:t>
+            </w:r>
+            <w:proofErr w:type="spellEnd"/>
             <w:r>
               <w:rPr>
                 <w:rFonts w:ascii="Times New Roman" w:hAnsi="Times New Roman" w:cs="Times New Roman"/>
@@ -11832,6 +12680,7 @@
         </w:rPr>
         <w:t xml:space="preserve">Con radio </w:t>
       </w:r>
+      <w:proofErr w:type="spellStart"/>
       <w:r>
         <w:rPr>
           <w:rFonts w:ascii="Times" w:hAnsi="Times"/>
@@ -11839,6 +12688,7 @@
         </w:rPr>
         <w:t>mn</w:t>
       </w:r>
+      <w:proofErr w:type="spellEnd"/>
       <w:r>
         <w:rPr>
           <w:rFonts w:ascii="Times" w:hAnsi="Times"/>
@@ -11997,7 +12847,7 @@
                 <w:lang w:val="es-CO" w:eastAsia="es-CO"/>
               </w:rPr>
               <w:drawing>
-                <wp:inline distT="0" distB="0" distL="0" distR="0">
+                <wp:inline distT="0" distB="0" distL="0" distR="0" wp14:anchorId="772A648C" wp14:editId="306035BD">
                   <wp:extent cx="3284471" cy="1705708"/>
                   <wp:effectExtent l="0" t="0" r="0" b="8890"/>
                   <wp:docPr id="23" name="Imagen 23" descr="C:\Users\MIGUEL MUÑOZ\AppData\Local\Temp\geogebra.png"/>
@@ -12014,7 +12864,7 @@
                           </pic:cNvPicPr>
                         </pic:nvPicPr>
                         <pic:blipFill>
-                          <a:blip r:embed="rId27" cstate="print">
+                          <a:blip r:embed="rId29" cstate="print">
                             <a:extLst>
                               <a:ext uri="{28A0092B-C50C-407E-A947-70E740481C1C}">
                                 <a14:useLocalDpi xmlns:a14="http://schemas.microsoft.com/office/drawing/2010/main" val="0"/>
@@ -12068,18 +12918,52 @@
                 <w:sz w:val="18"/>
                 <w:szCs w:val="18"/>
               </w:rPr>
-              <w:t>Código Shutterstock (o URL</w:t>
-            </w:r>
-            <w:r>
-              <w:rPr>
-                <w:rFonts w:ascii="Times New Roman" w:hAnsi="Times New Roman" w:cs="Times New Roman"/>
-                <w:b/>
-                <w:color w:val="000000"/>
-                <w:sz w:val="18"/>
-                <w:szCs w:val="18"/>
-              </w:rPr>
-              <w:t xml:space="preserve"> o la ruta en AulaPlaneta</w:t>
-            </w:r>
+              <w:t xml:space="preserve">Código </w:t>
+            </w:r>
+            <w:proofErr w:type="spellStart"/>
+            <w:r>
+              <w:rPr>
+                <w:rFonts w:ascii="Times New Roman" w:hAnsi="Times New Roman" w:cs="Times New Roman"/>
+                <w:b/>
+                <w:color w:val="000000"/>
+                <w:sz w:val="18"/>
+                <w:szCs w:val="18"/>
+              </w:rPr>
+              <w:t>Shutterstock</w:t>
+            </w:r>
+            <w:proofErr w:type="spellEnd"/>
+            <w:r>
+              <w:rPr>
+                <w:rFonts w:ascii="Times New Roman" w:hAnsi="Times New Roman" w:cs="Times New Roman"/>
+                <w:b/>
+                <w:color w:val="000000"/>
+                <w:sz w:val="18"/>
+                <w:szCs w:val="18"/>
+              </w:rPr>
+              <w:t xml:space="preserve"> (o URL</w:t>
+            </w:r>
+            <w:r>
+              <w:rPr>
+                <w:rFonts w:ascii="Times New Roman" w:hAnsi="Times New Roman" w:cs="Times New Roman"/>
+                <w:b/>
+                <w:color w:val="000000"/>
+                <w:sz w:val="18"/>
+                <w:szCs w:val="18"/>
+              </w:rPr>
+              <w:t xml:space="preserve"> o la ruta en </w:t>
+            </w:r>
+            <w:proofErr w:type="spellStart"/>
+            <w:r>
+              <w:rPr>
+                <w:rFonts w:ascii="Times New Roman" w:hAnsi="Times New Roman" w:cs="Times New Roman"/>
+                <w:b/>
+                <w:color w:val="000000"/>
+                <w:sz w:val="18"/>
+                <w:szCs w:val="18"/>
+              </w:rPr>
+              <w:t>AulaPlaneta</w:t>
+            </w:r>
+            <w:proofErr w:type="spellEnd"/>
             <w:r>
               <w:rPr>
                 <w:rFonts w:ascii="Times New Roman" w:hAnsi="Times New Roman" w:cs="Times New Roman"/>
@@ -12338,7 +13222,7 @@
                 <w:lang w:val="es-CO" w:eastAsia="es-CO"/>
               </w:rPr>
               <w:drawing>
-                <wp:inline distT="0" distB="0" distL="0" distR="0">
+                <wp:inline distT="0" distB="0" distL="0" distR="0" wp14:anchorId="75FA5645" wp14:editId="1FCC8144">
                   <wp:extent cx="3761574" cy="2344616"/>
                   <wp:effectExtent l="0" t="0" r="0" b="0"/>
                   <wp:docPr id="24" name="Imagen 24" descr="C:\Users\MIGUEL MUÑOZ\AppData\Local\Temp\geogebra.png"/>
@@ -12355,7 +13239,7 @@
                           </pic:cNvPicPr>
                         </pic:nvPicPr>
                         <pic:blipFill>
-                          <a:blip r:embed="rId28" cstate="print">
+                          <a:blip r:embed="rId30" cstate="print">
                             <a:extLst>
                               <a:ext uri="{28A0092B-C50C-407E-A947-70E740481C1C}">
                                 <a14:useLocalDpi xmlns:a14="http://schemas.microsoft.com/office/drawing/2010/main" val="0"/>
@@ -12409,18 +13293,52 @@
                 <w:sz w:val="18"/>
                 <w:szCs w:val="18"/>
               </w:rPr>
-              <w:t>Código Shutterstock (o URL</w:t>
-            </w:r>
-            <w:r>
-              <w:rPr>
-                <w:rFonts w:ascii="Times New Roman" w:hAnsi="Times New Roman" w:cs="Times New Roman"/>
-                <w:b/>
-                <w:color w:val="000000"/>
-                <w:sz w:val="18"/>
-                <w:szCs w:val="18"/>
-              </w:rPr>
-              <w:t xml:space="preserve"> o la ruta en AulaPlaneta</w:t>
-            </w:r>
+              <w:t xml:space="preserve">Código </w:t>
+            </w:r>
+            <w:proofErr w:type="spellStart"/>
+            <w:r>
+              <w:rPr>
+                <w:rFonts w:ascii="Times New Roman" w:hAnsi="Times New Roman" w:cs="Times New Roman"/>
+                <w:b/>
+                <w:color w:val="000000"/>
+                <w:sz w:val="18"/>
+                <w:szCs w:val="18"/>
+              </w:rPr>
+              <w:t>Shutterstock</w:t>
+            </w:r>
+            <w:proofErr w:type="spellEnd"/>
+            <w:r>
+              <w:rPr>
+                <w:rFonts w:ascii="Times New Roman" w:hAnsi="Times New Roman" w:cs="Times New Roman"/>
+                <w:b/>
+                <w:color w:val="000000"/>
+                <w:sz w:val="18"/>
+                <w:szCs w:val="18"/>
+              </w:rPr>
+              <w:t xml:space="preserve"> (o URL</w:t>
+            </w:r>
+            <w:r>
+              <w:rPr>
+                <w:rFonts w:ascii="Times New Roman" w:hAnsi="Times New Roman" w:cs="Times New Roman"/>
+                <w:b/>
+                <w:color w:val="000000"/>
+                <w:sz w:val="18"/>
+                <w:szCs w:val="18"/>
+              </w:rPr>
+              <w:t xml:space="preserve"> o la ruta en </w:t>
+            </w:r>
+            <w:proofErr w:type="spellStart"/>
+            <w:r>
+              <w:rPr>
+                <w:rFonts w:ascii="Times New Roman" w:hAnsi="Times New Roman" w:cs="Times New Roman"/>
+                <w:b/>
+                <w:color w:val="000000"/>
+                <w:sz w:val="18"/>
+                <w:szCs w:val="18"/>
+              </w:rPr>
+              <w:t>AulaPlaneta</w:t>
+            </w:r>
+            <w:proofErr w:type="spellEnd"/>
             <w:r>
               <w:rPr>
                 <w:rFonts w:ascii="Times New Roman" w:hAnsi="Times New Roman" w:cs="Times New Roman"/>
@@ -12563,7 +13481,35 @@
           <w:rFonts w:ascii="Times" w:hAnsi="Times"/>
           <w:b/>
         </w:rPr>
-        <w:t>Líneas y puntos notables del triángulo</w:t>
+        <w:t>L</w:t>
+      </w:r>
+      <w:r>
+        <w:rPr>
+          <w:rFonts w:ascii="Times" w:hAnsi="Times"/>
+          <w:b/>
+        </w:rPr>
+        <w:t>as l</w:t>
+      </w:r>
+      <w:r>
+        <w:rPr>
+          <w:rFonts w:ascii="Times" w:hAnsi="Times"/>
+          <w:b/>
+        </w:rPr>
+        <w:t xml:space="preserve">íneas y </w:t>
+      </w:r>
+      <w:r>
+        <w:rPr>
+          <w:rFonts w:ascii="Times" w:hAnsi="Times"/>
+          <w:b/>
+        </w:rPr>
+        <w:t xml:space="preserve">los </w:t>
+      </w:r>
+      <w:r>
+        <w:rPr>
+          <w:rFonts w:ascii="Times" w:hAnsi="Times"/>
+          <w:b/>
+        </w:rPr>
+        <w:t>puntos notables del triángulo</w:t>
       </w:r>
     </w:p>
     <w:p>
@@ -12626,8 +13572,17 @@
           <w:rFonts w:ascii="Times" w:hAnsi="Times"/>
           <w:b/>
         </w:rPr>
-        <w:t>Alturas y Ortocentro</w:t>
-      </w:r>
+        <w:t xml:space="preserve">Alturas y </w:t>
+      </w:r>
+      <w:proofErr w:type="spellStart"/>
+      <w:r>
+        <w:rPr>
+          <w:rFonts w:ascii="Times" w:hAnsi="Times"/>
+          <w:b/>
+        </w:rPr>
+        <w:t>Ortocentro</w:t>
+      </w:r>
+      <w:proofErr w:type="spellEnd"/>
     </w:p>
     <w:p>
       <w:pPr>
@@ -12712,7 +13667,21 @@
         <w:rPr>
           <w:rFonts w:ascii="Times" w:hAnsi="Times"/>
         </w:rPr>
-        <w:t>l ortocentro es el punto de corte de las tres alturas de un triángulo.</w:t>
+        <w:t xml:space="preserve">l </w:t>
+      </w:r>
+      <w:proofErr w:type="spellStart"/>
+      <w:r>
+        <w:rPr>
+          <w:rFonts w:ascii="Times" w:hAnsi="Times"/>
+        </w:rPr>
+        <w:t>ortocentro</w:t>
+      </w:r>
+      <w:proofErr w:type="spellEnd"/>
+      <w:r>
+        <w:rPr>
+          <w:rFonts w:ascii="Times" w:hAnsi="Times"/>
+        </w:rPr>
+        <w:t xml:space="preserve"> es el punto de corte de las tres alturas de un triángulo.</w:t>
       </w:r>
     </w:p>
     <w:p>
@@ -12860,7 +13829,7 @@
                 <w:lang w:val="es-CO" w:eastAsia="es-CO"/>
               </w:rPr>
               <w:drawing>
-                <wp:inline distT="0" distB="0" distL="0" distR="0">
+                <wp:inline distT="0" distB="0" distL="0" distR="0" wp14:anchorId="0387CC46" wp14:editId="0BB4403F">
                   <wp:extent cx="3891915" cy="3100705"/>
                   <wp:effectExtent l="0" t="0" r="0" b="0"/>
                   <wp:docPr id="32" name="Imagen 32" descr="C:\Users\MIGUEL MUÑOZ\AppData\Local\Temp\geogebra.png"/>
@@ -12877,7 +13846,7 @@
                           </pic:cNvPicPr>
                         </pic:nvPicPr>
                         <pic:blipFill>
-                          <a:blip r:embed="rId29" cstate="print">
+                          <a:blip r:embed="rId31" cstate="print">
                             <a:extLst>
                               <a:ext uri="{28A0092B-C50C-407E-A947-70E740481C1C}">
                                 <a14:useLocalDpi xmlns:a14="http://schemas.microsoft.com/office/drawing/2010/main" val="0"/>
@@ -12931,18 +13900,52 @@
                 <w:sz w:val="18"/>
                 <w:szCs w:val="18"/>
               </w:rPr>
-              <w:t>Código Shutterstock (o URL</w:t>
-            </w:r>
-            <w:r>
-              <w:rPr>
-                <w:rFonts w:ascii="Times New Roman" w:hAnsi="Times New Roman" w:cs="Times New Roman"/>
-                <w:b/>
-                <w:color w:val="000000"/>
-                <w:sz w:val="18"/>
-                <w:szCs w:val="18"/>
-              </w:rPr>
-              <w:t xml:space="preserve"> o la ruta en AulaPlaneta</w:t>
-            </w:r>
+              <w:t xml:space="preserve">Código </w:t>
+            </w:r>
+            <w:proofErr w:type="spellStart"/>
+            <w:r>
+              <w:rPr>
+                <w:rFonts w:ascii="Times New Roman" w:hAnsi="Times New Roman" w:cs="Times New Roman"/>
+                <w:b/>
+                <w:color w:val="000000"/>
+                <w:sz w:val="18"/>
+                <w:szCs w:val="18"/>
+              </w:rPr>
+              <w:t>Shutterstock</w:t>
+            </w:r>
+            <w:proofErr w:type="spellEnd"/>
+            <w:r>
+              <w:rPr>
+                <w:rFonts w:ascii="Times New Roman" w:hAnsi="Times New Roman" w:cs="Times New Roman"/>
+                <w:b/>
+                <w:color w:val="000000"/>
+                <w:sz w:val="18"/>
+                <w:szCs w:val="18"/>
+              </w:rPr>
+              <w:t xml:space="preserve"> (o URL</w:t>
+            </w:r>
+            <w:r>
+              <w:rPr>
+                <w:rFonts w:ascii="Times New Roman" w:hAnsi="Times New Roman" w:cs="Times New Roman"/>
+                <w:b/>
+                <w:color w:val="000000"/>
+                <w:sz w:val="18"/>
+                <w:szCs w:val="18"/>
+              </w:rPr>
+              <w:t xml:space="preserve"> o la ruta en </w:t>
+            </w:r>
+            <w:proofErr w:type="spellStart"/>
+            <w:r>
+              <w:rPr>
+                <w:rFonts w:ascii="Times New Roman" w:hAnsi="Times New Roman" w:cs="Times New Roman"/>
+                <w:b/>
+                <w:color w:val="000000"/>
+                <w:sz w:val="18"/>
+                <w:szCs w:val="18"/>
+              </w:rPr>
+              <w:t>AulaPlaneta</w:t>
+            </w:r>
+            <w:proofErr w:type="spellEnd"/>
             <w:r>
               <w:rPr>
                 <w:rFonts w:ascii="Times New Roman" w:hAnsi="Times New Roman" w:cs="Times New Roman"/>
@@ -13011,6 +14014,7 @@
               </w:rPr>
               <w:t xml:space="preserve">Alturas y </w:t>
             </w:r>
+            <w:proofErr w:type="spellStart"/>
             <w:r>
               <w:rPr>
                 <w:rFonts w:ascii="Times New Roman" w:hAnsi="Times New Roman" w:cs="Times New Roman"/>
@@ -13025,6 +14029,7 @@
               </w:rPr>
               <w:t>rtocentro</w:t>
             </w:r>
+            <w:proofErr w:type="spellEnd"/>
           </w:p>
         </w:tc>
       </w:tr>
@@ -13309,7 +14314,7 @@
                 <w:lang w:val="es-CO" w:eastAsia="es-CO"/>
               </w:rPr>
               <w:drawing>
-                <wp:inline distT="0" distB="0" distL="0" distR="0">
+                <wp:inline distT="0" distB="0" distL="0" distR="0" wp14:anchorId="1D1167D0" wp14:editId="3FC84F82">
                   <wp:extent cx="3089930" cy="2561492"/>
                   <wp:effectExtent l="0" t="0" r="0" b="0"/>
                   <wp:docPr id="33" name="Imagen 33" descr="C:\Users\MIGUEL MUÑOZ\AppData\Local\Temp\geogebra.png"/>
@@ -13326,7 +14331,7 @@
                           </pic:cNvPicPr>
                         </pic:nvPicPr>
                         <pic:blipFill>
-                          <a:blip r:embed="rId30" cstate="print">
+                          <a:blip r:embed="rId32" cstate="print">
                             <a:extLst>
                               <a:ext uri="{28A0092B-C50C-407E-A947-70E740481C1C}">
                                 <a14:useLocalDpi xmlns:a14="http://schemas.microsoft.com/office/drawing/2010/main" val="0"/>
@@ -13380,18 +14385,52 @@
                 <w:sz w:val="18"/>
                 <w:szCs w:val="18"/>
               </w:rPr>
-              <w:t>Código Shutterstock (o URL</w:t>
-            </w:r>
-            <w:r>
-              <w:rPr>
-                <w:rFonts w:ascii="Times New Roman" w:hAnsi="Times New Roman" w:cs="Times New Roman"/>
-                <w:b/>
-                <w:color w:val="000000"/>
-                <w:sz w:val="18"/>
-                <w:szCs w:val="18"/>
-              </w:rPr>
-              <w:t xml:space="preserve"> o la ruta en AulaPlaneta</w:t>
-            </w:r>
+              <w:t xml:space="preserve">Código </w:t>
+            </w:r>
+            <w:proofErr w:type="spellStart"/>
+            <w:r>
+              <w:rPr>
+                <w:rFonts w:ascii="Times New Roman" w:hAnsi="Times New Roman" w:cs="Times New Roman"/>
+                <w:b/>
+                <w:color w:val="000000"/>
+                <w:sz w:val="18"/>
+                <w:szCs w:val="18"/>
+              </w:rPr>
+              <w:t>Shutterstock</w:t>
+            </w:r>
+            <w:proofErr w:type="spellEnd"/>
+            <w:r>
+              <w:rPr>
+                <w:rFonts w:ascii="Times New Roman" w:hAnsi="Times New Roman" w:cs="Times New Roman"/>
+                <w:b/>
+                <w:color w:val="000000"/>
+                <w:sz w:val="18"/>
+                <w:szCs w:val="18"/>
+              </w:rPr>
+              <w:t xml:space="preserve"> (o URL</w:t>
+            </w:r>
+            <w:r>
+              <w:rPr>
+                <w:rFonts w:ascii="Times New Roman" w:hAnsi="Times New Roman" w:cs="Times New Roman"/>
+                <w:b/>
+                <w:color w:val="000000"/>
+                <w:sz w:val="18"/>
+                <w:szCs w:val="18"/>
+              </w:rPr>
+              <w:t xml:space="preserve"> o la ruta en </w:t>
+            </w:r>
+            <w:proofErr w:type="spellStart"/>
+            <w:r>
+              <w:rPr>
+                <w:rFonts w:ascii="Times New Roman" w:hAnsi="Times New Roman" w:cs="Times New Roman"/>
+                <w:b/>
+                <w:color w:val="000000"/>
+                <w:sz w:val="18"/>
+                <w:szCs w:val="18"/>
+              </w:rPr>
+              <w:t>AulaPlaneta</w:t>
+            </w:r>
+            <w:proofErr w:type="spellEnd"/>
             <w:r>
               <w:rPr>
                 <w:rFonts w:ascii="Times New Roman" w:hAnsi="Times New Roman" w:cs="Times New Roman"/>
@@ -13505,7 +14544,23 @@
           <w:rFonts w:ascii="Times" w:hAnsi="Times"/>
           <w:b/>
         </w:rPr>
-        <w:t xml:space="preserve">Bisectriz e Incentro </w:t>
+        <w:t xml:space="preserve">Bisectriz e </w:t>
+      </w:r>
+      <w:proofErr w:type="spellStart"/>
+      <w:r>
+        <w:rPr>
+          <w:rFonts w:ascii="Times" w:hAnsi="Times"/>
+          <w:b/>
+        </w:rPr>
+        <w:t>Incentro</w:t>
+      </w:r>
+      <w:proofErr w:type="spellEnd"/>
+      <w:r>
+        <w:rPr>
+          <w:rFonts w:ascii="Times" w:hAnsi="Times"/>
+          <w:b/>
+        </w:rPr>
+        <w:t xml:space="preserve"> </w:t>
       </w:r>
     </w:p>
     <w:p>
@@ -13585,7 +14640,21 @@
         <w:rPr>
           <w:rFonts w:ascii="Times" w:hAnsi="Times"/>
         </w:rPr>
-        <w:t>El incentro es el punto de corte de las tres bisectrices de un triángulo.</w:t>
+        <w:t xml:space="preserve">El </w:t>
+      </w:r>
+      <w:proofErr w:type="spellStart"/>
+      <w:r>
+        <w:rPr>
+          <w:rFonts w:ascii="Times" w:hAnsi="Times"/>
+        </w:rPr>
+        <w:t>incentro</w:t>
+      </w:r>
+      <w:proofErr w:type="spellEnd"/>
+      <w:r>
+        <w:rPr>
+          <w:rFonts w:ascii="Times" w:hAnsi="Times"/>
+        </w:rPr>
+        <w:t xml:space="preserve"> es el punto de corte de las tres bisectrices de un triángulo.</w:t>
       </w:r>
     </w:p>
     <w:p>
@@ -13742,7 +14811,7 @@
               </w:rPr>
               <w:lastRenderedPageBreak/>
               <w:drawing>
-                <wp:inline distT="0" distB="0" distL="0" distR="0">
+                <wp:inline distT="0" distB="0" distL="0" distR="0" wp14:anchorId="029F09DE" wp14:editId="2A4A42BF">
                   <wp:extent cx="3587262" cy="2593675"/>
                   <wp:effectExtent l="0" t="0" r="0" b="0"/>
                   <wp:docPr id="35" name="Imagen 35" descr="C:\Users\MIGUEL MUÑOZ\AppData\Local\Temp\geogebra.png"/>
@@ -13759,7 +14828,7 @@
                           </pic:cNvPicPr>
                         </pic:nvPicPr>
                         <pic:blipFill>
-                          <a:blip r:embed="rId31" cstate="print">
+                          <a:blip r:embed="rId33" cstate="print">
                             <a:extLst>
                               <a:ext uri="{28A0092B-C50C-407E-A947-70E740481C1C}">
                                 <a14:useLocalDpi xmlns:a14="http://schemas.microsoft.com/office/drawing/2010/main" val="0"/>
@@ -13814,18 +14883,52 @@
                 <w:szCs w:val="18"/>
               </w:rPr>
               <w:lastRenderedPageBreak/>
-              <w:t>Código Shutterstock (o URL</w:t>
-            </w:r>
-            <w:r>
-              <w:rPr>
-                <w:rFonts w:ascii="Times New Roman" w:hAnsi="Times New Roman" w:cs="Times New Roman"/>
-                <w:b/>
-                <w:color w:val="000000"/>
-                <w:sz w:val="18"/>
-                <w:szCs w:val="18"/>
-              </w:rPr>
-              <w:t xml:space="preserve"> o la ruta en AulaPlaneta</w:t>
-            </w:r>
+              <w:t xml:space="preserve">Código </w:t>
+            </w:r>
+            <w:proofErr w:type="spellStart"/>
+            <w:r>
+              <w:rPr>
+                <w:rFonts w:ascii="Times New Roman" w:hAnsi="Times New Roman" w:cs="Times New Roman"/>
+                <w:b/>
+                <w:color w:val="000000"/>
+                <w:sz w:val="18"/>
+                <w:szCs w:val="18"/>
+              </w:rPr>
+              <w:t>Shutterstock</w:t>
+            </w:r>
+            <w:proofErr w:type="spellEnd"/>
+            <w:r>
+              <w:rPr>
+                <w:rFonts w:ascii="Times New Roman" w:hAnsi="Times New Roman" w:cs="Times New Roman"/>
+                <w:b/>
+                <w:color w:val="000000"/>
+                <w:sz w:val="18"/>
+                <w:szCs w:val="18"/>
+              </w:rPr>
+              <w:t xml:space="preserve"> (o URL</w:t>
+            </w:r>
+            <w:r>
+              <w:rPr>
+                <w:rFonts w:ascii="Times New Roman" w:hAnsi="Times New Roman" w:cs="Times New Roman"/>
+                <w:b/>
+                <w:color w:val="000000"/>
+                <w:sz w:val="18"/>
+                <w:szCs w:val="18"/>
+              </w:rPr>
+              <w:t xml:space="preserve"> o la ruta en </w:t>
+            </w:r>
+            <w:proofErr w:type="spellStart"/>
+            <w:r>
+              <w:rPr>
+                <w:rFonts w:ascii="Times New Roman" w:hAnsi="Times New Roman" w:cs="Times New Roman"/>
+                <w:b/>
+                <w:color w:val="000000"/>
+                <w:sz w:val="18"/>
+                <w:szCs w:val="18"/>
+              </w:rPr>
+              <w:t>AulaPlaneta</w:t>
+            </w:r>
+            <w:proofErr w:type="spellEnd"/>
             <w:r>
               <w:rPr>
                 <w:rFonts w:ascii="Times New Roman" w:hAnsi="Times New Roman" w:cs="Times New Roman"/>
@@ -13892,8 +14995,17 @@
                 <w:rFonts w:ascii="Times New Roman" w:hAnsi="Times New Roman" w:cs="Times New Roman"/>
                 <w:color w:val="000000"/>
               </w:rPr>
-              <w:t>Bisectriz e Incentro</w:t>
-            </w:r>
+              <w:t xml:space="preserve">Bisectriz e </w:t>
+            </w:r>
+            <w:proofErr w:type="spellStart"/>
+            <w:r>
+              <w:rPr>
+                <w:rFonts w:ascii="Times New Roman" w:hAnsi="Times New Roman" w:cs="Times New Roman"/>
+                <w:color w:val="000000"/>
+              </w:rPr>
+              <w:t>Incentro</w:t>
+            </w:r>
+            <w:proofErr w:type="spellEnd"/>
           </w:p>
         </w:tc>
       </w:tr>
@@ -13939,8 +15051,17 @@
           <w:rFonts w:ascii="Times" w:hAnsi="Times"/>
           <w:b/>
         </w:rPr>
-        <w:t>Mediatriz y circuncentro</w:t>
-      </w:r>
+        <w:t xml:space="preserve">Mediatriz y </w:t>
+      </w:r>
+      <w:proofErr w:type="spellStart"/>
+      <w:r>
+        <w:rPr>
+          <w:rFonts w:ascii="Times" w:hAnsi="Times"/>
+          <w:b/>
+        </w:rPr>
+        <w:t>circuncentro</w:t>
+      </w:r>
+      <w:proofErr w:type="spellEnd"/>
     </w:p>
     <w:p>
       <w:pPr>
@@ -14013,7 +15134,21 @@
         <w:rPr>
           <w:rFonts w:ascii="Times" w:hAnsi="Times"/>
         </w:rPr>
-        <w:t xml:space="preserve">El circuncentro es el punto de corte de las tres mediatrices del </w:t>
+        <w:t xml:space="preserve">El </w:t>
+      </w:r>
+      <w:proofErr w:type="spellStart"/>
+      <w:r>
+        <w:rPr>
+          <w:rFonts w:ascii="Times" w:hAnsi="Times"/>
+        </w:rPr>
+        <w:t>circuncentro</w:t>
+      </w:r>
+      <w:proofErr w:type="spellEnd"/>
+      <w:r>
+        <w:rPr>
+          <w:rFonts w:ascii="Times" w:hAnsi="Times"/>
+        </w:rPr>
+        <w:t xml:space="preserve"> es el punto de corte de las tres mediatrices del </w:t>
       </w:r>
       <w:r>
         <w:rPr>
@@ -14181,7 +15316,7 @@
               </w:rPr>
               <w:lastRenderedPageBreak/>
               <w:drawing>
-                <wp:inline distT="0" distB="0" distL="0" distR="0">
+                <wp:inline distT="0" distB="0" distL="0" distR="0" wp14:anchorId="7DEF5C99" wp14:editId="62C047CD">
                   <wp:extent cx="3184323" cy="2872154"/>
                   <wp:effectExtent l="0" t="0" r="0" b="4445"/>
                   <wp:docPr id="36" name="Imagen 36" descr="C:\Users\MIGUEL MUÑOZ\AppData\Local\Temp\geogebra.png"/>
@@ -14198,7 +15333,7 @@
                           </pic:cNvPicPr>
                         </pic:nvPicPr>
                         <pic:blipFill>
-                          <a:blip r:embed="rId32" cstate="print">
+                          <a:blip r:embed="rId34" cstate="print">
                             <a:extLst>
                               <a:ext uri="{28A0092B-C50C-407E-A947-70E740481C1C}">
                                 <a14:useLocalDpi xmlns:a14="http://schemas.microsoft.com/office/drawing/2010/main" val="0"/>
@@ -14253,18 +15388,52 @@
                 <w:szCs w:val="18"/>
               </w:rPr>
               <w:lastRenderedPageBreak/>
-              <w:t>Código Shutterstock (o URL</w:t>
-            </w:r>
-            <w:r>
-              <w:rPr>
-                <w:rFonts w:ascii="Times New Roman" w:hAnsi="Times New Roman" w:cs="Times New Roman"/>
-                <w:b/>
-                <w:color w:val="000000"/>
-                <w:sz w:val="18"/>
-                <w:szCs w:val="18"/>
-              </w:rPr>
-              <w:t xml:space="preserve"> o la ruta en AulaPlaneta</w:t>
-            </w:r>
+              <w:t xml:space="preserve">Código </w:t>
+            </w:r>
+            <w:proofErr w:type="spellStart"/>
+            <w:r>
+              <w:rPr>
+                <w:rFonts w:ascii="Times New Roman" w:hAnsi="Times New Roman" w:cs="Times New Roman"/>
+                <w:b/>
+                <w:color w:val="000000"/>
+                <w:sz w:val="18"/>
+                <w:szCs w:val="18"/>
+              </w:rPr>
+              <w:t>Shutterstock</w:t>
+            </w:r>
+            <w:proofErr w:type="spellEnd"/>
+            <w:r>
+              <w:rPr>
+                <w:rFonts w:ascii="Times New Roman" w:hAnsi="Times New Roman" w:cs="Times New Roman"/>
+                <w:b/>
+                <w:color w:val="000000"/>
+                <w:sz w:val="18"/>
+                <w:szCs w:val="18"/>
+              </w:rPr>
+              <w:t xml:space="preserve"> (o URL</w:t>
+            </w:r>
+            <w:r>
+              <w:rPr>
+                <w:rFonts w:ascii="Times New Roman" w:hAnsi="Times New Roman" w:cs="Times New Roman"/>
+                <w:b/>
+                <w:color w:val="000000"/>
+                <w:sz w:val="18"/>
+                <w:szCs w:val="18"/>
+              </w:rPr>
+              <w:t xml:space="preserve"> o la ruta en </w:t>
+            </w:r>
+            <w:proofErr w:type="spellStart"/>
+            <w:r>
+              <w:rPr>
+                <w:rFonts w:ascii="Times New Roman" w:hAnsi="Times New Roman" w:cs="Times New Roman"/>
+                <w:b/>
+                <w:color w:val="000000"/>
+                <w:sz w:val="18"/>
+                <w:szCs w:val="18"/>
+              </w:rPr>
+              <w:t>AulaPlaneta</w:t>
+            </w:r>
+            <w:proofErr w:type="spellEnd"/>
             <w:r>
               <w:rPr>
                 <w:rFonts w:ascii="Times New Roman" w:hAnsi="Times New Roman" w:cs="Times New Roman"/>
@@ -14331,8 +15500,17 @@
                 <w:rFonts w:ascii="Times New Roman" w:hAnsi="Times New Roman" w:cs="Times New Roman"/>
                 <w:color w:val="000000"/>
               </w:rPr>
-              <w:t>Medianas y circuncentro</w:t>
-            </w:r>
+              <w:t xml:space="preserve">Medianas y </w:t>
+            </w:r>
+            <w:proofErr w:type="spellStart"/>
+            <w:r>
+              <w:rPr>
+                <w:rFonts w:ascii="Times New Roman" w:hAnsi="Times New Roman" w:cs="Times New Roman"/>
+                <w:color w:val="000000"/>
+              </w:rPr>
+              <w:t>circuncentro</w:t>
+            </w:r>
+            <w:proofErr w:type="spellEnd"/>
           </w:p>
         </w:tc>
       </w:tr>
@@ -14407,7 +15585,14 @@
           <w:rFonts w:ascii="Times" w:hAnsi="Times"/>
           <w:b/>
         </w:rPr>
-        <w:t>Triángulos congruentes</w:t>
+        <w:t>Los t</w:t>
+      </w:r>
+      <w:r>
+        <w:rPr>
+          <w:rFonts w:ascii="Times" w:hAnsi="Times"/>
+          <w:b/>
+        </w:rPr>
+        <w:t>riángulos congruentes</w:t>
       </w:r>
     </w:p>
     <w:p>
@@ -14609,7 +15794,7 @@
                 <w:lang w:val="es-CO" w:eastAsia="es-CO"/>
               </w:rPr>
               <w:drawing>
-                <wp:inline distT="0" distB="0" distL="0" distR="0">
+                <wp:inline distT="0" distB="0" distL="0" distR="0" wp14:anchorId="058F64CF" wp14:editId="691B0ACD">
                   <wp:extent cx="4110755" cy="1858108"/>
                   <wp:effectExtent l="0" t="0" r="0" b="0"/>
                   <wp:docPr id="2" name="Imagen 2" descr="C:\Users\MIGUEL MUÑOZ\AppData\Local\Temp\geogebra.png"/>
@@ -14626,7 +15811,7 @@
                           </pic:cNvPicPr>
                         </pic:nvPicPr>
                         <pic:blipFill>
-                          <a:blip r:embed="rId33" cstate="print">
+                          <a:blip r:embed="rId35" cstate="print">
                             <a:extLst>
                               <a:ext uri="{28A0092B-C50C-407E-A947-70E740481C1C}">
                                 <a14:useLocalDpi xmlns:a14="http://schemas.microsoft.com/office/drawing/2010/main" val="0"/>
@@ -14680,18 +15865,52 @@
                 <w:sz w:val="18"/>
                 <w:szCs w:val="18"/>
               </w:rPr>
-              <w:t>Código Shutterstock (o URL</w:t>
-            </w:r>
-            <w:r>
-              <w:rPr>
-                <w:rFonts w:ascii="Times New Roman" w:hAnsi="Times New Roman" w:cs="Times New Roman"/>
-                <w:b/>
-                <w:color w:val="000000"/>
-                <w:sz w:val="18"/>
-                <w:szCs w:val="18"/>
-              </w:rPr>
-              <w:t xml:space="preserve"> o la ruta en AulaPlaneta</w:t>
-            </w:r>
+              <w:t xml:space="preserve">Código </w:t>
+            </w:r>
+            <w:proofErr w:type="spellStart"/>
+            <w:r>
+              <w:rPr>
+                <w:rFonts w:ascii="Times New Roman" w:hAnsi="Times New Roman" w:cs="Times New Roman"/>
+                <w:b/>
+                <w:color w:val="000000"/>
+                <w:sz w:val="18"/>
+                <w:szCs w:val="18"/>
+              </w:rPr>
+              <w:t>Shutterstock</w:t>
+            </w:r>
+            <w:proofErr w:type="spellEnd"/>
+            <w:r>
+              <w:rPr>
+                <w:rFonts w:ascii="Times New Roman" w:hAnsi="Times New Roman" w:cs="Times New Roman"/>
+                <w:b/>
+                <w:color w:val="000000"/>
+                <w:sz w:val="18"/>
+                <w:szCs w:val="18"/>
+              </w:rPr>
+              <w:t xml:space="preserve"> (o URL</w:t>
+            </w:r>
+            <w:r>
+              <w:rPr>
+                <w:rFonts w:ascii="Times New Roman" w:hAnsi="Times New Roman" w:cs="Times New Roman"/>
+                <w:b/>
+                <w:color w:val="000000"/>
+                <w:sz w:val="18"/>
+                <w:szCs w:val="18"/>
+              </w:rPr>
+              <w:t xml:space="preserve"> o la ruta en </w:t>
+            </w:r>
+            <w:proofErr w:type="spellStart"/>
+            <w:r>
+              <w:rPr>
+                <w:rFonts w:ascii="Times New Roman" w:hAnsi="Times New Roman" w:cs="Times New Roman"/>
+                <w:b/>
+                <w:color w:val="000000"/>
+                <w:sz w:val="18"/>
+                <w:szCs w:val="18"/>
+              </w:rPr>
+              <w:t>AulaPlaneta</w:t>
+            </w:r>
+            <w:proofErr w:type="spellEnd"/>
             <w:r>
               <w:rPr>
                 <w:rFonts w:ascii="Times New Roman" w:hAnsi="Times New Roman" w:cs="Times New Roman"/>
@@ -15700,7 +16919,7 @@
                 <w:lang w:val="es-CO" w:eastAsia="es-CO"/>
               </w:rPr>
               <w:drawing>
-                <wp:inline distT="0" distB="0" distL="0" distR="0">
+                <wp:inline distT="0" distB="0" distL="0" distR="0" wp14:anchorId="4D7A3DC1" wp14:editId="659FE270">
                   <wp:extent cx="3950677" cy="2711291"/>
                   <wp:effectExtent l="0" t="0" r="0" b="0"/>
                   <wp:docPr id="6" name="Imagen 6" descr="C:\Users\MIGUEL MUÑOZ\AppData\Local\Temp\geogebra.png"/>
@@ -15717,7 +16936,7 @@
                           </pic:cNvPicPr>
                         </pic:nvPicPr>
                         <pic:blipFill>
-                          <a:blip r:embed="rId34" cstate="print">
+                          <a:blip r:embed="rId36" cstate="print">
                             <a:extLst>
                               <a:ext uri="{28A0092B-C50C-407E-A947-70E740481C1C}">
                                 <a14:useLocalDpi xmlns:a14="http://schemas.microsoft.com/office/drawing/2010/main" val="0"/>
@@ -15771,18 +16990,52 @@
                 <w:sz w:val="18"/>
                 <w:szCs w:val="18"/>
               </w:rPr>
-              <w:t>Código Shutterstock (o URL</w:t>
-            </w:r>
-            <w:r>
-              <w:rPr>
-                <w:rFonts w:ascii="Times New Roman" w:hAnsi="Times New Roman" w:cs="Times New Roman"/>
-                <w:b/>
-                <w:color w:val="000000"/>
-                <w:sz w:val="18"/>
-                <w:szCs w:val="18"/>
-              </w:rPr>
-              <w:t xml:space="preserve"> o la ruta en AulaPlaneta</w:t>
-            </w:r>
+              <w:t xml:space="preserve">Código </w:t>
+            </w:r>
+            <w:proofErr w:type="spellStart"/>
+            <w:r>
+              <w:rPr>
+                <w:rFonts w:ascii="Times New Roman" w:hAnsi="Times New Roman" w:cs="Times New Roman"/>
+                <w:b/>
+                <w:color w:val="000000"/>
+                <w:sz w:val="18"/>
+                <w:szCs w:val="18"/>
+              </w:rPr>
+              <w:t>Shutterstock</w:t>
+            </w:r>
+            <w:proofErr w:type="spellEnd"/>
+            <w:r>
+              <w:rPr>
+                <w:rFonts w:ascii="Times New Roman" w:hAnsi="Times New Roman" w:cs="Times New Roman"/>
+                <w:b/>
+                <w:color w:val="000000"/>
+                <w:sz w:val="18"/>
+                <w:szCs w:val="18"/>
+              </w:rPr>
+              <w:t xml:space="preserve"> (o URL</w:t>
+            </w:r>
+            <w:r>
+              <w:rPr>
+                <w:rFonts w:ascii="Times New Roman" w:hAnsi="Times New Roman" w:cs="Times New Roman"/>
+                <w:b/>
+                <w:color w:val="000000"/>
+                <w:sz w:val="18"/>
+                <w:szCs w:val="18"/>
+              </w:rPr>
+              <w:t xml:space="preserve"> o la ruta en </w:t>
+            </w:r>
+            <w:proofErr w:type="spellStart"/>
+            <w:r>
+              <w:rPr>
+                <w:rFonts w:ascii="Times New Roman" w:hAnsi="Times New Roman" w:cs="Times New Roman"/>
+                <w:b/>
+                <w:color w:val="000000"/>
+                <w:sz w:val="18"/>
+                <w:szCs w:val="18"/>
+              </w:rPr>
+              <w:t>AulaPlaneta</w:t>
+            </w:r>
+            <w:proofErr w:type="spellEnd"/>
             <w:r>
               <w:rPr>
                 <w:rFonts w:ascii="Times New Roman" w:hAnsi="Times New Roman" w:cs="Times New Roman"/>
@@ -16022,7 +17275,14 @@
           <w:rFonts w:ascii="Times" w:hAnsi="Times"/>
           <w:b/>
         </w:rPr>
-        <w:t>Criterios de congruencia</w:t>
+        <w:t>Los c</w:t>
+      </w:r>
+      <w:r>
+        <w:rPr>
+          <w:rFonts w:ascii="Times" w:hAnsi="Times"/>
+          <w:b/>
+        </w:rPr>
+        <w:t>riterios de congruencia</w:t>
       </w:r>
     </w:p>
     <w:p>
@@ -16276,7 +17536,7 @@
                 <w:lang w:val="es-CO" w:eastAsia="es-CO"/>
               </w:rPr>
               <w:drawing>
-                <wp:inline distT="0" distB="0" distL="0" distR="0">
+                <wp:inline distT="0" distB="0" distL="0" distR="0" wp14:anchorId="41BECDE9" wp14:editId="4FEE3AB6">
                   <wp:extent cx="4370566" cy="1307123"/>
                   <wp:effectExtent l="0" t="0" r="0" b="7620"/>
                   <wp:docPr id="14" name="Imagen 14" descr="C:\Users\MIGUEL MUÑOZ\AppData\Local\Temp\geogebra.png"/>
@@ -16293,7 +17553,7 @@
                           </pic:cNvPicPr>
                         </pic:nvPicPr>
                         <pic:blipFill>
-                          <a:blip r:embed="rId35" cstate="print">
+                          <a:blip r:embed="rId37" cstate="print">
                             <a:extLst>
                               <a:ext uri="{28A0092B-C50C-407E-A947-70E740481C1C}">
                                 <a14:useLocalDpi xmlns:a14="http://schemas.microsoft.com/office/drawing/2010/main" val="0"/>
@@ -16347,18 +17607,52 @@
                 <w:sz w:val="18"/>
                 <w:szCs w:val="18"/>
               </w:rPr>
-              <w:t>Código Shutterstock (o URL</w:t>
-            </w:r>
-            <w:r>
-              <w:rPr>
-                <w:rFonts w:ascii="Times New Roman" w:hAnsi="Times New Roman" w:cs="Times New Roman"/>
-                <w:b/>
-                <w:color w:val="000000"/>
-                <w:sz w:val="18"/>
-                <w:szCs w:val="18"/>
-              </w:rPr>
-              <w:t xml:space="preserve"> o la ruta en AulaPlaneta</w:t>
-            </w:r>
+              <w:t xml:space="preserve">Código </w:t>
+            </w:r>
+            <w:proofErr w:type="spellStart"/>
+            <w:r>
+              <w:rPr>
+                <w:rFonts w:ascii="Times New Roman" w:hAnsi="Times New Roman" w:cs="Times New Roman"/>
+                <w:b/>
+                <w:color w:val="000000"/>
+                <w:sz w:val="18"/>
+                <w:szCs w:val="18"/>
+              </w:rPr>
+              <w:t>Shutterstock</w:t>
+            </w:r>
+            <w:proofErr w:type="spellEnd"/>
+            <w:r>
+              <w:rPr>
+                <w:rFonts w:ascii="Times New Roman" w:hAnsi="Times New Roman" w:cs="Times New Roman"/>
+                <w:b/>
+                <w:color w:val="000000"/>
+                <w:sz w:val="18"/>
+                <w:szCs w:val="18"/>
+              </w:rPr>
+              <w:t xml:space="preserve"> (o URL</w:t>
+            </w:r>
+            <w:r>
+              <w:rPr>
+                <w:rFonts w:ascii="Times New Roman" w:hAnsi="Times New Roman" w:cs="Times New Roman"/>
+                <w:b/>
+                <w:color w:val="000000"/>
+                <w:sz w:val="18"/>
+                <w:szCs w:val="18"/>
+              </w:rPr>
+              <w:t xml:space="preserve"> o la ruta en </w:t>
+            </w:r>
+            <w:proofErr w:type="spellStart"/>
+            <w:r>
+              <w:rPr>
+                <w:rFonts w:ascii="Times New Roman" w:hAnsi="Times New Roman" w:cs="Times New Roman"/>
+                <w:b/>
+                <w:color w:val="000000"/>
+                <w:sz w:val="18"/>
+                <w:szCs w:val="18"/>
+              </w:rPr>
+              <w:t>AulaPlaneta</w:t>
+            </w:r>
+            <w:proofErr w:type="spellEnd"/>
             <w:r>
               <w:rPr>
                 <w:rFonts w:ascii="Times New Roman" w:hAnsi="Times New Roman" w:cs="Times New Roman"/>
@@ -16822,18 +18116,52 @@
                 <w:sz w:val="18"/>
                 <w:szCs w:val="18"/>
               </w:rPr>
-              <w:t>Código Shutterstock (o URL</w:t>
-            </w:r>
-            <w:r>
-              <w:rPr>
-                <w:rFonts w:ascii="Times New Roman" w:hAnsi="Times New Roman" w:cs="Times New Roman"/>
-                <w:b/>
-                <w:color w:val="000000"/>
-                <w:sz w:val="18"/>
-                <w:szCs w:val="18"/>
-              </w:rPr>
-              <w:t xml:space="preserve"> o la ruta en AulaPlaneta</w:t>
-            </w:r>
+              <w:t xml:space="preserve">Código </w:t>
+            </w:r>
+            <w:proofErr w:type="spellStart"/>
+            <w:r>
+              <w:rPr>
+                <w:rFonts w:ascii="Times New Roman" w:hAnsi="Times New Roman" w:cs="Times New Roman"/>
+                <w:b/>
+                <w:color w:val="000000"/>
+                <w:sz w:val="18"/>
+                <w:szCs w:val="18"/>
+              </w:rPr>
+              <w:t>Shutterstock</w:t>
+            </w:r>
+            <w:proofErr w:type="spellEnd"/>
+            <w:r>
+              <w:rPr>
+                <w:rFonts w:ascii="Times New Roman" w:hAnsi="Times New Roman" w:cs="Times New Roman"/>
+                <w:b/>
+                <w:color w:val="000000"/>
+                <w:sz w:val="18"/>
+                <w:szCs w:val="18"/>
+              </w:rPr>
+              <w:t xml:space="preserve"> (o URL</w:t>
+            </w:r>
+            <w:r>
+              <w:rPr>
+                <w:rFonts w:ascii="Times New Roman" w:hAnsi="Times New Roman" w:cs="Times New Roman"/>
+                <w:b/>
+                <w:color w:val="000000"/>
+                <w:sz w:val="18"/>
+                <w:szCs w:val="18"/>
+              </w:rPr>
+              <w:t xml:space="preserve"> o la ruta en </w:t>
+            </w:r>
+            <w:proofErr w:type="spellStart"/>
+            <w:r>
+              <w:rPr>
+                <w:rFonts w:ascii="Times New Roman" w:hAnsi="Times New Roman" w:cs="Times New Roman"/>
+                <w:b/>
+                <w:color w:val="000000"/>
+                <w:sz w:val="18"/>
+                <w:szCs w:val="18"/>
+              </w:rPr>
+              <w:t>AulaPlaneta</w:t>
+            </w:r>
+            <w:proofErr w:type="spellEnd"/>
             <w:r>
               <w:rPr>
                 <w:rFonts w:ascii="Times New Roman" w:hAnsi="Times New Roman" w:cs="Times New Roman"/>
@@ -16865,7 +18193,7 @@
                 <w:lang w:val="es-CO" w:eastAsia="es-CO"/>
               </w:rPr>
               <w:drawing>
-                <wp:inline distT="0" distB="0" distL="0" distR="0">
+                <wp:inline distT="0" distB="0" distL="0" distR="0" wp14:anchorId="014F3482" wp14:editId="569E1147">
                   <wp:extent cx="4243299" cy="1277816"/>
                   <wp:effectExtent l="0" t="0" r="5080" b="0"/>
                   <wp:docPr id="15" name="Imagen 15" descr="C:\Users\MIGUEL MUÑOZ\AppData\Local\Temp\geogebra.png"/>
@@ -16882,7 +18210,7 @@
                           </pic:cNvPicPr>
                         </pic:nvPicPr>
                         <pic:blipFill>
-                          <a:blip r:embed="rId36" cstate="print">
+                          <a:blip r:embed="rId38" cstate="print">
                             <a:extLst>
                               <a:ext uri="{28A0092B-C50C-407E-A947-70E740481C1C}">
                                 <a14:useLocalDpi xmlns:a14="http://schemas.microsoft.com/office/drawing/2010/main" val="0"/>
@@ -17116,11 +18444,19 @@
         </w:rPr>
         <w:t xml:space="preserve"> </w:t>
       </w:r>
+      <w:proofErr w:type="spellStart"/>
       <w:r>
         <w:rPr>
           <w:rFonts w:ascii="Times" w:hAnsi="Times" w:cs="Times"/>
         </w:rPr>
-        <w:t xml:space="preserve">γ’ entonces </w:t>
+        <w:t>γ</w:t>
+      </w:r>
+      <w:proofErr w:type="spellEnd"/>
+      <w:r>
+        <w:rPr>
+          <w:rFonts w:ascii="Times" w:hAnsi="Times" w:cs="Times"/>
+        </w:rPr>
+        <w:t xml:space="preserve">’ entonces </w:t>
       </w:r>
       <w:r>
         <w:rPr>
@@ -17201,7 +18537,25 @@
           <w:b/>
           <w:lang w:val="es-CO"/>
         </w:rPr>
-        <w:t xml:space="preserve">Criterio LLA, Lado lado ángulo </w:t>
+        <w:t xml:space="preserve">Criterio LLA, Lado </w:t>
+      </w:r>
+      <w:proofErr w:type="spellStart"/>
+      <w:r>
+        <w:rPr>
+          <w:rFonts w:ascii="Times" w:hAnsi="Times"/>
+          <w:b/>
+          <w:lang w:val="es-CO"/>
+        </w:rPr>
+        <w:t>lado</w:t>
+      </w:r>
+      <w:proofErr w:type="spellEnd"/>
+      <w:r>
+        <w:rPr>
+          <w:rFonts w:ascii="Times" w:hAnsi="Times"/>
+          <w:b/>
+          <w:lang w:val="es-CO"/>
+        </w:rPr>
+        <w:t xml:space="preserve"> ángulo </w:t>
       </w:r>
       <w:r>
         <w:rPr>
@@ -17399,7 +18753,7 @@
                 <w:lang w:val="es-CO" w:eastAsia="es-CO"/>
               </w:rPr>
               <w:drawing>
-                <wp:inline distT="0" distB="0" distL="0" distR="0">
+                <wp:inline distT="0" distB="0" distL="0" distR="0" wp14:anchorId="0909B786" wp14:editId="54D24FBE">
                   <wp:extent cx="3979901" cy="1248508"/>
                   <wp:effectExtent l="0" t="0" r="1905" b="0"/>
                   <wp:docPr id="20" name="Imagen 20" descr="C:\Users\MIGUEL MUÑOZ\AppData\Local\Temp\geogebra.png"/>
@@ -17416,7 +18770,7 @@
                           </pic:cNvPicPr>
                         </pic:nvPicPr>
                         <pic:blipFill>
-                          <a:blip r:embed="rId37" cstate="print">
+                          <a:blip r:embed="rId39" cstate="print">
                             <a:extLst>
                               <a:ext uri="{28A0092B-C50C-407E-A947-70E740481C1C}">
                                 <a14:useLocalDpi xmlns:a14="http://schemas.microsoft.com/office/drawing/2010/main" val="0"/>
@@ -17470,18 +18824,52 @@
                 <w:sz w:val="18"/>
                 <w:szCs w:val="18"/>
               </w:rPr>
-              <w:t>Código Shutterstock (o URL</w:t>
-            </w:r>
-            <w:r>
-              <w:rPr>
-                <w:rFonts w:ascii="Times New Roman" w:hAnsi="Times New Roman" w:cs="Times New Roman"/>
-                <w:b/>
-                <w:color w:val="000000"/>
-                <w:sz w:val="18"/>
-                <w:szCs w:val="18"/>
-              </w:rPr>
-              <w:t xml:space="preserve"> o la ruta en AulaPlaneta</w:t>
-            </w:r>
+              <w:t xml:space="preserve">Código </w:t>
+            </w:r>
+            <w:proofErr w:type="spellStart"/>
+            <w:r>
+              <w:rPr>
+                <w:rFonts w:ascii="Times New Roman" w:hAnsi="Times New Roman" w:cs="Times New Roman"/>
+                <w:b/>
+                <w:color w:val="000000"/>
+                <w:sz w:val="18"/>
+                <w:szCs w:val="18"/>
+              </w:rPr>
+              <w:t>Shutterstock</w:t>
+            </w:r>
+            <w:proofErr w:type="spellEnd"/>
+            <w:r>
+              <w:rPr>
+                <w:rFonts w:ascii="Times New Roman" w:hAnsi="Times New Roman" w:cs="Times New Roman"/>
+                <w:b/>
+                <w:color w:val="000000"/>
+                <w:sz w:val="18"/>
+                <w:szCs w:val="18"/>
+              </w:rPr>
+              <w:t xml:space="preserve"> (o URL</w:t>
+            </w:r>
+            <w:r>
+              <w:rPr>
+                <w:rFonts w:ascii="Times New Roman" w:hAnsi="Times New Roman" w:cs="Times New Roman"/>
+                <w:b/>
+                <w:color w:val="000000"/>
+                <w:sz w:val="18"/>
+                <w:szCs w:val="18"/>
+              </w:rPr>
+              <w:t xml:space="preserve"> o la ruta en </w:t>
+            </w:r>
+            <w:proofErr w:type="spellStart"/>
+            <w:r>
+              <w:rPr>
+                <w:rFonts w:ascii="Times New Roman" w:hAnsi="Times New Roman" w:cs="Times New Roman"/>
+                <w:b/>
+                <w:color w:val="000000"/>
+                <w:sz w:val="18"/>
+                <w:szCs w:val="18"/>
+              </w:rPr>
+              <w:t>AulaPlaneta</w:t>
+            </w:r>
+            <w:proofErr w:type="spellEnd"/>
             <w:r>
               <w:rPr>
                 <w:rFonts w:ascii="Times New Roman" w:hAnsi="Times New Roman" w:cs="Times New Roman"/>
@@ -17510,7 +18898,23 @@
                 <w:rFonts w:ascii="Times New Roman" w:hAnsi="Times New Roman" w:cs="Times New Roman"/>
                 <w:color w:val="000000"/>
               </w:rPr>
-              <w:t>Criterio lado lado ángulo</w:t>
+              <w:t xml:space="preserve">Criterio lado </w:t>
+            </w:r>
+            <w:proofErr w:type="spellStart"/>
+            <w:r>
+              <w:rPr>
+                <w:rFonts w:ascii="Times New Roman" w:hAnsi="Times New Roman" w:cs="Times New Roman"/>
+                <w:color w:val="000000"/>
+              </w:rPr>
+              <w:t>lado</w:t>
+            </w:r>
+            <w:proofErr w:type="spellEnd"/>
+            <w:r>
+              <w:rPr>
+                <w:rFonts w:ascii="Times New Roman" w:hAnsi="Times New Roman" w:cs="Times New Roman"/>
+                <w:color w:val="000000"/>
+              </w:rPr>
+              <w:t xml:space="preserve"> ángulo</w:t>
             </w:r>
           </w:p>
         </w:tc>
@@ -17770,8 +19174,36 @@
           <w:b/>
           <w:lang w:val="es-CO"/>
         </w:rPr>
-        <w:t>Criterio LLL, Lado lado lado</w:t>
-      </w:r>
+        <w:t xml:space="preserve">Criterio LLL, Lado </w:t>
+      </w:r>
+      <w:proofErr w:type="spellStart"/>
+      <w:r>
+        <w:rPr>
+          <w:rFonts w:ascii="Times" w:hAnsi="Times"/>
+          <w:b/>
+          <w:lang w:val="es-CO"/>
+        </w:rPr>
+        <w:t>lado</w:t>
+      </w:r>
+      <w:proofErr w:type="spellEnd"/>
+      <w:r>
+        <w:rPr>
+          <w:rFonts w:ascii="Times" w:hAnsi="Times"/>
+          <w:b/>
+          <w:lang w:val="es-CO"/>
+        </w:rPr>
+        <w:t xml:space="preserve"> </w:t>
+      </w:r>
+      <w:proofErr w:type="spellStart"/>
+      <w:r>
+        <w:rPr>
+          <w:rFonts w:ascii="Times" w:hAnsi="Times"/>
+          <w:b/>
+          <w:lang w:val="es-CO"/>
+        </w:rPr>
+        <w:t>lado</w:t>
+      </w:r>
+      <w:proofErr w:type="spellEnd"/>
     </w:p>
     <w:p>
       <w:pPr>
@@ -17950,7 +19382,7 @@
                 <w:lang w:val="es-CO" w:eastAsia="es-CO"/>
               </w:rPr>
               <w:drawing>
-                <wp:inline distT="0" distB="0" distL="0" distR="0">
+                <wp:inline distT="0" distB="0" distL="0" distR="0" wp14:anchorId="234A117A" wp14:editId="6B8D4CE9">
                   <wp:extent cx="3931863" cy="1184031"/>
                   <wp:effectExtent l="0" t="0" r="0" b="0"/>
                   <wp:docPr id="25" name="Imagen 25" descr="C:\Users\MIGUEL MUÑOZ\AppData\Local\Temp\geogebra.png"/>
@@ -17967,7 +19399,7 @@
                           </pic:cNvPicPr>
                         </pic:nvPicPr>
                         <pic:blipFill>
-                          <a:blip r:embed="rId38" cstate="print">
+                          <a:blip r:embed="rId40" cstate="print">
                             <a:extLst>
                               <a:ext uri="{28A0092B-C50C-407E-A947-70E740481C1C}">
                                 <a14:useLocalDpi xmlns:a14="http://schemas.microsoft.com/office/drawing/2010/main" val="0"/>
@@ -18021,18 +19453,52 @@
                 <w:sz w:val="18"/>
                 <w:szCs w:val="18"/>
               </w:rPr>
-              <w:t>Código Shutterstock (o URL</w:t>
-            </w:r>
-            <w:r>
-              <w:rPr>
-                <w:rFonts w:ascii="Times New Roman" w:hAnsi="Times New Roman" w:cs="Times New Roman"/>
-                <w:b/>
-                <w:color w:val="000000"/>
-                <w:sz w:val="18"/>
-                <w:szCs w:val="18"/>
-              </w:rPr>
-              <w:t xml:space="preserve"> o la ruta en AulaPlaneta</w:t>
-            </w:r>
+              <w:t xml:space="preserve">Código </w:t>
+            </w:r>
+            <w:proofErr w:type="spellStart"/>
+            <w:r>
+              <w:rPr>
+                <w:rFonts w:ascii="Times New Roman" w:hAnsi="Times New Roman" w:cs="Times New Roman"/>
+                <w:b/>
+                <w:color w:val="000000"/>
+                <w:sz w:val="18"/>
+                <w:szCs w:val="18"/>
+              </w:rPr>
+              <w:t>Shutterstock</w:t>
+            </w:r>
+            <w:proofErr w:type="spellEnd"/>
+            <w:r>
+              <w:rPr>
+                <w:rFonts w:ascii="Times New Roman" w:hAnsi="Times New Roman" w:cs="Times New Roman"/>
+                <w:b/>
+                <w:color w:val="000000"/>
+                <w:sz w:val="18"/>
+                <w:szCs w:val="18"/>
+              </w:rPr>
+              <w:t xml:space="preserve"> (o URL</w:t>
+            </w:r>
+            <w:r>
+              <w:rPr>
+                <w:rFonts w:ascii="Times New Roman" w:hAnsi="Times New Roman" w:cs="Times New Roman"/>
+                <w:b/>
+                <w:color w:val="000000"/>
+                <w:sz w:val="18"/>
+                <w:szCs w:val="18"/>
+              </w:rPr>
+              <w:t xml:space="preserve"> o la ruta en </w:t>
+            </w:r>
+            <w:proofErr w:type="spellStart"/>
+            <w:r>
+              <w:rPr>
+                <w:rFonts w:ascii="Times New Roman" w:hAnsi="Times New Roman" w:cs="Times New Roman"/>
+                <w:b/>
+                <w:color w:val="000000"/>
+                <w:sz w:val="18"/>
+                <w:szCs w:val="18"/>
+              </w:rPr>
+              <w:t>AulaPlaneta</w:t>
+            </w:r>
+            <w:proofErr w:type="spellEnd"/>
             <w:r>
               <w:rPr>
                 <w:rFonts w:ascii="Times New Roman" w:hAnsi="Times New Roman" w:cs="Times New Roman"/>
@@ -18099,8 +19565,33 @@
                 <w:rFonts w:ascii="Times New Roman" w:hAnsi="Times New Roman" w:cs="Times New Roman"/>
                 <w:color w:val="000000"/>
               </w:rPr>
-              <w:t>Criterio lado lado lado</w:t>
-            </w:r>
+              <w:t xml:space="preserve">Criterio lado </w:t>
+            </w:r>
+            <w:proofErr w:type="spellStart"/>
+            <w:r>
+              <w:rPr>
+                <w:rFonts w:ascii="Times New Roman" w:hAnsi="Times New Roman" w:cs="Times New Roman"/>
+                <w:color w:val="000000"/>
+              </w:rPr>
+              <w:t>lado</w:t>
+            </w:r>
+            <w:proofErr w:type="spellEnd"/>
+            <w:r>
+              <w:rPr>
+                <w:rFonts w:ascii="Times New Roman" w:hAnsi="Times New Roman" w:cs="Times New Roman"/>
+                <w:color w:val="000000"/>
+              </w:rPr>
+              <w:t xml:space="preserve"> </w:t>
+            </w:r>
+            <w:proofErr w:type="spellStart"/>
+            <w:r>
+              <w:rPr>
+                <w:rFonts w:ascii="Times New Roman" w:hAnsi="Times New Roman" w:cs="Times New Roman"/>
+                <w:color w:val="000000"/>
+              </w:rPr>
+              <w:t>lado</w:t>
+            </w:r>
+            <w:proofErr w:type="spellEnd"/>
           </w:p>
         </w:tc>
       </w:tr>
@@ -18300,7 +19791,15 @@
           <w:rFonts w:ascii="Times" w:hAnsi="Times"/>
           <w:b/>
         </w:rPr>
-        <w:t>.5.2</w:t>
+        <w:t>.5.</w:t>
+      </w:r>
+      <w:commentRangeStart w:id="9"/>
+      <w:r>
+        <w:rPr>
+          <w:rFonts w:ascii="Times" w:hAnsi="Times"/>
+          <w:b/>
+        </w:rPr>
+        <w:t>2</w:t>
       </w:r>
       <w:r>
         <w:rPr>
@@ -18316,6 +19815,13 @@
         </w:rPr>
         <w:t>Criterios de congruencia en la resolución de problemas</w:t>
       </w:r>
+      <w:commentRangeEnd w:id="9"/>
+      <w:r>
+        <w:rPr>
+          <w:rStyle w:val="Refdecomentario"/>
+        </w:rPr>
+        <w:commentReference w:id="9"/>
+      </w:r>
     </w:p>
     <w:p>
       <w:pPr>
@@ -18377,6 +19883,7 @@
         </w:rPr>
         <w:t xml:space="preserve"> </w:t>
       </w:r>
+      <w:commentRangeStart w:id="10"/>
       <w:r>
         <w:rPr>
           <w:rFonts w:ascii="Times" w:hAnsi="Times"/>
@@ -18384,6 +19891,13 @@
         </w:rPr>
         <w:t>Triángulos rectángulos congruentes</w:t>
       </w:r>
+      <w:commentRangeEnd w:id="10"/>
+      <w:r>
+        <w:rPr>
+          <w:rStyle w:val="Refdecomentario"/>
+        </w:rPr>
+        <w:commentReference w:id="10"/>
+      </w:r>
     </w:p>
     <w:p>
       <w:pPr>
@@ -18428,6 +19942,7 @@
         </w:rPr>
         <w:t xml:space="preserve"> </w:t>
       </w:r>
+      <w:commentRangeStart w:id="11"/>
       <w:r>
         <w:rPr>
           <w:rFonts w:ascii="Times" w:hAnsi="Times"/>
@@ -18449,6 +19964,13 @@
         </w:rPr>
         <w:t xml:space="preserve"> </w:t>
       </w:r>
+      <w:commentRangeEnd w:id="11"/>
+      <w:r>
+        <w:rPr>
+          <w:rStyle w:val="Refdecomentario"/>
+        </w:rPr>
+        <w:commentReference w:id="11"/>
+      </w:r>
       <w:r>
         <w:rPr>
           <w:rFonts w:ascii="Times" w:hAnsi="Times"/>
@@ -18531,6 +20053,7 @@
         </w:rPr>
         <w:t xml:space="preserve"> </w:t>
       </w:r>
+      <w:commentRangeStart w:id="12"/>
       <w:r>
         <w:rPr>
           <w:rFonts w:ascii="Times" w:hAnsi="Times"/>
@@ -18538,6 +20061,13 @@
         </w:rPr>
         <w:t>Cuadriláteros</w:t>
       </w:r>
+      <w:commentRangeEnd w:id="12"/>
+      <w:r>
+        <w:rPr>
+          <w:rStyle w:val="Refdecomentario"/>
+        </w:rPr>
+        <w:commentReference w:id="12"/>
+      </w:r>
     </w:p>
     <w:p>
       <w:pPr>
@@ -18600,7 +20130,21 @@
         <w:rPr>
           <w:rFonts w:ascii="Times" w:hAnsi="Times"/>
         </w:rPr>
-        <w:t>son aquellos cuadriláteros en los que se pueden encontrar dos puntos interiores A y B del mismo, tales que algunos de los puntos del segmento AB que determinan están fuera del cuadrilátero</w:t>
+        <w:t xml:space="preserve">son aquellos cuadriláteros en los que se pueden encontrar dos puntos interiores A y B del mismo, tales que algunos de los puntos del segmento AB que determinan están fuera del </w:t>
+      </w:r>
+      <w:commentRangeStart w:id="13"/>
+      <w:r>
+        <w:rPr>
+          <w:rFonts w:ascii="Times" w:hAnsi="Times"/>
+        </w:rPr>
+        <w:t>cuadrilátero</w:t>
+      </w:r>
+      <w:commentRangeEnd w:id="13"/>
+      <w:r>
+        <w:rPr>
+          <w:rStyle w:val="Refdecomentario"/>
+        </w:rPr>
+        <w:commentReference w:id="13"/>
       </w:r>
       <w:r>
         <w:rPr>
@@ -18608,6 +20152,13 @@
         </w:rPr>
         <w:t>.</w:t>
       </w:r>
+    </w:p>
+    <w:p>
+      <w:pPr>
+        <w:rPr>
+          <w:rFonts w:ascii="Times" w:hAnsi="Times"/>
+        </w:rPr>
+      </w:pPr>
     </w:p>
     <w:tbl>
       <w:tblPr>
@@ -18741,7 +20292,7 @@
                 <w:lang w:val="es-CO" w:eastAsia="es-CO"/>
               </w:rPr>
               <w:drawing>
-                <wp:inline distT="0" distB="0" distL="0" distR="0">
+                <wp:inline distT="0" distB="0" distL="0" distR="0" wp14:anchorId="26CC6D73" wp14:editId="0B8F9059">
                   <wp:extent cx="3630482" cy="1231900"/>
                   <wp:effectExtent l="0" t="0" r="8255" b="6350"/>
                   <wp:docPr id="16" name="Imagen 16" descr="C:\Users\MIGUEL MUÑOZ\AppData\Local\Temp\geogebra.png"/>
@@ -18758,7 +20309,7 @@
                           </pic:cNvPicPr>
                         </pic:nvPicPr>
                         <pic:blipFill>
-                          <a:blip r:embed="rId39" cstate="print">
+                          <a:blip r:embed="rId41" cstate="print">
                             <a:extLst>
                               <a:ext uri="{28A0092B-C50C-407E-A947-70E740481C1C}">
                                 <a14:useLocalDpi xmlns:a14="http://schemas.microsoft.com/office/drawing/2010/main" val="0"/>
@@ -18812,18 +20363,52 @@
                 <w:sz w:val="18"/>
                 <w:szCs w:val="18"/>
               </w:rPr>
-              <w:t>Código Shutterstock (o URL</w:t>
-            </w:r>
-            <w:r>
-              <w:rPr>
-                <w:rFonts w:ascii="Times New Roman" w:hAnsi="Times New Roman" w:cs="Times New Roman"/>
-                <w:b/>
-                <w:color w:val="000000"/>
-                <w:sz w:val="18"/>
-                <w:szCs w:val="18"/>
-              </w:rPr>
-              <w:t xml:space="preserve"> o la ruta en AulaPlaneta</w:t>
-            </w:r>
+              <w:t xml:space="preserve">Código </w:t>
+            </w:r>
+            <w:proofErr w:type="spellStart"/>
+            <w:r>
+              <w:rPr>
+                <w:rFonts w:ascii="Times New Roman" w:hAnsi="Times New Roman" w:cs="Times New Roman"/>
+                <w:b/>
+                <w:color w:val="000000"/>
+                <w:sz w:val="18"/>
+                <w:szCs w:val="18"/>
+              </w:rPr>
+              <w:t>Shutterstock</w:t>
+            </w:r>
+            <w:proofErr w:type="spellEnd"/>
+            <w:r>
+              <w:rPr>
+                <w:rFonts w:ascii="Times New Roman" w:hAnsi="Times New Roman" w:cs="Times New Roman"/>
+                <w:b/>
+                <w:color w:val="000000"/>
+                <w:sz w:val="18"/>
+                <w:szCs w:val="18"/>
+              </w:rPr>
+              <w:t xml:space="preserve"> (o URL</w:t>
+            </w:r>
+            <w:r>
+              <w:rPr>
+                <w:rFonts w:ascii="Times New Roman" w:hAnsi="Times New Roman" w:cs="Times New Roman"/>
+                <w:b/>
+                <w:color w:val="000000"/>
+                <w:sz w:val="18"/>
+                <w:szCs w:val="18"/>
+              </w:rPr>
+              <w:t xml:space="preserve"> o la ruta en </w:t>
+            </w:r>
+            <w:proofErr w:type="spellStart"/>
+            <w:r>
+              <w:rPr>
+                <w:rFonts w:ascii="Times New Roman" w:hAnsi="Times New Roman" w:cs="Times New Roman"/>
+                <w:b/>
+                <w:color w:val="000000"/>
+                <w:sz w:val="18"/>
+                <w:szCs w:val="18"/>
+              </w:rPr>
+              <w:t>AulaPlaneta</w:t>
+            </w:r>
+            <w:proofErr w:type="spellEnd"/>
             <w:r>
               <w:rPr>
                 <w:rFonts w:ascii="Times New Roman" w:hAnsi="Times New Roman" w:cs="Times New Roman"/>
@@ -19107,6 +20692,7 @@
         </w:rPr>
         <w:t xml:space="preserve"> </w:t>
       </w:r>
+      <w:commentRangeStart w:id="14"/>
       <w:r>
         <w:rPr>
           <w:rFonts w:ascii="Times" w:hAnsi="Times"/>
@@ -19128,6 +20714,13 @@
         </w:rPr>
         <w:t>aralelogramos</w:t>
       </w:r>
+      <w:commentRangeEnd w:id="14"/>
+      <w:r>
+        <w:rPr>
+          <w:rStyle w:val="Refdecomentario"/>
+        </w:rPr>
+        <w:commentReference w:id="14"/>
+      </w:r>
     </w:p>
     <w:p>
       <w:pPr>
@@ -19196,7 +20789,21 @@
         <w:rPr>
           <w:rFonts w:ascii="Times" w:hAnsi="Times"/>
         </w:rPr>
-        <w:t>: tiene sus cuatro ángulos rectos y sus cuatro lados iguales.</w:t>
+        <w:t xml:space="preserve">: tiene sus cuatro ángulos rectos y sus cuatro </w:t>
+      </w:r>
+      <w:commentRangeStart w:id="15"/>
+      <w:r>
+        <w:rPr>
+          <w:rFonts w:ascii="Times" w:hAnsi="Times"/>
+        </w:rPr>
+        <w:t>lados iguales.</w:t>
+      </w:r>
+      <w:commentRangeEnd w:id="15"/>
+      <w:r>
+        <w:rPr>
+          <w:rStyle w:val="Refdecomentario"/>
+        </w:rPr>
+        <w:commentReference w:id="15"/>
       </w:r>
     </w:p>
     <w:p>
@@ -19220,7 +20827,27 @@
         <w:rPr>
           <w:rFonts w:ascii="Times" w:hAnsi="Times"/>
         </w:rPr>
-        <w:t>: Tiene sus cuatro ángulos rectos y su lados opuestos iguales.</w:t>
+        <w:t xml:space="preserve">: </w:t>
+      </w:r>
+      <w:commentRangeStart w:id="16"/>
+      <w:r>
+        <w:rPr>
+          <w:rFonts w:ascii="Times" w:hAnsi="Times"/>
+        </w:rPr>
+        <w:t>T</w:t>
+      </w:r>
+      <w:commentRangeEnd w:id="16"/>
+      <w:r>
+        <w:rPr>
+          <w:rStyle w:val="Refdecomentario"/>
+        </w:rPr>
+        <w:commentReference w:id="16"/>
+      </w:r>
+      <w:r>
+        <w:rPr>
+          <w:rFonts w:ascii="Times" w:hAnsi="Times"/>
+        </w:rPr>
+        <w:t>iene sus cuatro ángulos rectos y su lados opuestos iguales.</w:t>
       </w:r>
     </w:p>
     <w:p>
@@ -19244,7 +20871,27 @@
         <w:rPr>
           <w:rFonts w:ascii="Times" w:hAnsi="Times"/>
         </w:rPr>
-        <w:t>: Tiene sus cuatro lados iguales y sus ángulos opuestos iguales.</w:t>
+        <w:t xml:space="preserve">: </w:t>
+      </w:r>
+      <w:commentRangeStart w:id="17"/>
+      <w:r>
+        <w:rPr>
+          <w:rFonts w:ascii="Times" w:hAnsi="Times"/>
+        </w:rPr>
+        <w:t xml:space="preserve">Tiene sus cuatro lados iguales </w:t>
+      </w:r>
+      <w:commentRangeEnd w:id="17"/>
+      <w:r>
+        <w:rPr>
+          <w:rStyle w:val="Refdecomentario"/>
+        </w:rPr>
+        <w:commentReference w:id="17"/>
+      </w:r>
+      <w:r>
+        <w:rPr>
+          <w:rFonts w:ascii="Times" w:hAnsi="Times"/>
+        </w:rPr>
+        <w:t>y sus ángulos opuestos iguales.</w:t>
       </w:r>
     </w:p>
     <w:p>
@@ -19407,12 +21054,20 @@
                 <w:color w:val="000000"/>
               </w:rPr>
             </w:pPr>
+            <w:commentRangeStart w:id="18"/>
             <w:r>
               <w:rPr>
                 <w:rFonts w:ascii="Times New Roman" w:hAnsi="Times New Roman" w:cs="Times New Roman"/>
                 <w:color w:val="000000"/>
               </w:rPr>
               <w:t>Diseñar una imagen con: un cuadrado, un rectángulo, un romboide y un rombo</w:t>
+            </w:r>
+            <w:commentRangeEnd w:id="18"/>
+            <w:r>
+              <w:rPr>
+                <w:rStyle w:val="Refdecomentario"/>
+              </w:rPr>
+              <w:commentReference w:id="18"/>
             </w:r>
           </w:p>
         </w:tc>
@@ -19437,18 +21092,52 @@
                 <w:sz w:val="18"/>
                 <w:szCs w:val="18"/>
               </w:rPr>
-              <w:t>Código Shutterstock (o URL</w:t>
-            </w:r>
-            <w:r>
-              <w:rPr>
-                <w:rFonts w:ascii="Times New Roman" w:hAnsi="Times New Roman" w:cs="Times New Roman"/>
-                <w:b/>
-                <w:color w:val="000000"/>
-                <w:sz w:val="18"/>
-                <w:szCs w:val="18"/>
-              </w:rPr>
-              <w:t xml:space="preserve"> o la ruta en AulaPlaneta</w:t>
-            </w:r>
+              <w:t xml:space="preserve">Código </w:t>
+            </w:r>
+            <w:proofErr w:type="spellStart"/>
+            <w:r>
+              <w:rPr>
+                <w:rFonts w:ascii="Times New Roman" w:hAnsi="Times New Roman" w:cs="Times New Roman"/>
+                <w:b/>
+                <w:color w:val="000000"/>
+                <w:sz w:val="18"/>
+                <w:szCs w:val="18"/>
+              </w:rPr>
+              <w:t>Shutterstock</w:t>
+            </w:r>
+            <w:proofErr w:type="spellEnd"/>
+            <w:r>
+              <w:rPr>
+                <w:rFonts w:ascii="Times New Roman" w:hAnsi="Times New Roman" w:cs="Times New Roman"/>
+                <w:b/>
+                <w:color w:val="000000"/>
+                <w:sz w:val="18"/>
+                <w:szCs w:val="18"/>
+              </w:rPr>
+              <w:t xml:space="preserve"> (o URL</w:t>
+            </w:r>
+            <w:r>
+              <w:rPr>
+                <w:rFonts w:ascii="Times New Roman" w:hAnsi="Times New Roman" w:cs="Times New Roman"/>
+                <w:b/>
+                <w:color w:val="000000"/>
+                <w:sz w:val="18"/>
+                <w:szCs w:val="18"/>
+              </w:rPr>
+              <w:t xml:space="preserve"> o la ruta en </w:t>
+            </w:r>
+            <w:proofErr w:type="spellStart"/>
+            <w:r>
+              <w:rPr>
+                <w:rFonts w:ascii="Times New Roman" w:hAnsi="Times New Roman" w:cs="Times New Roman"/>
+                <w:b/>
+                <w:color w:val="000000"/>
+                <w:sz w:val="18"/>
+                <w:szCs w:val="18"/>
+              </w:rPr>
+              <w:t>AulaPlaneta</w:t>
+            </w:r>
+            <w:proofErr w:type="spellEnd"/>
             <w:r>
               <w:rPr>
                 <w:rFonts w:ascii="Times New Roman" w:hAnsi="Times New Roman" w:cs="Times New Roman"/>
@@ -19628,45 +21317,80 @@
           <w:b/>
         </w:rPr>
       </w:pPr>
-    </w:p>
-    <w:p>
-      <w:pPr>
-        <w:tabs>
-          <w:tab w:val="right" w:pos="8498"/>
-        </w:tabs>
-        <w:spacing w:after="0"/>
-        <w:rPr>
-          <w:rFonts w:ascii="Times" w:hAnsi="Times"/>
-        </w:rPr>
-      </w:pPr>
-      <w:r>
-        <w:rPr>
-          <w:rFonts w:ascii="Times" w:hAnsi="Times"/>
-        </w:rPr>
-        <w:t>Un trapecio es un cuadrilátero que tiene un par de lados paralelos, y entre ellos encontramos:</w:t>
-      </w:r>
-    </w:p>
-    <w:p>
-      <w:pPr>
-        <w:tabs>
-          <w:tab w:val="right" w:pos="8498"/>
-        </w:tabs>
-        <w:spacing w:after="0"/>
-        <w:rPr>
-          <w:rFonts w:ascii="Times" w:hAnsi="Times"/>
-        </w:rPr>
-      </w:pPr>
-    </w:p>
-    <w:p>
-      <w:pPr>
-        <w:tabs>
-          <w:tab w:val="right" w:pos="8498"/>
-        </w:tabs>
-        <w:spacing w:after="0"/>
-        <w:rPr>
-          <w:rFonts w:ascii="Times" w:hAnsi="Times"/>
-        </w:rPr>
-      </w:pPr>
+      <w:commentRangeStart w:id="19"/>
+    </w:p>
+    <w:p>
+      <w:pPr>
+        <w:tabs>
+          <w:tab w:val="right" w:pos="8498"/>
+        </w:tabs>
+        <w:spacing w:after="0"/>
+        <w:rPr>
+          <w:rFonts w:ascii="Times" w:hAnsi="Times"/>
+        </w:rPr>
+      </w:pPr>
+      <w:r>
+        <w:rPr>
+          <w:rFonts w:ascii="Times" w:hAnsi="Times"/>
+        </w:rPr>
+        <w:t xml:space="preserve">Un trapecio </w:t>
+      </w:r>
+      <w:commentRangeEnd w:id="19"/>
+      <w:r>
+        <w:rPr>
+          <w:rStyle w:val="Refdecomentario"/>
+        </w:rPr>
+        <w:commentReference w:id="19"/>
+      </w:r>
+      <w:r>
+        <w:rPr>
+          <w:rFonts w:ascii="Times" w:hAnsi="Times"/>
+        </w:rPr>
+        <w:t xml:space="preserve">es un </w:t>
+      </w:r>
+      <w:commentRangeStart w:id="20"/>
+      <w:r>
+        <w:rPr>
+          <w:rFonts w:ascii="Times" w:hAnsi="Times"/>
+        </w:rPr>
+        <w:t>cuadrilátero que tiene un par de lados paralelos</w:t>
+      </w:r>
+      <w:commentRangeEnd w:id="20"/>
+      <w:r>
+        <w:rPr>
+          <w:rStyle w:val="Refdecomentario"/>
+        </w:rPr>
+        <w:commentReference w:id="20"/>
+      </w:r>
+      <w:r>
+        <w:rPr>
+          <w:rFonts w:ascii="Times" w:hAnsi="Times"/>
+        </w:rPr>
+        <w:t>, y entre ellos encontramos:</w:t>
+      </w:r>
+    </w:p>
+    <w:p>
+      <w:pPr>
+        <w:tabs>
+          <w:tab w:val="right" w:pos="8498"/>
+        </w:tabs>
+        <w:spacing w:after="0"/>
+        <w:rPr>
+          <w:rFonts w:ascii="Times" w:hAnsi="Times"/>
+        </w:rPr>
+      </w:pPr>
+    </w:p>
+    <w:p>
+      <w:pPr>
+        <w:tabs>
+          <w:tab w:val="right" w:pos="8498"/>
+        </w:tabs>
+        <w:spacing w:after="0"/>
+        <w:rPr>
+          <w:rFonts w:ascii="Times" w:hAnsi="Times"/>
+        </w:rPr>
+      </w:pPr>
+      <w:commentRangeStart w:id="21"/>
       <w:r>
         <w:rPr>
           <w:rFonts w:ascii="Times" w:hAnsi="Times"/>
@@ -19791,6 +21515,13 @@
           <w:rFonts w:ascii="Times" w:hAnsi="Times"/>
         </w:rPr>
         <w:t>Es aquel en el que la medida de todos sus lados y sus ángulos es diferente.</w:t>
+      </w:r>
+      <w:commentRangeEnd w:id="21"/>
+      <w:r>
+        <w:rPr>
+          <w:rStyle w:val="Refdecomentario"/>
+        </w:rPr>
+        <w:commentReference w:id="21"/>
       </w:r>
     </w:p>
     <w:p>
@@ -19929,12 +21660,20 @@
                 <w:color w:val="000000"/>
               </w:rPr>
             </w:pPr>
+            <w:commentRangeStart w:id="22"/>
             <w:r>
               <w:rPr>
                 <w:rFonts w:ascii="Times New Roman" w:hAnsi="Times New Roman" w:cs="Times New Roman"/>
                 <w:color w:val="000000"/>
               </w:rPr>
               <w:t>Diseñar una imagen con un trapecio Rectángulo, un trapecio isósceles y un trapecio escaleno</w:t>
+            </w:r>
+            <w:commentRangeEnd w:id="22"/>
+            <w:r>
+              <w:rPr>
+                <w:rStyle w:val="Refdecomentario"/>
+              </w:rPr>
+              <w:commentReference w:id="22"/>
             </w:r>
           </w:p>
         </w:tc>
@@ -19959,18 +21698,52 @@
                 <w:sz w:val="18"/>
                 <w:szCs w:val="18"/>
               </w:rPr>
-              <w:t>Código Shutterstock (o URL</w:t>
-            </w:r>
-            <w:r>
-              <w:rPr>
-                <w:rFonts w:ascii="Times New Roman" w:hAnsi="Times New Roman" w:cs="Times New Roman"/>
-                <w:b/>
-                <w:color w:val="000000"/>
-                <w:sz w:val="18"/>
-                <w:szCs w:val="18"/>
-              </w:rPr>
-              <w:t xml:space="preserve"> o la ruta en AulaPlaneta</w:t>
-            </w:r>
+              <w:t xml:space="preserve">Código </w:t>
+            </w:r>
+            <w:proofErr w:type="spellStart"/>
+            <w:r>
+              <w:rPr>
+                <w:rFonts w:ascii="Times New Roman" w:hAnsi="Times New Roman" w:cs="Times New Roman"/>
+                <w:b/>
+                <w:color w:val="000000"/>
+                <w:sz w:val="18"/>
+                <w:szCs w:val="18"/>
+              </w:rPr>
+              <w:t>Shutterstock</w:t>
+            </w:r>
+            <w:proofErr w:type="spellEnd"/>
+            <w:r>
+              <w:rPr>
+                <w:rFonts w:ascii="Times New Roman" w:hAnsi="Times New Roman" w:cs="Times New Roman"/>
+                <w:b/>
+                <w:color w:val="000000"/>
+                <w:sz w:val="18"/>
+                <w:szCs w:val="18"/>
+              </w:rPr>
+              <w:t xml:space="preserve"> (o URL</w:t>
+            </w:r>
+            <w:r>
+              <w:rPr>
+                <w:rFonts w:ascii="Times New Roman" w:hAnsi="Times New Roman" w:cs="Times New Roman"/>
+                <w:b/>
+                <w:color w:val="000000"/>
+                <w:sz w:val="18"/>
+                <w:szCs w:val="18"/>
+              </w:rPr>
+              <w:t xml:space="preserve"> o la ruta en </w:t>
+            </w:r>
+            <w:proofErr w:type="spellStart"/>
+            <w:r>
+              <w:rPr>
+                <w:rFonts w:ascii="Times New Roman" w:hAnsi="Times New Roman" w:cs="Times New Roman"/>
+                <w:b/>
+                <w:color w:val="000000"/>
+                <w:sz w:val="18"/>
+                <w:szCs w:val="18"/>
+              </w:rPr>
+              <w:t>AulaPlaneta</w:t>
+            </w:r>
+            <w:proofErr w:type="spellEnd"/>
             <w:r>
               <w:rPr>
                 <w:rFonts w:ascii="Times New Roman" w:hAnsi="Times New Roman" w:cs="Times New Roman"/>
@@ -20132,12 +21905,20 @@
         </w:rPr>
         <w:t xml:space="preserve"> </w:t>
       </w:r>
+      <w:commentRangeStart w:id="23"/>
       <w:r>
         <w:rPr>
           <w:rFonts w:ascii="Times" w:hAnsi="Times"/>
           <w:b/>
         </w:rPr>
         <w:t>Los trapezoides</w:t>
+      </w:r>
+      <w:commentRangeEnd w:id="23"/>
+      <w:r>
+        <w:rPr>
+          <w:rStyle w:val="Refdecomentario"/>
+        </w:rPr>
+        <w:commentReference w:id="23"/>
       </w:r>
     </w:p>
     <w:p>
@@ -20377,6 +22158,7 @@
                 <w:color w:val="000000"/>
               </w:rPr>
             </w:pPr>
+            <w:commentRangeStart w:id="24"/>
             <w:r>
               <w:rPr>
                 <w:rFonts w:ascii="Times New Roman" w:hAnsi="Times New Roman" w:cs="Times New Roman"/>
@@ -20390,6 +22172,13 @@
                 <w:color w:val="000000"/>
               </w:rPr>
               <w:t xml:space="preserve"> simétrico y un trapezoide asimétrico</w:t>
+            </w:r>
+            <w:commentRangeEnd w:id="24"/>
+            <w:r>
+              <w:rPr>
+                <w:rStyle w:val="Refdecomentario"/>
+              </w:rPr>
+              <w:commentReference w:id="24"/>
             </w:r>
           </w:p>
         </w:tc>
@@ -20414,18 +22203,52 @@
                 <w:sz w:val="18"/>
                 <w:szCs w:val="18"/>
               </w:rPr>
-              <w:t>Código Shutterstock (o URL</w:t>
-            </w:r>
-            <w:r>
-              <w:rPr>
-                <w:rFonts w:ascii="Times New Roman" w:hAnsi="Times New Roman" w:cs="Times New Roman"/>
-                <w:b/>
-                <w:color w:val="000000"/>
-                <w:sz w:val="18"/>
-                <w:szCs w:val="18"/>
-              </w:rPr>
-              <w:t xml:space="preserve"> o la ruta en AulaPlaneta</w:t>
-            </w:r>
+              <w:t xml:space="preserve">Código </w:t>
+            </w:r>
+            <w:proofErr w:type="spellStart"/>
+            <w:r>
+              <w:rPr>
+                <w:rFonts w:ascii="Times New Roman" w:hAnsi="Times New Roman" w:cs="Times New Roman"/>
+                <w:b/>
+                <w:color w:val="000000"/>
+                <w:sz w:val="18"/>
+                <w:szCs w:val="18"/>
+              </w:rPr>
+              <w:t>Shutterstock</w:t>
+            </w:r>
+            <w:proofErr w:type="spellEnd"/>
+            <w:r>
+              <w:rPr>
+                <w:rFonts w:ascii="Times New Roman" w:hAnsi="Times New Roman" w:cs="Times New Roman"/>
+                <w:b/>
+                <w:color w:val="000000"/>
+                <w:sz w:val="18"/>
+                <w:szCs w:val="18"/>
+              </w:rPr>
+              <w:t xml:space="preserve"> (o URL</w:t>
+            </w:r>
+            <w:r>
+              <w:rPr>
+                <w:rFonts w:ascii="Times New Roman" w:hAnsi="Times New Roman" w:cs="Times New Roman"/>
+                <w:b/>
+                <w:color w:val="000000"/>
+                <w:sz w:val="18"/>
+                <w:szCs w:val="18"/>
+              </w:rPr>
+              <w:t xml:space="preserve"> o la ruta en </w:t>
+            </w:r>
+            <w:proofErr w:type="spellStart"/>
+            <w:r>
+              <w:rPr>
+                <w:rFonts w:ascii="Times New Roman" w:hAnsi="Times New Roman" w:cs="Times New Roman"/>
+                <w:b/>
+                <w:color w:val="000000"/>
+                <w:sz w:val="18"/>
+                <w:szCs w:val="18"/>
+              </w:rPr>
+              <w:t>AulaPlaneta</w:t>
+            </w:r>
+            <w:proofErr w:type="spellEnd"/>
             <w:r>
               <w:rPr>
                 <w:rFonts w:ascii="Times New Roman" w:hAnsi="Times New Roman" w:cs="Times New Roman"/>
@@ -20761,6 +22584,60 @@
           <w:b/>
         </w:rPr>
       </w:pPr>
+    </w:p>
+    <w:p>
+      <w:pPr>
+        <w:tabs>
+          <w:tab w:val="right" w:pos="8498"/>
+        </w:tabs>
+        <w:spacing w:after="0"/>
+        <w:rPr>
+          <w:rFonts w:ascii="Times" w:hAnsi="Times"/>
+          <w:b/>
+        </w:rPr>
+      </w:pPr>
+      <w:r>
+        <w:rPr>
+          <w:rStyle w:val="Refdecomentario"/>
+        </w:rPr>
+        <w:commentReference w:id="25"/>
+      </w:r>
+    </w:p>
+    <w:p>
+      <w:pPr>
+        <w:tabs>
+          <w:tab w:val="right" w:pos="8498"/>
+        </w:tabs>
+        <w:spacing w:after="0"/>
+        <w:rPr>
+          <w:rFonts w:ascii="Times" w:hAnsi="Times"/>
+          <w:b/>
+        </w:rPr>
+      </w:pPr>
+      <w:r>
+        <w:rPr>
+          <w:rStyle w:val="Refdecomentario"/>
+        </w:rPr>
+        <w:commentReference w:id="26"/>
+      </w:r>
+    </w:p>
+    <w:p>
+      <w:pPr>
+        <w:tabs>
+          <w:tab w:val="right" w:pos="8498"/>
+        </w:tabs>
+        <w:spacing w:after="0"/>
+        <w:rPr>
+          <w:rFonts w:ascii="Times" w:hAnsi="Times"/>
+          <w:b/>
+        </w:rPr>
+      </w:pPr>
+      <w:r>
+        <w:rPr>
+          <w:rStyle w:val="Refdecomentario"/>
+        </w:rPr>
+        <w:commentReference w:id="27"/>
+      </w:r>
     </w:p>
     <w:p>
       <w:pPr>
@@ -21352,6 +23229,7 @@
                 <w:b/>
                 <w:color w:val="FFFFFF" w:themeColor="background1"/>
               </w:rPr>
+              <w:lastRenderedPageBreak/>
               <w:t>Webs de referencia</w:t>
             </w:r>
           </w:p>
@@ -21436,7 +23314,6 @@
                 <w:sz w:val="18"/>
                 <w:szCs w:val="18"/>
               </w:rPr>
-              <w:lastRenderedPageBreak/>
               <w:t>Web 01</w:t>
             </w:r>
           </w:p>
@@ -21663,6 +23540,542 @@
     </w:sectPr>
   </w:body>
 </w:document>
+</file>
+
+<file path=word/comments.xml><?xml version="1.0" encoding="utf-8"?>
+<w:comments xmlns:wpc="http://schemas.microsoft.com/office/word/2010/wordprocessingCanvas" xmlns:mc="http://schemas.openxmlformats.org/markup-compatibility/2006" xmlns:o="urn:schemas-microsoft-com:office:office" xmlns:r="http://schemas.openxmlformats.org/officeDocument/2006/relationships" xmlns:m="http://schemas.openxmlformats.org/officeDocument/2006/math" xmlns:v="urn:schemas-microsoft-com:vml" xmlns:wp14="http://schemas.microsoft.com/office/word/2010/wordprocessingDrawing" xmlns:wp="http://schemas.openxmlformats.org/drawingml/2006/wordprocessingDrawing" xmlns:w10="urn:schemas-microsoft-com:office:word" xmlns:w="http://schemas.openxmlformats.org/wordprocessingml/2006/main" xmlns:w14="http://schemas.microsoft.com/office/word/2010/wordml" xmlns:w15="http://schemas.microsoft.com/office/word/2012/wordml" xmlns:wpg="http://schemas.microsoft.com/office/word/2010/wordprocessingGroup" xmlns:wpi="http://schemas.microsoft.com/office/word/2010/wordprocessingInk" xmlns:wne="http://schemas.microsoft.com/office/word/2006/wordml" xmlns:wps="http://schemas.microsoft.com/office/word/2010/wordprocessingShape" mc:Ignorable="w14 w15 wp14">
+  <w:comment w:id="0" w:author="Edgar Josué Malagón Montaña" w:date="2016-01-12T07:36:00Z" w:initials="EJMM">
+    <w:p>
+      <w:pPr>
+        <w:pStyle w:val="Textocomentario"/>
+      </w:pPr>
+      <w:r>
+        <w:rPr>
+          <w:rStyle w:val="Refdecomentario"/>
+        </w:rPr>
+        <w:annotationRef/>
+      </w:r>
+      <w:r>
+        <w:t>Este tema</w:t>
+      </w:r>
+    </w:p>
+  </w:comment>
+  <w:comment w:id="2" w:author="Edgar Josué Malagón Montaña" w:date="2016-01-12T07:36:00Z" w:initials="EJMM">
+    <w:p>
+      <w:pPr>
+        <w:pStyle w:val="Textocomentario"/>
+      </w:pPr>
+      <w:r>
+        <w:rPr>
+          <w:rStyle w:val="Refdecomentario"/>
+        </w:rPr>
+        <w:annotationRef/>
+      </w:r>
+      <w:r>
+        <w:t>En el código no se utiliza la letra G</w:t>
+      </w:r>
+    </w:p>
+  </w:comment>
+  <w:comment w:id="3" w:author="Edgar Josué Malagón Montaña" w:date="2016-01-12T07:37:00Z" w:initials="EJMM">
+    <w:p>
+      <w:pPr>
+        <w:pStyle w:val="Textocomentario"/>
+      </w:pPr>
+      <w:r>
+        <w:rPr>
+          <w:rStyle w:val="Refdecomentario"/>
+        </w:rPr>
+        <w:annotationRef/>
+      </w:r>
+      <w:r>
+        <w:t>El diseñador gráfico no es matemático, se le deben dar indicaciones claras, es el autor quien al escribir tiene una idea clara de lo que desea que se resalte en la imagen.</w:t>
+      </w:r>
+    </w:p>
+  </w:comment>
+  <w:comment w:id="4" w:author="Edgar Josué Malagón Montaña" w:date="2016-01-12T07:37:00Z" w:initials="EJMM">
+    <w:p>
+      <w:pPr>
+        <w:pStyle w:val="Textocomentario"/>
+      </w:pPr>
+      <w:r>
+        <w:rPr>
+          <w:rStyle w:val="Refdecomentario"/>
+        </w:rPr>
+        <w:annotationRef/>
+      </w:r>
+      <w:r>
+        <w:t>El pie de imagen siempre termina con un punto final.</w:t>
+      </w:r>
+    </w:p>
+  </w:comment>
+  <w:comment w:id="5" w:author="Edgar Josué Malagón Montaña" w:date="2016-01-12T07:42:00Z" w:initials="EJMM">
+    <w:p>
+      <w:pPr>
+        <w:pStyle w:val="Textocomentario"/>
+      </w:pPr>
+      <w:r>
+        <w:rPr>
+          <w:rStyle w:val="Refdecomentario"/>
+        </w:rPr>
+        <w:annotationRef/>
+      </w:r>
+      <w:r>
+        <w:t>En este punto se debe indicar que la suma de los ángulos interiores de un triángulo siempre es 180°.</w:t>
+      </w:r>
+    </w:p>
+  </w:comment>
+  <w:comment w:id="6" w:author="Edgar Josué Malagón Montaña" w:date="2016-01-12T07:43:00Z" w:initials="EJMM">
+    <w:p>
+      <w:pPr>
+        <w:pStyle w:val="Textocomentario"/>
+      </w:pPr>
+      <w:r>
+        <w:rPr>
+          <w:rStyle w:val="Refdecomentario"/>
+        </w:rPr>
+        <w:annotationRef/>
+      </w:r>
+      <w:r>
+        <w:t>No se ha mencionado qué es un triángulo rectángulo y los nombres de sus lados.</w:t>
+      </w:r>
+    </w:p>
+  </w:comment>
+  <w:comment w:id="7" w:author="Edgar Josué Malagón Montaña" w:date="2016-01-12T07:44:00Z" w:initials="EJMM">
+    <w:p>
+      <w:pPr>
+        <w:pStyle w:val="Textocomentario"/>
+      </w:pPr>
+      <w:r>
+        <w:rPr>
+          <w:rStyle w:val="Refdecomentario"/>
+        </w:rPr>
+        <w:annotationRef/>
+      </w:r>
+      <w:r>
+        <w:t>No se da una definición matemática, por ejemplo: Dos ángulos formados por las rectas que contienen a los lados de un triángulo, si son suplementarios con el ángulo interior adyacente, reciben el nombre de ángulos exteriores.</w:t>
+      </w:r>
+    </w:p>
+  </w:comment>
+  <w:comment w:id="8" w:author="Edgar Josué Malagón Montaña" w:date="2016-01-12T07:45:00Z" w:initials="EJMM">
+    <w:p>
+      <w:pPr>
+        <w:pStyle w:val="Textocomentario"/>
+      </w:pPr>
+      <w:r>
+        <w:rPr>
+          <w:rStyle w:val="Refdecomentario"/>
+        </w:rPr>
+        <w:annotationRef/>
+      </w:r>
+      <w:r>
+        <w:t>Nunca se habla de la relación entre los ángulos interiores y exteriores de un triángulo.</w:t>
+      </w:r>
+    </w:p>
+  </w:comment>
+  <w:comment w:id="9" w:author="Edgar Josué Malagón Montaña" w:date="2016-01-12T07:16:00Z" w:initials="EJMM">
+    <w:p>
+      <w:pPr>
+        <w:pStyle w:val="Textocomentario"/>
+      </w:pPr>
+      <w:r>
+        <w:rPr>
+          <w:rStyle w:val="Refdecomentario"/>
+        </w:rPr>
+        <w:annotationRef/>
+      </w:r>
+      <w:r>
+        <w:t>¿Y el desarrollo de esta parte del tema?</w:t>
+      </w:r>
+    </w:p>
+  </w:comment>
+  <w:comment w:id="10" w:author="Edgar Josué Malagón Montaña" w:date="2016-01-12T07:17:00Z" w:initials="EJMM">
+    <w:p>
+      <w:pPr>
+        <w:pStyle w:val="Textocomentario"/>
+      </w:pPr>
+      <w:r>
+        <w:rPr>
+          <w:rStyle w:val="Refdecomentario"/>
+        </w:rPr>
+        <w:annotationRef/>
+      </w:r>
+      <w:r>
+        <w:t>¿</w:t>
+      </w:r>
+      <w:proofErr w:type="spellStart"/>
+      <w:r>
+        <w:t>Donde</w:t>
+      </w:r>
+      <w:proofErr w:type="spellEnd"/>
+      <w:r>
+        <w:t xml:space="preserve"> está el desarrollo de esta parte del tema?</w:t>
+      </w:r>
+    </w:p>
+  </w:comment>
+  <w:comment w:id="11" w:author="Edgar Josué Malagón Montaña" w:date="2016-01-12T07:17:00Z" w:initials="EJMM">
+    <w:p>
+      <w:pPr>
+        <w:pStyle w:val="Textocomentario"/>
+      </w:pPr>
+      <w:r>
+        <w:rPr>
+          <w:rStyle w:val="Refdecomentario"/>
+        </w:rPr>
+        <w:annotationRef/>
+      </w:r>
+      <w:r>
+        <w:t>1.6</w:t>
+      </w:r>
+    </w:p>
+  </w:comment>
+  <w:comment w:id="12" w:author="Edgar Josué Malagón Montaña" w:date="2016-01-12T07:27:00Z" w:initials="EJMM">
+    <w:p>
+      <w:pPr>
+        <w:pStyle w:val="Textocomentario"/>
+      </w:pPr>
+      <w:r>
+        <w:rPr>
+          <w:rStyle w:val="Refdecomentario"/>
+        </w:rPr>
+        <w:annotationRef/>
+      </w:r>
+      <w:r>
+        <w:t>No se plantean ejemplos (probar que un paralelogramo es un rombo si y sólo si, cada diagonal biseca a un par de ángulos opuestos).</w:t>
+      </w:r>
+    </w:p>
+  </w:comment>
+  <w:comment w:id="13" w:author="Edgar Josué Malagón Montaña" w:date="2016-01-12T07:29:00Z" w:initials="EJMM">
+    <w:p>
+      <w:pPr>
+        <w:pStyle w:val="Textocomentario"/>
+      </w:pPr>
+      <w:r>
+        <w:rPr>
+          <w:rStyle w:val="Refdecomentario"/>
+        </w:rPr>
+        <w:annotationRef/>
+      </w:r>
+      <w:r>
+        <w:t>NO se mencionan los vértices comunes o adyacentes para que el estudiante comprenda que es un lado opuestos, esto se debe hacer con una imagen, por ejemplo:</w:t>
+      </w:r>
+    </w:p>
+    <w:p>
+      <w:pPr>
+        <w:pStyle w:val="Textocomentario"/>
+      </w:pPr>
+      <w:r>
+        <w:rPr>
+          <w:noProof/>
+          <w:lang w:val="es-CO" w:eastAsia="es-CO"/>
+        </w:rPr>
+        <w:drawing>
+          <wp:inline distT="0" distB="0" distL="0" distR="0" wp14:anchorId="340E8A8F" wp14:editId="2CE66E10">
+            <wp:extent cx="5495925" cy="4933950"/>
+            <wp:effectExtent l="0" t="0" r="9525" b="0"/>
+            <wp:docPr id="3" name="Imagen 3"/>
+            <wp:cNvGraphicFramePr>
+              <a:graphicFrameLocks xmlns:a="http://schemas.openxmlformats.org/drawingml/2006/main" noChangeAspect="1"/>
+            </wp:cNvGraphicFramePr>
+            <a:graphic xmlns:a="http://schemas.openxmlformats.org/drawingml/2006/main">
+              <a:graphicData uri="http://schemas.openxmlformats.org/drawingml/2006/picture">
+                <pic:pic xmlns:pic="http://schemas.openxmlformats.org/drawingml/2006/picture">
+                  <pic:nvPicPr>
+                    <pic:cNvPr id="0" name="Picture 1"/>
+                    <pic:cNvPicPr>
+                      <a:picLocks noChangeAspect="1" noChangeArrowheads="1"/>
+                    </pic:cNvPicPr>
+                  </pic:nvPicPr>
+                  <pic:blipFill>
+                    <a:blip r:embed="rId1">
+                      <a:extLst>
+                        <a:ext uri="{28A0092B-C50C-407E-A947-70E740481C1C}">
+                          <a14:useLocalDpi xmlns:a14="http://schemas.microsoft.com/office/drawing/2010/main" val="0"/>
+                        </a:ext>
+                      </a:extLst>
+                    </a:blip>
+                    <a:srcRect/>
+                    <a:stretch>
+                      <a:fillRect/>
+                    </a:stretch>
+                  </pic:blipFill>
+                  <pic:spPr bwMode="auto">
+                    <a:xfrm>
+                      <a:off x="0" y="0"/>
+                      <a:ext cx="5495925" cy="4933950"/>
+                    </a:xfrm>
+                    <a:prstGeom prst="rect">
+                      <a:avLst/>
+                    </a:prstGeom>
+                    <a:noFill/>
+                    <a:ln>
+                      <a:noFill/>
+                    </a:ln>
+                  </pic:spPr>
+                </pic:pic>
+              </a:graphicData>
+            </a:graphic>
+          </wp:inline>
+        </w:drawing>
+      </w:r>
+    </w:p>
+  </w:comment>
+  <w:comment w:id="14" w:author="Edgar Josué Malagón Montaña" w:date="2016-01-12T07:21:00Z" w:initials="EJMM">
+    <w:p>
+      <w:pPr>
+        <w:pStyle w:val="Textocomentario"/>
+      </w:pPr>
+      <w:r>
+        <w:rPr>
+          <w:rStyle w:val="Refdecomentario"/>
+        </w:rPr>
+        <w:annotationRef/>
+      </w:r>
+      <w:r>
+        <w:t>¿Cuáles son sus propiedades?</w:t>
+      </w:r>
+    </w:p>
+  </w:comment>
+  <w:comment w:id="15" w:author="Edgar Josué Malagón Montaña" w:date="2016-01-12T07:32:00Z" w:initials="EJMM">
+    <w:p>
+      <w:pPr>
+        <w:pStyle w:val="Textocomentario"/>
+      </w:pPr>
+      <w:r>
+        <w:rPr>
+          <w:rStyle w:val="Refdecomentario"/>
+        </w:rPr>
+        <w:annotationRef/>
+      </w:r>
+      <w:r>
+        <w:t>En este punto ya se debe hablar de congruencia.</w:t>
+      </w:r>
+    </w:p>
+  </w:comment>
+  <w:comment w:id="16" w:author="Edgar Josué Malagón Montaña" w:date="2016-01-12T07:31:00Z" w:initials="EJMM">
+    <w:p>
+      <w:pPr>
+        <w:pStyle w:val="Textocomentario"/>
+      </w:pPr>
+      <w:r>
+        <w:rPr>
+          <w:rStyle w:val="Refdecomentario"/>
+        </w:rPr>
+        <w:annotationRef/>
+      </w:r>
+      <w:r>
+        <w:t xml:space="preserve">Minúscula </w:t>
+      </w:r>
+    </w:p>
+  </w:comment>
+  <w:comment w:id="17" w:author="Edgar Josué Malagón Montaña" w:date="2016-01-12T07:32:00Z" w:initials="EJMM">
+    <w:p>
+      <w:pPr>
+        <w:pStyle w:val="Textocomentario"/>
+      </w:pPr>
+      <w:r>
+        <w:rPr>
+          <w:rStyle w:val="Refdecomentario"/>
+        </w:rPr>
+        <w:annotationRef/>
+      </w:r>
+      <w:r>
+        <w:t>Los cuatro lados son congruentes</w:t>
+      </w:r>
+    </w:p>
+  </w:comment>
+  <w:comment w:id="18" w:author="Edgar Josué Malagón Montaña" w:date="2016-01-12T07:21:00Z" w:initials="EJMM">
+    <w:p>
+      <w:pPr>
+        <w:pStyle w:val="Textocomentario"/>
+      </w:pPr>
+      <w:r>
+        <w:rPr>
+          <w:rStyle w:val="Refdecomentario"/>
+        </w:rPr>
+        <w:annotationRef/>
+      </w:r>
+      <w:r>
+        <w:t>La imagen debería incluir características o propiedades, por eso lo ideal es que la construya y la agregue como ejemplo.</w:t>
+      </w:r>
+    </w:p>
+  </w:comment>
+  <w:comment w:id="19" w:author="Edgar Josué Malagón Montaña" w:date="2016-01-12T07:34:00Z" w:initials="EJMM">
+    <w:p>
+      <w:pPr>
+        <w:pStyle w:val="Textocomentario"/>
+      </w:pPr>
+      <w:r>
+        <w:rPr>
+          <w:rStyle w:val="Refdecomentario"/>
+        </w:rPr>
+        <w:annotationRef/>
+      </w:r>
+      <w:r>
+        <w:t>Falta una imagen en la que se indique cuál es la base menor, base media, base mayor, lado y altura.</w:t>
+      </w:r>
+    </w:p>
+  </w:comment>
+  <w:comment w:id="20" w:author="Edgar Josué Malagón Montaña" w:date="2016-01-12T07:33:00Z" w:initials="EJMM">
+    <w:p>
+      <w:pPr>
+        <w:pStyle w:val="Textocomentario"/>
+      </w:pPr>
+      <w:r>
+        <w:rPr>
+          <w:rStyle w:val="Refdecomentario"/>
+        </w:rPr>
+        <w:annotationRef/>
+      </w:r>
+      <w:r>
+        <w:t>La característica común es tener solamente un par de lados opuestos paralelos.</w:t>
+      </w:r>
+    </w:p>
+  </w:comment>
+  <w:comment w:id="21" w:author="Edgar Josué Malagón Montaña" w:date="2016-01-12T07:34:00Z" w:initials="EJMM">
+    <w:p>
+      <w:pPr>
+        <w:pStyle w:val="Textocomentario"/>
+      </w:pPr>
+      <w:r>
+        <w:rPr>
+          <w:rStyle w:val="Refdecomentario"/>
+        </w:rPr>
+        <w:annotationRef/>
+      </w:r>
+      <w:r>
+        <w:t>Cada uno debe tener una imagen aparte para que no se confunda al estudiante.</w:t>
+      </w:r>
+    </w:p>
+  </w:comment>
+  <w:comment w:id="22" w:author="Edgar Josué Malagón Montaña" w:date="2016-01-12T07:22:00Z" w:initials="EJMM">
+    <w:p>
+      <w:pPr>
+        <w:pStyle w:val="Textocomentario"/>
+      </w:pPr>
+      <w:r>
+        <w:rPr>
+          <w:rStyle w:val="Refdecomentario"/>
+        </w:rPr>
+        <w:annotationRef/>
+      </w:r>
+      <w:r>
+        <w:t>EL diseñador gráfico no es matemático, por eso se le debe dar una imagen de referencia, esta imagen debe mostrar las características o propiedades de los trapecios.</w:t>
+      </w:r>
+    </w:p>
+  </w:comment>
+  <w:comment w:id="23" w:author="Edgar Josué Malagón Montaña" w:date="2016-01-12T07:23:00Z" w:initials="EJMM">
+    <w:p>
+      <w:pPr>
+        <w:pStyle w:val="Textocomentario"/>
+      </w:pPr>
+      <w:r>
+        <w:rPr>
+          <w:rStyle w:val="Refdecomentario"/>
+        </w:rPr>
+        <w:annotationRef/>
+      </w:r>
+      <w:r>
+        <w:t>Y las propiedades?</w:t>
+      </w:r>
+    </w:p>
+  </w:comment>
+  <w:comment w:id="24" w:author="Edgar Josué Malagón Montaña" w:date="2016-01-12T07:23:00Z" w:initials="EJMM">
+    <w:p>
+      <w:pPr>
+        <w:pStyle w:val="Textocomentario"/>
+      </w:pPr>
+      <w:r>
+        <w:rPr>
+          <w:rStyle w:val="Refdecomentario"/>
+        </w:rPr>
+        <w:annotationRef/>
+      </w:r>
+      <w:r>
+        <w:t>La imagen debe indicar características o propiedades, el diseñador gráfico no es matemático y no va a saber qué imagen construir, por favor agregar imagen de referencia o una explicación de la misma.</w:t>
+      </w:r>
+    </w:p>
+  </w:comment>
+  <w:comment w:id="25" w:author="Edgar Josué Malagón Montaña" w:date="2016-01-12T07:24:00Z" w:initials="EJMM">
+    <w:p>
+      <w:pPr>
+        <w:pStyle w:val="Textocomentario"/>
+      </w:pPr>
+      <w:r>
+        <w:rPr>
+          <w:rStyle w:val="Refdecomentario"/>
+        </w:rPr>
+        <w:annotationRef/>
+      </w:r>
+      <w:r>
+        <w:t>Nunca se habla de la simetría en los paralelogramos.</w:t>
+      </w:r>
+    </w:p>
+  </w:comment>
+  <w:comment w:id="26" w:author="Edgar Josué Malagón Montaña" w:date="2016-01-12T07:25:00Z" w:initials="EJMM">
+    <w:p>
+      <w:pPr>
+        <w:pStyle w:val="Textocomentario"/>
+      </w:pPr>
+      <w:r>
+        <w:rPr>
+          <w:rStyle w:val="Refdecomentario"/>
+        </w:rPr>
+        <w:annotationRef/>
+      </w:r>
+      <w:r>
+        <w:t>No se habla de los teoremas de las diagonales del rectángulo, del rombo y del cuadrado junto con sus explicaciones gráficas.</w:t>
+      </w:r>
+    </w:p>
+  </w:comment>
+  <w:comment w:id="27" w:author="Edgar Josué Malagón Montaña" w:date="2016-01-12T07:35:00Z" w:initials="EJMM">
+    <w:p>
+      <w:pPr>
+        <w:pStyle w:val="Textocomentario"/>
+      </w:pPr>
+      <w:r>
+        <w:rPr>
+          <w:rStyle w:val="Refdecomentario"/>
+        </w:rPr>
+        <w:annotationRef/>
+      </w:r>
+      <w:r>
+        <w:t>Es importante agregar ejemplos y ejercicios que impliquen el uso de áreas en cada figura.</w:t>
+      </w:r>
+    </w:p>
+  </w:comment>
+</w:comments>
+</file>
+
+<file path=word/commentsExtended.xml><?xml version="1.0" encoding="utf-8"?>
+<w15:commentsEx xmlns:wpc="http://schemas.microsoft.com/office/word/2010/wordprocessingCanvas" xmlns:mc="http://schemas.openxmlformats.org/markup-compatibility/2006" xmlns:o="urn:schemas-microsoft-com:office:office" xmlns:r="http://schemas.openxmlformats.org/officeDocument/2006/relationships" xmlns:m="http://schemas.openxmlformats.org/officeDocument/2006/math" xmlns:v="urn:schemas-microsoft-com:vml" xmlns:wp14="http://schemas.microsoft.com/office/word/2010/wordprocessingDrawing" xmlns:wp="http://schemas.openxmlformats.org/drawingml/2006/wordprocessingDrawing" xmlns:w10="urn:schemas-microsoft-com:office:word" xmlns:w="http://schemas.openxmlformats.org/wordprocessingml/2006/main" xmlns:w14="http://schemas.microsoft.com/office/word/2010/wordml" xmlns:w15="http://schemas.microsoft.com/office/word/2012/wordml" xmlns:wpg="http://schemas.microsoft.com/office/word/2010/wordprocessingGroup" xmlns:wpi="http://schemas.microsoft.com/office/word/2010/wordprocessingInk" xmlns:wne="http://schemas.microsoft.com/office/word/2006/wordml" xmlns:wps="http://schemas.microsoft.com/office/word/2010/wordprocessingShape" mc:Ignorable="w14 w15 wp14">
+  <w15:commentEx w15:paraId="04E1AB29" w15:done="0"/>
+  <w15:commentEx w15:paraId="606FEEC0" w15:done="0"/>
+  <w15:commentEx w15:paraId="4127380E" w15:done="0"/>
+  <w15:commentEx w15:paraId="189E580A" w15:done="0"/>
+  <w15:commentEx w15:paraId="0DA44124" w15:done="0"/>
+  <w15:commentEx w15:paraId="7163BCD2" w15:done="0"/>
+  <w15:commentEx w15:paraId="1A4FADB7" w15:done="0"/>
+  <w15:commentEx w15:paraId="7DC80ED5" w15:done="0"/>
+  <w15:commentEx w15:paraId="7EEDFAE9" w15:done="0"/>
+  <w15:commentEx w15:paraId="0ABFAE77" w15:done="0"/>
+  <w15:commentEx w15:paraId="7694BB68" w15:done="0"/>
+  <w15:commentEx w15:paraId="42E67D1E" w15:done="0"/>
+  <w15:commentEx w15:paraId="762953F4" w15:done="0"/>
+  <w15:commentEx w15:paraId="2A86A304" w15:done="0"/>
+  <w15:commentEx w15:paraId="0A288F2C" w15:done="0"/>
+  <w15:commentEx w15:paraId="51093FBC" w15:done="0"/>
+  <w15:commentEx w15:paraId="6ADEE457" w15:done="0"/>
+  <w15:commentEx w15:paraId="03EABDAB" w15:done="0"/>
+  <w15:commentEx w15:paraId="5F7AF780" w15:done="0"/>
+  <w15:commentEx w15:paraId="0B75D40D" w15:done="0"/>
+  <w15:commentEx w15:paraId="4254B570" w15:done="0"/>
+  <w15:commentEx w15:paraId="46C164CD" w15:done="0"/>
+  <w15:commentEx w15:paraId="0444E185" w15:done="0"/>
+  <w15:commentEx w15:paraId="618C6502" w15:done="0"/>
+  <w15:commentEx w15:paraId="620BF8AF" w15:done="0"/>
+  <w15:commentEx w15:paraId="00502E31" w15:done="0"/>
+  <w15:commentEx w15:paraId="1F08AE66" w15:done="0"/>
+</w15:commentsEx>
 </file>
 
 <file path=word/endnotes.xml><?xml version="1.0" encoding="utf-8"?>
@@ -21786,7 +24199,7 @@
         <w:rStyle w:val="Nmerodepgina"/>
         <w:noProof/>
       </w:rPr>
-      <w:t>2</w:t>
+      <w:t>21</w:t>
     </w:r>
     <w:r>
       <w:rPr>
@@ -21861,7 +24274,27 @@
         <w:szCs w:val="20"/>
         <w:lang w:val="en-US"/>
       </w:rPr>
-      <w:t xml:space="preserve"> Guion </w:t>
+      <w:t xml:space="preserve"> </w:t>
+    </w:r>
+    <w:proofErr w:type="spellStart"/>
+    <w:r>
+      <w:rPr>
+        <w:rFonts w:ascii="Times" w:hAnsi="Times"/>
+        <w:sz w:val="20"/>
+        <w:szCs w:val="20"/>
+        <w:lang w:val="en-US"/>
+      </w:rPr>
+      <w:t>Guion</w:t>
+    </w:r>
+    <w:proofErr w:type="spellEnd"/>
+    <w:r>
+      <w:rPr>
+        <w:rFonts w:ascii="Times" w:hAnsi="Times"/>
+        <w:sz w:val="20"/>
+        <w:szCs w:val="20"/>
+        <w:lang w:val="en-US"/>
+      </w:rPr>
+      <w:t xml:space="preserve"> </w:t>
     </w:r>
     <w:r>
       <w:rPr>
@@ -21891,6 +24324,14 @@
     </w:r>
   </w:p>
 </w:hdr>
+</file>
+
+<file path=word/people.xml><?xml version="1.0" encoding="utf-8"?>
+<w15:people xmlns:wpc="http://schemas.microsoft.com/office/word/2010/wordprocessingCanvas" xmlns:mc="http://schemas.openxmlformats.org/markup-compatibility/2006" xmlns:o="urn:schemas-microsoft-com:office:office" xmlns:r="http://schemas.openxmlformats.org/officeDocument/2006/relationships" xmlns:m="http://schemas.openxmlformats.org/officeDocument/2006/math" xmlns:v="urn:schemas-microsoft-com:vml" xmlns:wp14="http://schemas.microsoft.com/office/word/2010/wordprocessingDrawing" xmlns:wp="http://schemas.openxmlformats.org/drawingml/2006/wordprocessingDrawing" xmlns:w10="urn:schemas-microsoft-com:office:word" xmlns:w="http://schemas.openxmlformats.org/wordprocessingml/2006/main" xmlns:w14="http://schemas.microsoft.com/office/word/2010/wordml" xmlns:w15="http://schemas.microsoft.com/office/word/2012/wordml" xmlns:wpg="http://schemas.microsoft.com/office/word/2010/wordprocessingGroup" xmlns:wpi="http://schemas.microsoft.com/office/word/2010/wordprocessingInk" xmlns:wne="http://schemas.microsoft.com/office/word/2006/wordml" xmlns:wps="http://schemas.microsoft.com/office/word/2010/wordprocessingShape" mc:Ignorable="w14 w15 wp14">
+  <w15:person w15:author="Edgar Josué Malagón Montaña">
+    <w15:presenceInfo w15:providerId="Windows Live" w15:userId="a2cef99131b85b94"/>
+  </w15:person>
+</w15:people>
 </file>
 
 <file path=word/styles.xml><?xml version="1.0" encoding="utf-8"?>
@@ -22424,6 +24865,104 @@
       <w:lang w:val="es-ES_tradnl"/>
     </w:rPr>
   </w:style>
+  <w:style w:type="character" w:styleId="Refdecomentario">
+    <w:name w:val="annotation reference"/>
+    <w:basedOn w:val="Fuentedeprrafopredeter"/>
+    <w:uiPriority w:val="99"/>
+    <w:semiHidden/>
+    <w:unhideWhenUsed/>
+    <w:rsid w:val="00386D51"/>
+    <w:rPr>
+      <w:sz w:val="16"/>
+      <w:szCs w:val="16"/>
+    </w:rPr>
+  </w:style>
+  <w:style w:type="paragraph" w:styleId="Textocomentario">
+    <w:name w:val="annotation text"/>
+    <w:basedOn w:val="Normal"/>
+    <w:link w:val="TextocomentarioCar"/>
+    <w:uiPriority w:val="99"/>
+    <w:semiHidden/>
+    <w:unhideWhenUsed/>
+    <w:rsid w:val="00386D51"/>
+    <w:rPr>
+      <w:sz w:val="20"/>
+      <w:szCs w:val="20"/>
+    </w:rPr>
+  </w:style>
+  <w:style w:type="character" w:customStyle="1" w:styleId="TextocomentarioCar">
+    <w:name w:val="Texto comentario Car"/>
+    <w:basedOn w:val="Fuentedeprrafopredeter"/>
+    <w:link w:val="Textocomentario"/>
+    <w:uiPriority w:val="99"/>
+    <w:semiHidden/>
+    <w:rsid w:val="00386D51"/>
+    <w:rPr>
+      <w:sz w:val="20"/>
+      <w:szCs w:val="20"/>
+      <w:lang w:val="es-ES_tradnl"/>
+    </w:rPr>
+  </w:style>
+  <w:style w:type="paragraph" w:styleId="Asuntodelcomentario">
+    <w:name w:val="annotation subject"/>
+    <w:basedOn w:val="Textocomentario"/>
+    <w:next w:val="Textocomentario"/>
+    <w:link w:val="AsuntodelcomentarioCar"/>
+    <w:uiPriority w:val="99"/>
+    <w:semiHidden/>
+    <w:unhideWhenUsed/>
+    <w:rsid w:val="00386D51"/>
+    <w:rPr>
+      <w:b/>
+      <w:bCs/>
+    </w:rPr>
+  </w:style>
+  <w:style w:type="character" w:customStyle="1" w:styleId="AsuntodelcomentarioCar">
+    <w:name w:val="Asunto del comentario Car"/>
+    <w:basedOn w:val="TextocomentarioCar"/>
+    <w:link w:val="Asuntodelcomentario"/>
+    <w:uiPriority w:val="99"/>
+    <w:semiHidden/>
+    <w:rsid w:val="00386D51"/>
+    <w:rPr>
+      <w:b/>
+      <w:bCs/>
+      <w:sz w:val="20"/>
+      <w:szCs w:val="20"/>
+      <w:lang w:val="es-ES_tradnl"/>
+    </w:rPr>
+  </w:style>
+  <w:style w:type="paragraph" w:styleId="Textodeglobo">
+    <w:name w:val="Balloon Text"/>
+    <w:basedOn w:val="Normal"/>
+    <w:link w:val="TextodegloboCar"/>
+    <w:uiPriority w:val="99"/>
+    <w:semiHidden/>
+    <w:unhideWhenUsed/>
+    <w:rsid w:val="00386D51"/>
+    <w:pPr>
+      <w:spacing w:after="0"/>
+    </w:pPr>
+    <w:rPr>
+      <w:rFonts w:ascii="Segoe UI" w:hAnsi="Segoe UI" w:cs="Segoe UI"/>
+      <w:sz w:val="18"/>
+      <w:szCs w:val="18"/>
+    </w:rPr>
+  </w:style>
+  <w:style w:type="character" w:customStyle="1" w:styleId="TextodegloboCar">
+    <w:name w:val="Texto de globo Car"/>
+    <w:basedOn w:val="Fuentedeprrafopredeter"/>
+    <w:link w:val="Textodeglobo"/>
+    <w:uiPriority w:val="99"/>
+    <w:semiHidden/>
+    <w:rsid w:val="00386D51"/>
+    <w:rPr>
+      <w:rFonts w:ascii="Segoe UI" w:hAnsi="Segoe UI" w:cs="Segoe UI"/>
+      <w:sz w:val="18"/>
+      <w:szCs w:val="18"/>
+      <w:lang w:val="es-ES_tradnl"/>
+    </w:rPr>
+  </w:style>
 </w:styles>
 </file>
 

</xml_diff>

<commit_message>
Cambio de motor en recurso MA_08_09_CO_REC120
</commit_message>
<xml_diff>
--- a/fuentes/contenidos/grado08/guion09/MA_08_09_CO.docx
+++ b/fuentes/contenidos/grado08/guion09/MA_08_09_CO.docx
@@ -1053,7 +1053,7 @@
                 <v:shape id="_x0000_i1025" type="#_x0000_t75" style="width:5in;height:245.25pt" o:ole="">
                   <v:imagedata r:id="rId8" o:title=""/>
                 </v:shape>
-                <o:OLEObject Type="Embed" ProgID="PBrush" ShapeID="_x0000_i1025" DrawAspect="Content" ObjectID="_1516633554" r:id="rId9"/>
+                <o:OLEObject Type="Embed" ProgID="PBrush" ShapeID="_x0000_i1025" DrawAspect="Content" ObjectID="_1517200427" r:id="rId9"/>
               </w:object>
             </w:r>
             <w:r>
@@ -3576,7 +3576,7 @@
                 <v:shape id="_x0000_i1026" type="#_x0000_t75" style="width:5in;height:252pt" o:ole="">
                   <v:imagedata r:id="rId12" o:title=""/>
                 </v:shape>
-                <o:OLEObject Type="Embed" ProgID="PBrush" ShapeID="_x0000_i1026" DrawAspect="Content" ObjectID="_1516633555" r:id="rId13"/>
+                <o:OLEObject Type="Embed" ProgID="PBrush" ShapeID="_x0000_i1026" DrawAspect="Content" ObjectID="_1517200428" r:id="rId13"/>
               </w:object>
             </w:r>
           </w:p>
@@ -5862,7 +5862,7 @@
                 <v:shape id="_x0000_i1027" type="#_x0000_t75" style="width:280.5pt;height:201.75pt" o:ole="">
                   <v:imagedata r:id="rId17" o:title=""/>
                 </v:shape>
-                <o:OLEObject Type="Embed" ProgID="PBrush" ShapeID="_x0000_i1027" DrawAspect="Content" ObjectID="_1516633556" r:id="rId18"/>
+                <o:OLEObject Type="Embed" ProgID="PBrush" ShapeID="_x0000_i1027" DrawAspect="Content" ObjectID="_1517200429" r:id="rId18"/>
               </w:object>
             </w:r>
           </w:p>
@@ -10556,7 +10556,7 @@
                 <v:shape id="_x0000_i1028" type="#_x0000_t75" style="width:350.25pt;height:198.75pt" o:ole="">
                   <v:imagedata r:id="rId22" o:title=""/>
                 </v:shape>
-                <o:OLEObject Type="Embed" ProgID="PBrush" ShapeID="_x0000_i1028" DrawAspect="Content" ObjectID="_1516633557" r:id="rId23"/>
+                <o:OLEObject Type="Embed" ProgID="PBrush" ShapeID="_x0000_i1028" DrawAspect="Content" ObjectID="_1517200430" r:id="rId23"/>
               </w:object>
             </w:r>
           </w:p>
@@ -11263,7 +11263,7 @@
                 <v:shape id="_x0000_i1029" type="#_x0000_t75" style="width:354pt;height:285pt" o:ole="">
                   <v:imagedata r:id="rId24" o:title=""/>
                 </v:shape>
-                <o:OLEObject Type="Embed" ProgID="PBrush" ShapeID="_x0000_i1029" DrawAspect="Content" ObjectID="_1516633558" r:id="rId25"/>
+                <o:OLEObject Type="Embed" ProgID="PBrush" ShapeID="_x0000_i1029" DrawAspect="Content" ObjectID="_1517200431" r:id="rId25"/>
               </w:object>
             </w:r>
             <w:r>
@@ -11892,7 +11892,7 @@
                 <v:shape id="_x0000_i1030" type="#_x0000_t75" style="width:441pt;height:270pt" o:ole="">
                   <v:imagedata r:id="rId26" o:title=""/>
                 </v:shape>
-                <o:OLEObject Type="Embed" ProgID="PBrush" ShapeID="_x0000_i1030" DrawAspect="Content" ObjectID="_1516633559" r:id="rId27"/>
+                <o:OLEObject Type="Embed" ProgID="PBrush" ShapeID="_x0000_i1030" DrawAspect="Content" ObjectID="_1517200432" r:id="rId27"/>
               </w:object>
             </w:r>
           </w:p>
@@ -13262,7 +13262,7 @@
                 <v:shape id="_x0000_i1031" type="#_x0000_t75" style="width:367.5pt;height:389.25pt" o:ole="">
                   <v:imagedata r:id="rId28" o:title=""/>
                 </v:shape>
-                <o:OLEObject Type="Embed" ProgID="PBrush" ShapeID="_x0000_i1031" DrawAspect="Content" ObjectID="_1516633560" r:id="rId29"/>
+                <o:OLEObject Type="Embed" ProgID="PBrush" ShapeID="_x0000_i1031" DrawAspect="Content" ObjectID="_1517200433" r:id="rId29"/>
               </w:object>
             </w:r>
           </w:p>
@@ -13605,7 +13605,7 @@
                 <v:shape id="_x0000_i1032" type="#_x0000_t75" style="width:388.5pt;height:392.25pt" o:ole="">
                   <v:imagedata r:id="rId30" o:title=""/>
                 </v:shape>
-                <o:OLEObject Type="Embed" ProgID="PBrush" ShapeID="_x0000_i1032" DrawAspect="Content" ObjectID="_1516633561" r:id="rId31"/>
+                <o:OLEObject Type="Embed" ProgID="PBrush" ShapeID="_x0000_i1032" DrawAspect="Content" ObjectID="_1517200434" r:id="rId31"/>
               </w:object>
             </w:r>
           </w:p>
@@ -14050,7 +14050,7 @@
                 <v:shape id="_x0000_i1033" type="#_x0000_t75" style="width:302.25pt;height:64.5pt" o:ole="">
                   <v:imagedata r:id="rId32" o:title=""/>
                 </v:shape>
-                <o:OLEObject Type="Embed" ProgID="PBrush" ShapeID="_x0000_i1033" DrawAspect="Content" ObjectID="_1516633562" r:id="rId33"/>
+                <o:OLEObject Type="Embed" ProgID="PBrush" ShapeID="_x0000_i1033" DrawAspect="Content" ObjectID="_1517200435" r:id="rId33"/>
               </w:object>
             </w:r>
           </w:p>
@@ -14939,7 +14939,7 @@
                 <v:shape id="_x0000_i1034" type="#_x0000_t75" style="width:366.75pt;height:129.75pt" o:ole="">
                   <v:imagedata r:id="rId35" o:title=""/>
                 </v:shape>
-                <o:OLEObject Type="Embed" ProgID="PBrush" ShapeID="_x0000_i1034" DrawAspect="Content" ObjectID="_1516633563" r:id="rId36"/>
+                <o:OLEObject Type="Embed" ProgID="PBrush" ShapeID="_x0000_i1034" DrawAspect="Content" ObjectID="_1517200436" r:id="rId36"/>
               </w:object>
             </w:r>
           </w:p>
@@ -17450,7 +17450,7 @@
                 <v:shape id="_x0000_i1035" type="#_x0000_t75" style="width:374.25pt;height:79.5pt" o:ole="">
                   <v:imagedata r:id="rId39" o:title=""/>
                 </v:shape>
-                <o:OLEObject Type="Embed" ProgID="PBrush" ShapeID="_x0000_i1035" DrawAspect="Content" ObjectID="_1516633564" r:id="rId40"/>
+                <o:OLEObject Type="Embed" ProgID="PBrush" ShapeID="_x0000_i1035" DrawAspect="Content" ObjectID="_1517200437" r:id="rId40"/>
               </w:object>
             </w:r>
           </w:p>
@@ -18125,7 +18125,7 @@
                 <v:shape id="_x0000_i1036" type="#_x0000_t75" style="width:381.75pt;height:79.5pt" o:ole="">
                   <v:imagedata r:id="rId41" o:title=""/>
                 </v:shape>
-                <o:OLEObject Type="Embed" ProgID="PBrush" ShapeID="_x0000_i1036" DrawAspect="Content" ObjectID="_1516633565" r:id="rId42"/>
+                <o:OLEObject Type="Embed" ProgID="PBrush" ShapeID="_x0000_i1036" DrawAspect="Content" ObjectID="_1517200438" r:id="rId42"/>
               </w:object>
             </w:r>
           </w:p>
@@ -18605,7 +18605,7 @@
                 <v:shape id="_x0000_i1037" type="#_x0000_t75" style="width:330.75pt;height:122.25pt" o:ole="">
                   <v:imagedata r:id="rId43" o:title=""/>
                 </v:shape>
-                <o:OLEObject Type="Embed" ProgID="PBrush" ShapeID="_x0000_i1037" DrawAspect="Content" ObjectID="_1516633566" r:id="rId44"/>
+                <o:OLEObject Type="Embed" ProgID="PBrush" ShapeID="_x0000_i1037" DrawAspect="Content" ObjectID="_1517200439" r:id="rId44"/>
               </w:object>
             </w:r>
           </w:p>
@@ -19776,13 +19776,15 @@
                 <w:color w:val="000000"/>
               </w:rPr>
             </w:pPr>
-            <w:r>
-              <w:rPr>
-                <w:rFonts w:ascii="Times" w:hAnsi="Times"/>
-                <w:b/>
-              </w:rPr>
-              <w:t>Completa la demostración de congruencia de triángulos</w:t>
-            </w:r>
+            <w:bookmarkStart w:id="0" w:name="_GoBack"/>
+            <w:r>
+              <w:rPr>
+                <w:rFonts w:ascii="Times New Roman" w:hAnsi="Times New Roman" w:cs="Times New Roman"/>
+                <w:color w:val="000000"/>
+              </w:rPr>
+              <w:t>Ordena la demostración de congruencia de triángulos</w:t>
+            </w:r>
+            <w:bookmarkEnd w:id="0"/>
           </w:p>
         </w:tc>
       </w:tr>
@@ -29679,7 +29681,7 @@
                 <v:shape id="_x0000_i1038" type="#_x0000_t75" style="width:364.5pt;height:74.25pt" o:ole="">
                   <v:imagedata r:id="rId56" o:title=""/>
                 </v:shape>
-                <o:OLEObject Type="Embed" ProgID="PBrush" ShapeID="_x0000_i1038" DrawAspect="Content" ObjectID="_1516633567" r:id="rId57"/>
+                <o:OLEObject Type="Embed" ProgID="PBrush" ShapeID="_x0000_i1038" DrawAspect="Content" ObjectID="_1517200440" r:id="rId57"/>
               </w:object>
             </w:r>
             <w:r>
@@ -30445,7 +30447,7 @@
                 <v:shape id="_x0000_i1039" type="#_x0000_t75" style="width:132.75pt;height:179.25pt" o:ole="">
                   <v:imagedata r:id="rId59" o:title=""/>
                 </v:shape>
-                <o:OLEObject Type="Embed" ProgID="PBrush" ShapeID="_x0000_i1039" DrawAspect="Content" ObjectID="_1516633568" r:id="rId60"/>
+                <o:OLEObject Type="Embed" ProgID="PBrush" ShapeID="_x0000_i1039" DrawAspect="Content" ObjectID="_1517200441" r:id="rId60"/>
               </w:object>
             </w:r>
           </w:p>
@@ -30745,7 +30747,7 @@
                 <v:shape id="_x0000_i1040" type="#_x0000_t75" style="width:229.5pt;height:123.75pt" o:ole="">
                   <v:imagedata r:id="rId61" o:title=""/>
                 </v:shape>
-                <o:OLEObject Type="Embed" ProgID="PBrush" ShapeID="_x0000_i1040" DrawAspect="Content" ObjectID="_1516633569" r:id="rId62"/>
+                <o:OLEObject Type="Embed" ProgID="PBrush" ShapeID="_x0000_i1040" DrawAspect="Content" ObjectID="_1517200442" r:id="rId62"/>
               </w:object>
             </w:r>
           </w:p>
@@ -31652,7 +31654,7 @@
                 <v:shape id="_x0000_i1041" type="#_x0000_t75" style="width:366pt;height:83.25pt" o:ole="">
                   <v:imagedata r:id="rId64" o:title=""/>
                 </v:shape>
-                <o:OLEObject Type="Embed" ProgID="PBrush" ShapeID="_x0000_i1041" DrawAspect="Content" ObjectID="_1516633570" r:id="rId65"/>
+                <o:OLEObject Type="Embed" ProgID="PBrush" ShapeID="_x0000_i1041" DrawAspect="Content" ObjectID="_1517200443" r:id="rId65"/>
               </w:object>
             </w:r>
             <w:r>
@@ -32213,7 +32215,7 @@
                 <v:shape id="_x0000_i1042" type="#_x0000_t75" style="width:270pt;height:153pt" o:ole="">
                   <v:imagedata r:id="rId66" o:title=""/>
                 </v:shape>
-                <o:OLEObject Type="Embed" ProgID="PBrush" ShapeID="_x0000_i1042" DrawAspect="Content" ObjectID="_1516633571" r:id="rId67"/>
+                <o:OLEObject Type="Embed" ProgID="PBrush" ShapeID="_x0000_i1042" DrawAspect="Content" ObjectID="_1517200444" r:id="rId67"/>
               </w:object>
             </w:r>
           </w:p>
@@ -34421,7 +34423,6 @@
         </w:rPr>
         <w:t xml:space="preserve"> recurso</w:t>
       </w:r>
-      <w:bookmarkStart w:id="0" w:name="_GoBack"/>
       <w:r>
         <w:rPr>
           <w:rFonts w:ascii="Times New Roman" w:eastAsia="Times New Roman" w:hAnsi="Times New Roman" w:cs="Times New Roman"/>
@@ -34429,7 +34430,6 @@
         </w:rPr>
         <w:t>s</w:t>
       </w:r>
-      <w:bookmarkEnd w:id="0"/>
       <w:r>
         <w:rPr>
           <w:rFonts w:ascii="Times New Roman" w:eastAsia="Times New Roman" w:hAnsi="Times New Roman" w:cs="Times New Roman"/>
@@ -35978,7 +35978,7 @@
         <w:rStyle w:val="Nmerodepgina"/>
         <w:noProof/>
       </w:rPr>
-      <w:t>38</w:t>
+      <w:t>34</w:t>
     </w:r>
     <w:r>
       <w:rPr>
@@ -38410,7 +38410,7 @@
 </file>
 
 <file path=customXml/itemProps1.xml><?xml version="1.0" encoding="utf-8"?>
-<ds:datastoreItem xmlns:ds="http://schemas.openxmlformats.org/officeDocument/2006/customXml" ds:itemID="{14AB353E-CE12-431C-80DC-9D8E58C11E4E}">
+<ds:datastoreItem xmlns:ds="http://schemas.openxmlformats.org/officeDocument/2006/customXml" ds:itemID="{7FC4E7CA-8809-4B18-A4DC-5B0612EADCF0}">
   <ds:schemaRefs>
     <ds:schemaRef ds:uri="http://schemas.openxmlformats.org/officeDocument/2006/bibliography"/>
   </ds:schemaRefs>

</xml_diff>